<commit_message>
removed 3.x plugin and created 4.1 plugin
</commit_message>
<xml_diff>
--- a/domibus-connector-plugin/src/main/resources/domibus-connector-plugin_InstallationGuide.docx
+++ b/domibus-connector-plugin/src/main/resources/domibus-connector-plugin_InstallationGuide.docx
@@ -1,6 +1,6 @@
 
 <file path=word/document.xml><?xml version="1.0" encoding="utf-8"?>
-<w:document xmlns:wpc="http://schemas.microsoft.com/office/word/2010/wordprocessingCanvas" xmlns:mc="http://schemas.openxmlformats.org/markup-compatibility/2006" xmlns:o="urn:schemas-microsoft-com:office:office" xmlns:r="http://schemas.openxmlformats.org/officeDocument/2006/relationships" xmlns:m="http://schemas.openxmlformats.org/officeDocument/2006/math" xmlns:v="urn:schemas-microsoft-com:vml" xmlns:wp14="http://schemas.microsoft.com/office/word/2010/wordprocessingDrawing" xmlns:wp="http://schemas.openxmlformats.org/drawingml/2006/wordprocessingDrawing" xmlns:w10="urn:schemas-microsoft-com:office:word" xmlns:w="http://schemas.openxmlformats.org/wordprocessingml/2006/main" xmlns:w14="http://schemas.microsoft.com/office/word/2010/wordml" xmlns:wpg="http://schemas.microsoft.com/office/word/2010/wordprocessingGroup" xmlns:wpi="http://schemas.microsoft.com/office/word/2010/wordprocessingInk" xmlns:wne="http://schemas.microsoft.com/office/word/2006/wordml" xmlns:wps="http://schemas.microsoft.com/office/word/2010/wordprocessingShape" mc:Ignorable="w14 wp14">
+<w:document xmlns:wpc="http://schemas.microsoft.com/office/word/2010/wordprocessingCanvas" xmlns:cx="http://schemas.microsoft.com/office/drawing/2014/chartex" xmlns:cx1="http://schemas.microsoft.com/office/drawing/2015/9/8/chartex" xmlns:mc="http://schemas.openxmlformats.org/markup-compatibility/2006" xmlns:o="urn:schemas-microsoft-com:office:office" xmlns:r="http://schemas.openxmlformats.org/officeDocument/2006/relationships" xmlns:m="http://schemas.openxmlformats.org/officeDocument/2006/math" xmlns:v="urn:schemas-microsoft-com:vml" xmlns:wp14="http://schemas.microsoft.com/office/word/2010/wordprocessingDrawing" xmlns:wp="http://schemas.openxmlformats.org/drawingml/2006/wordprocessingDrawing" xmlns:w10="urn:schemas-microsoft-com:office:word" xmlns:w="http://schemas.openxmlformats.org/wordprocessingml/2006/main" xmlns:w14="http://schemas.microsoft.com/office/word/2010/wordml" xmlns:w15="http://schemas.microsoft.com/office/word/2012/wordml" xmlns:w16se="http://schemas.microsoft.com/office/word/2015/wordml/symex" xmlns:wpg="http://schemas.microsoft.com/office/word/2010/wordprocessingGroup" xmlns:wpi="http://schemas.microsoft.com/office/word/2010/wordprocessingInk" xmlns:wne="http://schemas.microsoft.com/office/word/2006/wordml" xmlns:wps="http://schemas.microsoft.com/office/word/2010/wordprocessingShape" mc:Ignorable="w14 w15 w16se wp14">
   <w:body>
     <w:p>
       <w:pPr>
@@ -28,7 +28,6 @@
         </w:rPr>
       </w:pPr>
       <w:proofErr w:type="spellStart"/>
-      <w:proofErr w:type="gramStart"/>
       <w:r>
         <w:rPr>
           <w:rFonts w:cs="Calibri"/>
@@ -46,7 +45,6 @@
         </w:rPr>
         <w:t>-connector-plugin</w:t>
       </w:r>
-      <w:proofErr w:type="gramEnd"/>
     </w:p>
     <w:p>
       <w:pPr>
@@ -2459,38 +2457,37 @@
         </w:rPr>
         <w:fldChar w:fldCharType="end"/>
       </w:r>
-      <w:bookmarkStart w:id="3" w:name="_GoBack"/>
+    </w:p>
+    <w:p>
+      <w:pPr>
+        <w:pStyle w:val="berschrift1"/>
+      </w:pPr>
+      <w:bookmarkStart w:id="3" w:name="_Toc262563087"/>
+      <w:bookmarkStart w:id="4" w:name="_Toc262563088"/>
+      <w:bookmarkStart w:id="5" w:name="_Toc262563089"/>
+      <w:bookmarkStart w:id="6" w:name="_Toc262563090"/>
+      <w:bookmarkStart w:id="7" w:name="_Toc262563091"/>
+      <w:bookmarkStart w:id="8" w:name="_Toc262563092"/>
+      <w:bookmarkStart w:id="9" w:name="_Toc262563093"/>
+      <w:bookmarkStart w:id="10" w:name="_Toc262563094"/>
+      <w:bookmarkStart w:id="11" w:name="_Toc237761099"/>
+      <w:bookmarkStart w:id="12" w:name="_Toc262563095"/>
+      <w:bookmarkStart w:id="13" w:name="_Toc262563096"/>
+      <w:bookmarkStart w:id="14" w:name="_Toc262563097"/>
+      <w:bookmarkStart w:id="15" w:name="_Toc237761101"/>
+      <w:bookmarkStart w:id="16" w:name="_Toc237761102"/>
+      <w:bookmarkStart w:id="17" w:name="_Toc237761103"/>
+      <w:bookmarkStart w:id="18" w:name="_Toc237761104"/>
+      <w:bookmarkStart w:id="19" w:name="_Toc237761225"/>
+      <w:bookmarkStart w:id="20" w:name="_Toc237761232"/>
+      <w:bookmarkStart w:id="21" w:name="_Toc262563098"/>
+      <w:bookmarkStart w:id="22" w:name="_Toc262563099"/>
+      <w:bookmarkStart w:id="23" w:name="_Toc262563100"/>
+      <w:bookmarkStart w:id="24" w:name="_Ref249346667"/>
+      <w:bookmarkStart w:id="25" w:name="_Toc253127250"/>
+      <w:bookmarkStart w:id="26" w:name="_Toc284064451"/>
+      <w:bookmarkStart w:id="27" w:name="_Toc528664319"/>
       <w:bookmarkEnd w:id="3"/>
-    </w:p>
-    <w:p>
-      <w:pPr>
-        <w:pStyle w:val="berschrift1"/>
-      </w:pPr>
-      <w:bookmarkStart w:id="4" w:name="_Toc262563087"/>
-      <w:bookmarkStart w:id="5" w:name="_Toc262563088"/>
-      <w:bookmarkStart w:id="6" w:name="_Toc262563089"/>
-      <w:bookmarkStart w:id="7" w:name="_Toc262563090"/>
-      <w:bookmarkStart w:id="8" w:name="_Toc262563091"/>
-      <w:bookmarkStart w:id="9" w:name="_Toc262563092"/>
-      <w:bookmarkStart w:id="10" w:name="_Toc262563093"/>
-      <w:bookmarkStart w:id="11" w:name="_Toc262563094"/>
-      <w:bookmarkStart w:id="12" w:name="_Toc237761099"/>
-      <w:bookmarkStart w:id="13" w:name="_Toc262563095"/>
-      <w:bookmarkStart w:id="14" w:name="_Toc262563096"/>
-      <w:bookmarkStart w:id="15" w:name="_Toc262563097"/>
-      <w:bookmarkStart w:id="16" w:name="_Toc237761101"/>
-      <w:bookmarkStart w:id="17" w:name="_Toc237761102"/>
-      <w:bookmarkStart w:id="18" w:name="_Toc237761103"/>
-      <w:bookmarkStart w:id="19" w:name="_Toc237761104"/>
-      <w:bookmarkStart w:id="20" w:name="_Toc237761225"/>
-      <w:bookmarkStart w:id="21" w:name="_Toc237761232"/>
-      <w:bookmarkStart w:id="22" w:name="_Toc262563098"/>
-      <w:bookmarkStart w:id="23" w:name="_Toc262563099"/>
-      <w:bookmarkStart w:id="24" w:name="_Toc262563100"/>
-      <w:bookmarkStart w:id="25" w:name="_Ref249346667"/>
-      <w:bookmarkStart w:id="26" w:name="_Toc253127250"/>
-      <w:bookmarkStart w:id="27" w:name="_Toc284064451"/>
-      <w:bookmarkStart w:id="28" w:name="_Toc528664319"/>
       <w:bookmarkEnd w:id="4"/>
       <w:bookmarkEnd w:id="5"/>
       <w:bookmarkEnd w:id="6"/>
@@ -2511,361 +2508,360 @@
       <w:bookmarkEnd w:id="21"/>
       <w:bookmarkEnd w:id="22"/>
       <w:bookmarkEnd w:id="23"/>
-      <w:bookmarkEnd w:id="24"/>
       <w:r>
         <w:lastRenderedPageBreak/>
         <w:t>Introduction</w:t>
       </w:r>
+      <w:bookmarkEnd w:id="24"/>
       <w:bookmarkEnd w:id="25"/>
       <w:bookmarkEnd w:id="26"/>
       <w:bookmarkEnd w:id="27"/>
+    </w:p>
+    <w:p>
+      <w:pPr>
+        <w:pStyle w:val="berschrift2"/>
+      </w:pPr>
+      <w:bookmarkStart w:id="28" w:name="_Toc126034722"/>
+      <w:bookmarkStart w:id="29" w:name="_Toc253127251"/>
+      <w:bookmarkStart w:id="30" w:name="_Toc284064452"/>
+      <w:bookmarkStart w:id="31" w:name="_Toc528664320"/>
+      <w:r>
+        <w:t>Scope and Objective</w:t>
+      </w:r>
       <w:bookmarkEnd w:id="28"/>
+      <w:r>
+        <w:t xml:space="preserve"> of </w:t>
+      </w:r>
+      <w:bookmarkEnd w:id="29"/>
+      <w:bookmarkEnd w:id="30"/>
+      <w:r>
+        <w:t>this document</w:t>
+      </w:r>
+      <w:bookmarkEnd w:id="31"/>
+    </w:p>
+    <w:p>
+      <w:pPr>
+        <w:spacing w:before="120" w:after="120"/>
+        <w:rPr>
+          <w:rFonts w:cs="Calibri"/>
+        </w:rPr>
+      </w:pPr>
+      <w:r>
+        <w:rPr>
+          <w:rFonts w:cs="Calibri"/>
+        </w:rPr>
+        <w:t xml:space="preserve">This document is </w:t>
+      </w:r>
+      <w:r>
+        <w:rPr>
+          <w:rFonts w:cs="Calibri"/>
+        </w:rPr>
+        <w:t xml:space="preserve">a technical </w:t>
+      </w:r>
+      <w:r>
+        <w:rPr>
+          <w:rFonts w:cs="Calibri"/>
+        </w:rPr>
+        <w:t>guide to install and configure the domibus</w:t>
+      </w:r>
+      <w:r>
+        <w:rPr>
+          <w:rFonts w:cs="Calibri"/>
+        </w:rPr>
+        <w:t>-connector-plugin-</w:t>
+      </w:r>
+      <w:r>
+        <w:rPr>
+          <w:rFonts w:cs="Calibri"/>
+        </w:rPr>
+        <w:fldChar w:fldCharType="begin"/>
+      </w:r>
+      <w:r>
+        <w:rPr>
+          <w:rFonts w:cs="Calibri"/>
+        </w:rPr>
+        <w:instrText xml:space="preserve"> DOCPROPERTY  domibusConnectorVersion  \* MERGEFORMAT </w:instrText>
+      </w:r>
+      <w:r>
+        <w:rPr>
+          <w:rFonts w:cs="Calibri"/>
+        </w:rPr>
+        <w:fldChar w:fldCharType="separate"/>
+      </w:r>
+      <w:r>
+        <w:rPr>
+          <w:rFonts w:cs="Calibri"/>
+        </w:rPr>
+        <w:t>4.1.0-RELEASE</w:t>
+      </w:r>
+      <w:r>
+        <w:rPr>
+          <w:rFonts w:cs="Calibri"/>
+        </w:rPr>
+        <w:fldChar w:fldCharType="end"/>
+      </w:r>
+      <w:r>
+        <w:rPr>
+          <w:rFonts w:cs="Calibri"/>
+        </w:rPr>
+        <w:t xml:space="preserve">. It can be used as a “go-through” installation guide. Readers should be able to install and configure the </w:t>
+      </w:r>
+      <w:proofErr w:type="spellStart"/>
+      <w:r>
+        <w:rPr>
+          <w:rFonts w:cs="Calibri"/>
+        </w:rPr>
+        <w:t>domibus</w:t>
+      </w:r>
+      <w:proofErr w:type="spellEnd"/>
+      <w:r>
+        <w:rPr>
+          <w:rFonts w:cs="Calibri"/>
+        </w:rPr>
+        <w:t xml:space="preserve">-connector-plugin </w:t>
+      </w:r>
+      <w:r>
+        <w:rPr>
+          <w:rFonts w:cs="Calibri"/>
+        </w:rPr>
+        <w:t xml:space="preserve">in their </w:t>
+      </w:r>
+      <w:r>
+        <w:rPr>
+          <w:rFonts w:cs="Calibri"/>
+        </w:rPr>
+        <w:t>DOMIBUS gateway</w:t>
+      </w:r>
+      <w:r>
+        <w:rPr>
+          <w:rFonts w:cs="Calibri"/>
+        </w:rPr>
+        <w:t xml:space="preserve"> environments without previously built know-how about the software.</w:t>
+      </w:r>
+    </w:p>
+    <w:p>
+      <w:pPr>
+        <w:spacing w:before="120" w:after="120"/>
+        <w:rPr>
+          <w:rFonts w:cs="Calibri"/>
+        </w:rPr>
+      </w:pPr>
+      <w:r>
+        <w:rPr>
+          <w:rFonts w:cs="Calibri"/>
+        </w:rPr>
+        <w:t>The target audience of this document are technical person</w:t>
+      </w:r>
+      <w:r>
+        <w:rPr>
+          <w:rFonts w:cs="Calibri"/>
+        </w:rPr>
+        <w:t>al</w:t>
+      </w:r>
+      <w:r>
+        <w:rPr>
+          <w:rFonts w:cs="Calibri"/>
+        </w:rPr>
+        <w:t xml:space="preserve"> or administrators </w:t>
+      </w:r>
+      <w:r>
+        <w:rPr>
+          <w:rFonts w:cs="Calibri"/>
+        </w:rPr>
+        <w:t>of a DOMIBUS gateway that is intended to be connected to a domibusConnector-</w:t>
+      </w:r>
+      <w:r>
+        <w:rPr>
+          <w:rFonts w:cs="Calibri"/>
+        </w:rPr>
+        <w:fldChar w:fldCharType="begin"/>
+      </w:r>
+      <w:r>
+        <w:rPr>
+          <w:rFonts w:cs="Calibri"/>
+        </w:rPr>
+        <w:instrText xml:space="preserve"> DOCPROPERTY  domibusConnectorVersion  \* MERGEFORMAT </w:instrText>
+      </w:r>
+      <w:r>
+        <w:rPr>
+          <w:rFonts w:cs="Calibri"/>
+        </w:rPr>
+        <w:fldChar w:fldCharType="separate"/>
+      </w:r>
+      <w:r>
+        <w:rPr>
+          <w:rFonts w:cs="Calibri"/>
+        </w:rPr>
+        <w:t>4.2.0-RELEASE</w:t>
+      </w:r>
+      <w:r>
+        <w:rPr>
+          <w:rFonts w:cs="Calibri"/>
+        </w:rPr>
+        <w:fldChar w:fldCharType="end"/>
+      </w:r>
+      <w:r>
+        <w:rPr>
+          <w:rFonts w:cs="Calibri"/>
+        </w:rPr>
+        <w:t>.</w:t>
+      </w:r>
+      <w:r>
+        <w:rPr>
+          <w:rFonts w:cs="Calibri"/>
+        </w:rPr>
+        <w:t xml:space="preserve"> </w:t>
+      </w:r>
+    </w:p>
+    <w:p>
+      <w:pPr>
+        <w:spacing w:before="120" w:after="120"/>
+        <w:rPr>
+          <w:rFonts w:cs="Calibri"/>
+        </w:rPr>
+      </w:pPr>
+      <w:r>
+        <w:rPr>
+          <w:rFonts w:cs="Calibri"/>
+        </w:rPr>
+        <w:t>A detailed</w:t>
+      </w:r>
+      <w:r>
+        <w:rPr>
+          <w:rFonts w:cs="Calibri"/>
+        </w:rPr>
+        <w:t xml:space="preserve"> knowledge of the own network structures and environment </w:t>
+      </w:r>
+      <w:r>
+        <w:rPr>
+          <w:rFonts w:cs="Calibri"/>
+        </w:rPr>
+        <w:t>is</w:t>
+      </w:r>
+      <w:r>
+        <w:rPr>
+          <w:rFonts w:cs="Calibri"/>
+        </w:rPr>
+        <w:t xml:space="preserve"> a precondition.</w:t>
+      </w:r>
+    </w:p>
+    <w:p>
+      <w:pPr>
+        <w:spacing w:before="120" w:after="120"/>
+        <w:rPr>
+          <w:rFonts w:cs="Calibri"/>
+        </w:rPr>
+      </w:pPr>
+      <w:r>
+        <w:rPr>
+          <w:rFonts w:cs="Calibri"/>
+        </w:rPr>
+        <w:t>The structure of this guide is built so that every step can be taken as listed in the document. That means all preconditions for a chapter should be given by the previous chapters.</w:t>
+      </w:r>
+    </w:p>
+    <w:p>
+      <w:pPr>
+        <w:spacing w:before="120" w:after="120"/>
+        <w:rPr>
+          <w:rFonts w:cs="Calibri"/>
+        </w:rPr>
+      </w:pPr>
+      <w:r>
+        <w:rPr>
+          <w:rFonts w:cs="Calibri"/>
+        </w:rPr>
+        <w:t xml:space="preserve">As an </w:t>
+      </w:r>
+      <w:proofErr w:type="spellStart"/>
+      <w:r>
+        <w:rPr>
+          <w:rFonts w:cs="Calibri"/>
+        </w:rPr>
+        <w:t>InstallationGuide</w:t>
+      </w:r>
+      <w:proofErr w:type="spellEnd"/>
+      <w:r>
+        <w:rPr>
+          <w:rFonts w:cs="Calibri"/>
+        </w:rPr>
+        <w:t xml:space="preserve"> this document does not focus on features and functionalities on the usage of the </w:t>
+      </w:r>
+      <w:proofErr w:type="spellStart"/>
+      <w:r>
+        <w:rPr>
+          <w:rFonts w:cs="Calibri"/>
+        </w:rPr>
+        <w:t>domibus</w:t>
+      </w:r>
+      <w:proofErr w:type="spellEnd"/>
+      <w:r>
+        <w:rPr>
+          <w:rFonts w:cs="Calibri"/>
+        </w:rPr>
+        <w:t>-connector-plugin</w:t>
+      </w:r>
+      <w:r>
+        <w:rPr>
+          <w:rFonts w:cs="Calibri"/>
+        </w:rPr>
+        <w:t>.</w:t>
+      </w:r>
+    </w:p>
+    <w:p>
+      <w:pPr>
+        <w:rPr>
+          <w:lang w:eastAsia="de-DE"/>
+        </w:rPr>
+      </w:pPr>
     </w:p>
     <w:p>
       <w:pPr>
         <w:pStyle w:val="berschrift2"/>
       </w:pPr>
-      <w:bookmarkStart w:id="29" w:name="_Toc126034722"/>
-      <w:bookmarkStart w:id="30" w:name="_Toc253127251"/>
-      <w:bookmarkStart w:id="31" w:name="_Toc284064452"/>
-      <w:bookmarkStart w:id="32" w:name="_Toc528664320"/>
-      <w:r>
-        <w:t>Scope and Objective</w:t>
-      </w:r>
-      <w:bookmarkEnd w:id="29"/>
-      <w:r>
-        <w:t xml:space="preserve"> of </w:t>
-      </w:r>
-      <w:bookmarkEnd w:id="30"/>
-      <w:bookmarkEnd w:id="31"/>
-      <w:r>
-        <w:t>this document</w:t>
+      <w:bookmarkStart w:id="32" w:name="_Toc528664321"/>
+      <w:r>
+        <w:t xml:space="preserve">The </w:t>
+      </w:r>
+      <w:proofErr w:type="spellStart"/>
+      <w:r>
+        <w:t>domibus</w:t>
+      </w:r>
+      <w:proofErr w:type="spellEnd"/>
+      <w:r>
+        <w:t>-connector-plugin</w:t>
       </w:r>
       <w:bookmarkEnd w:id="32"/>
     </w:p>
     <w:p>
       <w:pPr>
-        <w:spacing w:before="120" w:after="120"/>
+        <w:rPr>
+          <w:lang w:eastAsia="de-DE"/>
+        </w:rPr>
+      </w:pPr>
+      <w:r>
+        <w:rPr>
+          <w:lang w:eastAsia="de-DE"/>
+        </w:rPr>
+        <w:t xml:space="preserve">To have a connection between the </w:t>
+      </w:r>
+      <w:proofErr w:type="spellStart"/>
+      <w:r>
+        <w:rPr>
+          <w:lang w:eastAsia="de-DE"/>
+        </w:rPr>
+        <w:t>domibusConnector</w:t>
+      </w:r>
+      <w:proofErr w:type="spellEnd"/>
+      <w:r>
+        <w:rPr>
+          <w:lang w:eastAsia="de-DE"/>
+        </w:rPr>
+        <w:t xml:space="preserve"> and the </w:t>
+      </w:r>
+      <w:r>
         <w:rPr>
           <w:rFonts w:cs="Calibri"/>
         </w:rPr>
-      </w:pPr>
-      <w:r>
-        <w:rPr>
-          <w:rFonts w:cs="Calibri"/>
-        </w:rPr>
-        <w:t xml:space="preserve">This document is </w:t>
-      </w:r>
-      <w:r>
-        <w:rPr>
-          <w:rFonts w:cs="Calibri"/>
-        </w:rPr>
-        <w:t xml:space="preserve">a technical </w:t>
-      </w:r>
-      <w:r>
-        <w:rPr>
-          <w:rFonts w:cs="Calibri"/>
-        </w:rPr>
-        <w:t>guide to install and configure the domibus</w:t>
-      </w:r>
-      <w:r>
-        <w:rPr>
-          <w:rFonts w:cs="Calibri"/>
-        </w:rPr>
-        <w:t>-connector-plugin-</w:t>
-      </w:r>
-      <w:r>
-        <w:rPr>
-          <w:rFonts w:cs="Calibri"/>
-        </w:rPr>
-        <w:fldChar w:fldCharType="begin"/>
-      </w:r>
-      <w:r>
-        <w:rPr>
-          <w:rFonts w:cs="Calibri"/>
-        </w:rPr>
-        <w:instrText xml:space="preserve"> DOCPROPERTY  domibusConnectorVersion  \* MERGEFORMAT </w:instrText>
-      </w:r>
-      <w:r>
-        <w:rPr>
-          <w:rFonts w:cs="Calibri"/>
-        </w:rPr>
-        <w:fldChar w:fldCharType="separate"/>
-      </w:r>
-      <w:r>
-        <w:rPr>
-          <w:rFonts w:cs="Calibri"/>
-        </w:rPr>
-        <w:t>4.1.0-RELEASE</w:t>
-      </w:r>
-      <w:r>
-        <w:rPr>
-          <w:rFonts w:cs="Calibri"/>
-        </w:rPr>
-        <w:fldChar w:fldCharType="end"/>
-      </w:r>
-      <w:r>
-        <w:rPr>
-          <w:rFonts w:cs="Calibri"/>
-        </w:rPr>
-        <w:t xml:space="preserve">. It can be used as a “go-through” installation guide. Readers should be able to install and configure the </w:t>
-      </w:r>
-      <w:proofErr w:type="spellStart"/>
-      <w:r>
-        <w:rPr>
-          <w:rFonts w:cs="Calibri"/>
-        </w:rPr>
-        <w:t>domibus</w:t>
-      </w:r>
-      <w:proofErr w:type="spellEnd"/>
-      <w:r>
-        <w:rPr>
-          <w:rFonts w:cs="Calibri"/>
-        </w:rPr>
-        <w:t xml:space="preserve">-connector-plugin </w:t>
-      </w:r>
-      <w:r>
-        <w:rPr>
-          <w:rFonts w:cs="Calibri"/>
-        </w:rPr>
-        <w:t xml:space="preserve">in their </w:t>
-      </w:r>
-      <w:r>
-        <w:rPr>
-          <w:rFonts w:cs="Calibri"/>
-        </w:rPr>
-        <w:t>DOMIBUS gateway</w:t>
-      </w:r>
-      <w:r>
-        <w:rPr>
-          <w:rFonts w:cs="Calibri"/>
-        </w:rPr>
-        <w:t xml:space="preserve"> environments without previously built know-how about the software.</w:t>
-      </w:r>
-    </w:p>
-    <w:p>
-      <w:pPr>
-        <w:spacing w:before="120" w:after="120"/>
-        <w:rPr>
-          <w:rFonts w:cs="Calibri"/>
-        </w:rPr>
-      </w:pPr>
-      <w:r>
-        <w:rPr>
-          <w:rFonts w:cs="Calibri"/>
-        </w:rPr>
-        <w:t>The target audience of this document are technical person</w:t>
-      </w:r>
-      <w:r>
-        <w:rPr>
-          <w:rFonts w:cs="Calibri"/>
-        </w:rPr>
-        <w:t>al</w:t>
-      </w:r>
-      <w:r>
-        <w:rPr>
-          <w:rFonts w:cs="Calibri"/>
-        </w:rPr>
-        <w:t xml:space="preserve"> or administrators </w:t>
-      </w:r>
-      <w:r>
-        <w:rPr>
-          <w:rFonts w:cs="Calibri"/>
-        </w:rPr>
-        <w:t>of a DOMIBUS gateway that is intended to be connected to a domibusConnector-</w:t>
-      </w:r>
-      <w:r>
-        <w:rPr>
-          <w:rFonts w:cs="Calibri"/>
-        </w:rPr>
-        <w:fldChar w:fldCharType="begin"/>
-      </w:r>
-      <w:r>
-        <w:rPr>
-          <w:rFonts w:cs="Calibri"/>
-        </w:rPr>
-        <w:instrText xml:space="preserve"> DOCPROPERTY  domibusConnectorVersion  \* MERGEFORMAT </w:instrText>
-      </w:r>
-      <w:r>
-        <w:rPr>
-          <w:rFonts w:cs="Calibri"/>
-        </w:rPr>
-        <w:fldChar w:fldCharType="separate"/>
-      </w:r>
-      <w:r>
-        <w:rPr>
-          <w:rFonts w:cs="Calibri"/>
-        </w:rPr>
-        <w:t>4.1.0-RELEASE</w:t>
-      </w:r>
-      <w:r>
-        <w:rPr>
-          <w:rFonts w:cs="Calibri"/>
-        </w:rPr>
-        <w:fldChar w:fldCharType="end"/>
-      </w:r>
-      <w:r>
-        <w:rPr>
-          <w:rFonts w:cs="Calibri"/>
-        </w:rPr>
-        <w:t>.</w:t>
-      </w:r>
-      <w:r>
-        <w:rPr>
-          <w:rFonts w:cs="Calibri"/>
-        </w:rPr>
-        <w:t xml:space="preserve"> </w:t>
-      </w:r>
-    </w:p>
-    <w:p>
-      <w:pPr>
-        <w:spacing w:before="120" w:after="120"/>
-        <w:rPr>
-          <w:rFonts w:cs="Calibri"/>
-        </w:rPr>
-      </w:pPr>
-      <w:r>
-        <w:rPr>
-          <w:rFonts w:cs="Calibri"/>
-        </w:rPr>
-        <w:t>A detailed</w:t>
-      </w:r>
-      <w:r>
-        <w:rPr>
-          <w:rFonts w:cs="Calibri"/>
-        </w:rPr>
-        <w:t xml:space="preserve"> knowledge of the own network structures and environment </w:t>
-      </w:r>
-      <w:r>
-        <w:rPr>
-          <w:rFonts w:cs="Calibri"/>
-        </w:rPr>
-        <w:t>is</w:t>
-      </w:r>
-      <w:r>
-        <w:rPr>
-          <w:rFonts w:cs="Calibri"/>
-        </w:rPr>
-        <w:t xml:space="preserve"> a precondition.</w:t>
-      </w:r>
-    </w:p>
-    <w:p>
-      <w:pPr>
-        <w:spacing w:before="120" w:after="120"/>
-        <w:rPr>
-          <w:rFonts w:cs="Calibri"/>
-        </w:rPr>
-      </w:pPr>
-      <w:r>
-        <w:rPr>
-          <w:rFonts w:cs="Calibri"/>
-        </w:rPr>
-        <w:t>The structure of this guide is built so that every step can be taken as listed in the document. That means all preconditions for a chapter should be given by the previous chapters.</w:t>
-      </w:r>
-    </w:p>
-    <w:p>
-      <w:pPr>
-        <w:spacing w:before="120" w:after="120"/>
-        <w:rPr>
-          <w:rFonts w:cs="Calibri"/>
-        </w:rPr>
-      </w:pPr>
-      <w:r>
-        <w:rPr>
-          <w:rFonts w:cs="Calibri"/>
-        </w:rPr>
-        <w:t xml:space="preserve">As an </w:t>
-      </w:r>
-      <w:proofErr w:type="spellStart"/>
-      <w:r>
-        <w:rPr>
-          <w:rFonts w:cs="Calibri"/>
-        </w:rPr>
-        <w:t>InstallationGuide</w:t>
-      </w:r>
-      <w:proofErr w:type="spellEnd"/>
-      <w:r>
-        <w:rPr>
-          <w:rFonts w:cs="Calibri"/>
-        </w:rPr>
-        <w:t xml:space="preserve"> this document does not focus on features and functionalities on the usage of the </w:t>
-      </w:r>
-      <w:proofErr w:type="spellStart"/>
-      <w:r>
-        <w:rPr>
-          <w:rFonts w:cs="Calibri"/>
-        </w:rPr>
-        <w:t>domibus</w:t>
-      </w:r>
-      <w:proofErr w:type="spellEnd"/>
-      <w:r>
-        <w:rPr>
-          <w:rFonts w:cs="Calibri"/>
-        </w:rPr>
-        <w:t>-connector-plugin</w:t>
-      </w:r>
-      <w:r>
-        <w:rPr>
-          <w:rFonts w:cs="Calibri"/>
-        </w:rPr>
-        <w:t>.</w:t>
-      </w:r>
-    </w:p>
-    <w:p>
-      <w:pPr>
-        <w:rPr>
-          <w:lang w:eastAsia="de-DE"/>
-        </w:rPr>
-      </w:pPr>
-    </w:p>
-    <w:p>
-      <w:pPr>
-        <w:pStyle w:val="berschrift2"/>
-      </w:pPr>
-      <w:bookmarkStart w:id="33" w:name="_Toc528664321"/>
-      <w:r>
-        <w:t xml:space="preserve">The </w:t>
-      </w:r>
-      <w:proofErr w:type="spellStart"/>
-      <w:r>
-        <w:t>domibus</w:t>
-      </w:r>
-      <w:proofErr w:type="spellEnd"/>
-      <w:r>
-        <w:t>-connector-plugin</w:t>
-      </w:r>
-      <w:bookmarkEnd w:id="33"/>
-    </w:p>
-    <w:p>
-      <w:pPr>
-        <w:rPr>
-          <w:lang w:eastAsia="de-DE"/>
-        </w:rPr>
-      </w:pPr>
-      <w:r>
-        <w:rPr>
-          <w:lang w:eastAsia="de-DE"/>
-        </w:rPr>
-        <w:t xml:space="preserve">To have a connection between the </w:t>
-      </w:r>
-      <w:proofErr w:type="spellStart"/>
-      <w:r>
-        <w:rPr>
-          <w:lang w:eastAsia="de-DE"/>
-        </w:rPr>
-        <w:t>domibusConnector</w:t>
-      </w:r>
-      <w:proofErr w:type="spellEnd"/>
-      <w:r>
-        <w:rPr>
-          <w:lang w:eastAsia="de-DE"/>
-        </w:rPr>
-        <w:t xml:space="preserve"> and the </w:t>
-      </w:r>
-      <w:r>
-        <w:rPr>
-          <w:rFonts w:cs="Calibri"/>
-        </w:rPr>
         <w:t xml:space="preserve">DOMIBUS </w:t>
       </w:r>
       <w:r>
@@ -2930,7 +2926,7 @@
           <w:lang w:eastAsia="de-DE"/>
         </w:rPr>
       </w:pPr>
-      <w:hyperlink r:id="rId9" w:history="1">
+      <w:hyperlink r:id="rId8" w:history="1">
         <w:r>
           <w:rPr>
             <w:rStyle w:val="Hyperlink"/>
@@ -2952,11 +2948,11 @@
       <w:pPr>
         <w:pStyle w:val="berschrift2"/>
       </w:pPr>
-      <w:bookmarkStart w:id="34" w:name="_Toc528664322"/>
+      <w:bookmarkStart w:id="33" w:name="_Toc528664322"/>
       <w:r>
         <w:t>Plugin management of the DOMIBUS gateway</w:t>
       </w:r>
-      <w:bookmarkEnd w:id="34"/>
+      <w:bookmarkEnd w:id="33"/>
     </w:p>
     <w:p>
       <w:pPr>
@@ -3031,7 +3027,7 @@
         </w:rPr>
         <w:t xml:space="preserve">at </w:t>
       </w:r>
-      <w:hyperlink r:id="rId10" w:history="1">
+      <w:hyperlink r:id="rId9" w:history="1">
         <w:r>
           <w:rPr>
             <w:rStyle w:val="Hyperlink"/>
@@ -3060,11 +3056,11 @@
       <w:pPr>
         <w:pStyle w:val="berschrift2"/>
       </w:pPr>
-      <w:bookmarkStart w:id="35" w:name="_Toc528664323"/>
+      <w:bookmarkStart w:id="34" w:name="_Toc528664323"/>
       <w:r>
         <w:t>Precondition</w:t>
       </w:r>
-      <w:bookmarkEnd w:id="35"/>
+      <w:bookmarkEnd w:id="34"/>
     </w:p>
     <w:p>
       <w:pPr>
@@ -3090,14 +3086,38 @@
         <w:rPr>
           <w:lang w:eastAsia="de-DE"/>
         </w:rPr>
-        <w:t>-connector-plugin a DOMIBUS gateway must be set up and configured already. The plugin is only to be installed in already existing DOMIBUS gateway environments of version 3.3.4 and above.</w:t>
+        <w:t xml:space="preserve">-connector-plugin a DOMIBUS gateway must be set up and configured already. The plugin is only to be installed in already existing DOMIBUS gateway environments of version </w:t>
+      </w:r>
+      <w:r>
+        <w:rPr>
+          <w:lang w:eastAsia="de-DE"/>
+        </w:rPr>
+        <w:t>4</w:t>
+      </w:r>
+      <w:r>
+        <w:rPr>
+          <w:lang w:eastAsia="de-DE"/>
+        </w:rPr>
+        <w:t>.</w:t>
+      </w:r>
+      <w:r>
+        <w:rPr>
+          <w:lang w:eastAsia="de-DE"/>
+        </w:rPr>
+        <w:t>0</w:t>
+      </w:r>
+      <w:r>
+        <w:rPr>
+          <w:lang w:eastAsia="de-DE"/>
+        </w:rPr>
+        <w:t xml:space="preserve"> and above.</w:t>
       </w:r>
     </w:p>
     <w:p>
       <w:pPr>
         <w:pStyle w:val="berschrift1"/>
       </w:pPr>
-      <w:bookmarkStart w:id="36" w:name="_Toc528664324"/>
+      <w:bookmarkStart w:id="35" w:name="_Toc528664324"/>
       <w:r>
         <w:lastRenderedPageBreak/>
         <w:t xml:space="preserve">The </w:t>
@@ -3110,7 +3130,7 @@
       <w:r>
         <w:t>-connector-plugin-Distribution package</w:t>
       </w:r>
-      <w:bookmarkEnd w:id="36"/>
+      <w:bookmarkEnd w:id="35"/>
     </w:p>
     <w:p>
       <w:pPr>
@@ -3133,7 +3153,7 @@
       <w:r>
         <w:t xml:space="preserve">-connector-plugin-Distribution ZIP package as downloadable at </w:t>
       </w:r>
-      <w:hyperlink r:id="rId11" w:history="1">
+      <w:hyperlink r:id="rId10" w:history="1">
         <w:r>
           <w:rPr>
             <w:rStyle w:val="Hyperlink"/>
@@ -3157,7 +3177,7 @@
       <w:r>
         <w:rPr>
           <w:noProof/>
-          <w:lang w:val="de-AT" w:eastAsia="de-AT"/>
+          <w:lang w:eastAsia="en-GB"/>
         </w:rPr>
         <w:drawing>
           <wp:inline distT="0" distB="0" distL="0" distR="0" wp14:anchorId="3DDF69BC" wp14:editId="3EE8328E">
@@ -3175,7 +3195,7 @@
                     <pic:cNvPicPr/>
                   </pic:nvPicPr>
                   <pic:blipFill>
-                    <a:blip r:embed="rId12"/>
+                    <a:blip r:embed="rId11"/>
                     <a:stretch>
                       <a:fillRect/>
                     </a:stretch>
@@ -3200,7 +3220,7 @@
       <w:pPr>
         <w:pStyle w:val="Beschriftung"/>
       </w:pPr>
-      <w:bookmarkStart w:id="37" w:name="_Toc528664209"/>
+      <w:bookmarkStart w:id="36" w:name="_Toc528664209"/>
       <w:r>
         <w:t xml:space="preserve">Figure </w:t>
       </w:r>
@@ -3225,42 +3245,56 @@
       <w:r>
         <w:t>-Structure of the distribution package</w:t>
       </w:r>
+      <w:bookmarkEnd w:id="36"/>
+    </w:p>
+    <w:p>
+      <w:pPr>
+        <w:jc w:val="center"/>
+      </w:pPr>
+    </w:p>
+    <w:p>
+      <w:pPr>
+        <w:pStyle w:val="berschrift2"/>
+      </w:pPr>
+      <w:bookmarkStart w:id="37" w:name="_Toc528664325"/>
+      <w:r>
+        <w:t>General structure</w:t>
+      </w:r>
       <w:bookmarkEnd w:id="37"/>
     </w:p>
     <w:p>
-      <w:pPr>
-        <w:jc w:val="center"/>
-      </w:pPr>
-    </w:p>
-    <w:p>
-      <w:pPr>
-        <w:pStyle w:val="berschrift2"/>
-      </w:pPr>
-      <w:bookmarkStart w:id="38" w:name="_Toc528664325"/>
-      <w:r>
-        <w:t>General structure</w:t>
-      </w:r>
+      <w:r>
+        <w:rPr>
+          <w:lang w:eastAsia="de-DE"/>
+        </w:rPr>
+        <w:t xml:space="preserve">The </w:t>
+      </w:r>
+      <w:proofErr w:type="spellStart"/>
+      <w:r>
+        <w:t>domibus</w:t>
+      </w:r>
+      <w:proofErr w:type="spellEnd"/>
+      <w:r>
+        <w:t>-connector-plugin-Distribution ZIP contains this document within the “documentation” folder.</w:t>
+      </w:r>
+    </w:p>
+    <w:p>
+      <w:r>
+        <w:t>There are two more folders: “domibus-v4_0” and “domibus-v</w:t>
+      </w:r>
+      <w:r>
+        <w:t>4</w:t>
+      </w:r>
+      <w:r>
+        <w:t>_</w:t>
+      </w:r>
+      <w:r>
+        <w:t>1</w:t>
+      </w:r>
+      <w:bookmarkStart w:id="38" w:name="_GoBack"/>
       <w:bookmarkEnd w:id="38"/>
-    </w:p>
-    <w:p>
-      <w:r>
-        <w:rPr>
-          <w:lang w:eastAsia="de-DE"/>
-        </w:rPr>
-        <w:t xml:space="preserve">The </w:t>
-      </w:r>
-      <w:proofErr w:type="spellStart"/>
-      <w:r>
-        <w:t>domibus</w:t>
-      </w:r>
-      <w:proofErr w:type="spellEnd"/>
-      <w:r>
-        <w:t>-connector-plugin-Distribution ZIP contains this document within the “documentation” folder.</w:t>
-      </w:r>
-    </w:p>
-    <w:p>
-      <w:r>
-        <w:t xml:space="preserve">There are two more folders: “domibus-v4_0” and “domibus-v3_x”. </w:t>
+      <w:r>
+        <w:t xml:space="preserve">”. </w:t>
       </w:r>
     </w:p>
     <w:p>
@@ -4200,7 +4234,7 @@
       <w:r>
         <w:rPr>
           <w:noProof/>
-          <w:lang w:val="de-AT" w:eastAsia="de-AT"/>
+          <w:lang w:eastAsia="en-GB"/>
         </w:rPr>
         <w:drawing>
           <wp:inline distT="0" distB="0" distL="0" distR="0" wp14:anchorId="6CE84295" wp14:editId="254F3588">
@@ -4218,7 +4252,7 @@
                     <pic:cNvPicPr/>
                   </pic:nvPicPr>
                   <pic:blipFill>
-                    <a:blip r:embed="rId13"/>
+                    <a:blip r:embed="rId12"/>
                     <a:stretch>
                       <a:fillRect/>
                     </a:stretch>
@@ -4402,26 +4436,28 @@
         <w:rPr>
           <w:lang w:eastAsia="de-DE"/>
         </w:rPr>
+        <w:t>domibusConnector</w:t>
+      </w:r>
+      <w:proofErr w:type="spellEnd"/>
+      <w:r>
+        <w:rPr>
+          <w:lang w:eastAsia="de-DE"/>
+        </w:rPr>
+        <w:t xml:space="preserve"> side. The </w:t>
+      </w:r>
+      <w:proofErr w:type="spellStart"/>
+      <w:r>
+        <w:rPr>
+          <w:lang w:eastAsia="de-DE"/>
+        </w:rPr>
         <w:t>domibus</w:t>
       </w:r>
-      <w:r>
-        <w:rPr>
-          <w:lang w:eastAsia="de-DE"/>
-        </w:rPr>
-        <w:t>C</w:t>
-      </w:r>
-      <w:r>
-        <w:rPr>
-          <w:lang w:eastAsia="de-DE"/>
-        </w:rPr>
-        <w:t>onnector</w:t>
-      </w:r>
       <w:proofErr w:type="spellEnd"/>
       <w:r>
         <w:rPr>
           <w:lang w:eastAsia="de-DE"/>
         </w:rPr>
-        <w:t xml:space="preserve"> side. The </w:t>
+        <w:t xml:space="preserve">-connector-plugin in this case has the client side. Via this web service the </w:t>
       </w:r>
       <w:proofErr w:type="spellStart"/>
       <w:r>
@@ -4435,84 +4471,28 @@
         <w:rPr>
           <w:lang w:eastAsia="de-DE"/>
         </w:rPr>
-        <w:t xml:space="preserve">-connector-plugin in this case has the client side. Via this web service the </w:t>
+        <w:t xml:space="preserve">-connector-plugin can DELIVER messages directly to the </w:t>
       </w:r>
       <w:proofErr w:type="spellStart"/>
       <w:r>
         <w:rPr>
           <w:lang w:eastAsia="de-DE"/>
         </w:rPr>
-        <w:t>domibus</w:t>
+        <w:t>domibusConnector</w:t>
       </w:r>
       <w:proofErr w:type="spellEnd"/>
       <w:r>
         <w:rPr>
           <w:lang w:eastAsia="de-DE"/>
         </w:rPr>
-        <w:t xml:space="preserve">-connector-plugin can </w:t>
-      </w:r>
-      <w:r>
-        <w:rPr>
-          <w:lang w:eastAsia="de-DE"/>
-        </w:rPr>
-        <w:t>DELIVER</w:t>
-      </w:r>
-      <w:r>
-        <w:rPr>
-          <w:lang w:eastAsia="de-DE"/>
-        </w:rPr>
-        <w:t xml:space="preserve"> messages directly </w:t>
-      </w:r>
-      <w:r>
-        <w:rPr>
-          <w:lang w:eastAsia="de-DE"/>
-        </w:rPr>
-        <w:t>to</w:t>
-      </w:r>
-      <w:r>
-        <w:rPr>
-          <w:lang w:eastAsia="de-DE"/>
-        </w:rPr>
-        <w:t xml:space="preserve"> the </w:t>
+        <w:t xml:space="preserve">. Therefore the only method required in this interface is </w:t>
       </w:r>
       <w:proofErr w:type="spellStart"/>
       <w:r>
         <w:rPr>
           <w:lang w:eastAsia="de-DE"/>
         </w:rPr>
-        <w:t>domibus</w:t>
-      </w:r>
-      <w:r>
-        <w:rPr>
-          <w:lang w:eastAsia="de-DE"/>
-        </w:rPr>
-        <w:t>C</w:t>
-      </w:r>
-      <w:r>
-        <w:rPr>
-          <w:lang w:eastAsia="de-DE"/>
-        </w:rPr>
-        <w:t>onnector</w:t>
-      </w:r>
-      <w:proofErr w:type="spellEnd"/>
-      <w:r>
-        <w:rPr>
-          <w:lang w:eastAsia="de-DE"/>
-        </w:rPr>
-        <w:t xml:space="preserve">. Therefore the only method required in this interface is </w:t>
-      </w:r>
-      <w:proofErr w:type="spellStart"/>
-      <w:r>
-        <w:rPr>
-          <w:lang w:eastAsia="de-DE"/>
-        </w:rPr>
-        <w:t>deliver</w:t>
-      </w:r>
-      <w:r>
-        <w:rPr>
-          <w:lang w:eastAsia="de-DE"/>
-        </w:rPr>
-        <w:t>Message</w:t>
+        <w:t>deliverMessage</w:t>
       </w:r>
       <w:proofErr w:type="spellEnd"/>
       <w:r>
@@ -4576,7 +4556,7 @@
       <w:r>
         <w:rPr>
           <w:noProof/>
-          <w:lang w:val="de-AT" w:eastAsia="de-AT"/>
+          <w:lang w:eastAsia="en-GB"/>
         </w:rPr>
         <w:drawing>
           <wp:inline distT="0" distB="0" distL="0" distR="0" wp14:anchorId="5FC3271D" wp14:editId="5CC073C7">
@@ -4594,7 +4574,7 @@
                     <pic:cNvPicPr/>
                   </pic:nvPicPr>
                   <pic:blipFill>
-                    <a:blip r:embed="rId14">
+                    <a:blip r:embed="rId13">
                       <a:extLst>
                         <a:ext uri="{28A0092B-C50C-407E-A947-70E740481C1C}">
                           <a14:useLocalDpi xmlns:a14="http://schemas.microsoft.com/office/drawing/2010/main" val="0"/>
@@ -4790,7 +4770,7 @@
           <w:lang w:eastAsia="de-DE"/>
         </w:rPr>
       </w:pPr>
-      <w:hyperlink r:id="rId15" w:history="1">
+      <w:hyperlink r:id="rId14" w:history="1">
         <w:r>
           <w:rPr>
             <w:rStyle w:val="Hyperlink"/>
@@ -5030,23 +5010,9 @@
         <w:rPr>
           <w:lang w:eastAsia="de-DE"/>
         </w:rPr>
-        <w:t xml:space="preserve">The domibus-connector-plugin.jar is a JAVA library. This library contains all implementations of the plugin following the “Plugin cookbook” distributed as </w:t>
-      </w:r>
-      <w:proofErr w:type="gramStart"/>
-      <w:r>
-        <w:rPr>
-          <w:lang w:eastAsia="de-DE"/>
-        </w:rPr>
-        <w:t>a documentation</w:t>
-      </w:r>
-      <w:proofErr w:type="gramEnd"/>
-      <w:r>
-        <w:rPr>
-          <w:lang w:eastAsia="de-DE"/>
-        </w:rPr>
-        <w:t xml:space="preserve"> for the DOMIBUS gateway. The document can be found at </w:t>
-      </w:r>
-      <w:hyperlink r:id="rId16" w:history="1">
+        <w:t xml:space="preserve">The domibus-connector-plugin.jar is a JAVA library. This library contains all implementations of the plugin following the “Plugin cookbook” distributed as a documentation for the DOMIBUS gateway. The document can be found at </w:t>
+      </w:r>
+      <w:hyperlink r:id="rId15" w:history="1">
         <w:r>
           <w:rPr>
             <w:rStyle w:val="Hyperlink"/>
@@ -5088,7 +5054,6 @@
         </w:rPr>
       </w:pPr>
       <w:proofErr w:type="spellStart"/>
-      <w:proofErr w:type="gramStart"/>
       <w:r>
         <w:rPr>
           <w:lang w:eastAsia="de-DE"/>
@@ -5110,7 +5075,6 @@
         <w:t>api</w:t>
       </w:r>
       <w:proofErr w:type="spellEnd"/>
-      <w:proofErr w:type="gramEnd"/>
       <w:r>
         <w:rPr>
           <w:lang w:eastAsia="de-DE"/>
@@ -5129,7 +5093,6 @@
           <w:lang w:eastAsia="de-DE"/>
         </w:rPr>
       </w:pPr>
-      <w:proofErr w:type="gramStart"/>
       <w:r>
         <w:rPr>
           <w:lang w:eastAsia="de-DE"/>
@@ -5160,7 +5123,6 @@
         </w:rPr>
         <w:t>4.1.0-RELEASE</w:t>
       </w:r>
-      <w:proofErr w:type="gramEnd"/>
       <w:r>
         <w:rPr>
           <w:lang w:eastAsia="de-DE"/>
@@ -5292,24 +5254,9 @@
         <w:rPr>
           <w:lang w:eastAsia="de-DE"/>
         </w:rPr>
-        <w:t xml:space="preserve">The domibus-connector-plugin.xml is a </w:t>
-      </w:r>
-      <w:proofErr w:type="gramStart"/>
-      <w:r>
-        <w:rPr>
-          <w:lang w:eastAsia="de-DE"/>
-        </w:rPr>
-        <w:t>Spring</w:t>
-      </w:r>
-      <w:proofErr w:type="gramEnd"/>
-      <w:r>
-        <w:rPr>
-          <w:lang w:eastAsia="de-DE"/>
-        </w:rPr>
-        <w:t xml:space="preserve"> configuration file that extends the Spring configuration of the installed DOMIBUS gateway. It configures the required beans contained in the plugin JAR and also defines the </w:t>
+        <w:t xml:space="preserve">The domibus-connector-plugin.xml is a Spring configuration file that extends the Spring configuration of the installed DOMIBUS gateway. It configures the required beans contained in the plugin JAR and also defines the </w:t>
       </w:r>
       <w:proofErr w:type="spellStart"/>
-      <w:proofErr w:type="gramStart"/>
       <w:r>
         <w:rPr>
           <w:lang w:eastAsia="de-DE"/>
@@ -5321,14 +5268,7 @@
         <w:rPr>
           <w:lang w:eastAsia="de-DE"/>
         </w:rPr>
-        <w:t xml:space="preserve"> bridge</w:t>
-      </w:r>
-      <w:proofErr w:type="gramEnd"/>
-      <w:r>
-        <w:rPr>
-          <w:lang w:eastAsia="de-DE"/>
-        </w:rPr>
-        <w:t xml:space="preserve"> between the DOMIBUS gateway and the </w:t>
+        <w:t xml:space="preserve"> bridge between the DOMIBUS gateway and the </w:t>
       </w:r>
       <w:proofErr w:type="spellStart"/>
       <w:r>
@@ -5355,13 +5295,7 @@
         <w:rPr>
           <w:lang w:eastAsia="de-DE"/>
         </w:rPr>
-        <w:t xml:space="preserve">This domibus-connector-plugin.xml </w:t>
-      </w:r>
-      <w:r>
-        <w:rPr>
-          <w:lang w:eastAsia="de-DE"/>
-        </w:rPr>
-        <w:t>must be copied into the existing DOMIBUS installation at ${</w:t>
+        <w:t>This domibus-connector-plugin.xml must be copied into the existing DOMIBUS installation at ${</w:t>
       </w:r>
       <w:proofErr w:type="spellStart"/>
       <w:r>
@@ -5416,19 +5350,7 @@
         <w:rPr>
           <w:lang w:eastAsia="de-DE"/>
         </w:rPr>
-        <w:t xml:space="preserve"> is used, then all other </w:t>
-      </w:r>
-      <w:r>
-        <w:rPr>
-          <w:lang w:eastAsia="de-DE"/>
-        </w:rPr>
-        <w:t>XML</w:t>
-      </w:r>
-      <w:r>
-        <w:rPr>
-          <w:lang w:eastAsia="de-DE"/>
-        </w:rPr>
-        <w:t xml:space="preserve"> files inside this folder should be deleted.</w:t>
+        <w:t xml:space="preserve"> is used, then all other XML files inside this folder should be deleted.</w:t>
       </w:r>
     </w:p>
     <w:p>
@@ -5476,98 +5398,92 @@
         <w:rPr>
           <w:lang w:val="en-US"/>
         </w:rPr>
+        <w:t>-connector-plugin</w:t>
+      </w:r>
+      <w:bookmarkEnd w:id="55"/>
+      <w:r>
+        <w:t xml:space="preserve"> </w:t>
+      </w:r>
+    </w:p>
+    <w:p>
+      <w:pPr>
+        <w:rPr>
+          <w:lang w:eastAsia="de-DE"/>
+        </w:rPr>
+      </w:pPr>
+      <w:r>
+        <w:rPr>
+          <w:lang w:eastAsia="de-DE"/>
+        </w:rPr>
+        <w:t xml:space="preserve">To configure the installed environments of </w:t>
+      </w:r>
+      <w:proofErr w:type="spellStart"/>
+      <w:r>
+        <w:rPr>
+          <w:lang w:eastAsia="de-DE"/>
+        </w:rPr>
+        <w:t>domibusConnector</w:t>
+      </w:r>
+      <w:proofErr w:type="spellEnd"/>
+      <w:r>
+        <w:rPr>
+          <w:lang w:eastAsia="de-DE"/>
+        </w:rPr>
+        <w:t xml:space="preserve"> and DOMIBUS gateway for the </w:t>
+      </w:r>
+      <w:proofErr w:type="spellStart"/>
+      <w:r>
+        <w:rPr>
+          <w:lang w:eastAsia="de-DE"/>
+        </w:rPr>
+        <w:t>domibus</w:t>
+      </w:r>
+      <w:proofErr w:type="spellEnd"/>
+      <w:r>
+        <w:rPr>
+          <w:lang w:eastAsia="de-DE"/>
+        </w:rPr>
+        <w:t>-connector-plugin a few properties are required to be set.</w:t>
+      </w:r>
+    </w:p>
+    <w:p>
+      <w:pPr>
+        <w:rPr>
+          <w:lang w:eastAsia="de-DE"/>
+        </w:rPr>
+      </w:pPr>
+      <w:r>
+        <w:rPr>
+          <w:lang w:eastAsia="de-DE"/>
+        </w:rPr>
+        <w:t xml:space="preserve">Those properties with explanations as comments can be found in the package in the </w:t>
+      </w:r>
+      <w:proofErr w:type="spellStart"/>
+      <w:r>
+        <w:rPr>
+          <w:lang w:eastAsia="de-DE"/>
+        </w:rPr>
+        <w:t>domibus</w:t>
+      </w:r>
+      <w:proofErr w:type="spellEnd"/>
+      <w:r>
+        <w:rPr>
+          <w:lang w:eastAsia="de-DE"/>
+        </w:rPr>
         <w:t>-connector-</w:t>
       </w:r>
-      <w:r>
-        <w:rPr>
-          <w:lang w:val="en-US"/>
-        </w:rPr>
-        <w:t>plugin</w:t>
-      </w:r>
-      <w:bookmarkEnd w:id="55"/>
-      <w:r>
-        <w:t xml:space="preserve"> </w:t>
-      </w:r>
-    </w:p>
-    <w:p>
-      <w:pPr>
-        <w:rPr>
-          <w:lang w:eastAsia="de-DE"/>
-        </w:rPr>
-      </w:pPr>
-      <w:r>
-        <w:rPr>
-          <w:lang w:eastAsia="de-DE"/>
-        </w:rPr>
-        <w:t xml:space="preserve">To configure the installed environments of </w:t>
-      </w:r>
       <w:proofErr w:type="spellStart"/>
       <w:r>
         <w:rPr>
           <w:lang w:eastAsia="de-DE"/>
         </w:rPr>
-        <w:t>domibusConnector</w:t>
+        <w:t>plugin.properties</w:t>
       </w:r>
       <w:proofErr w:type="spellEnd"/>
       <w:r>
         <w:rPr>
           <w:lang w:eastAsia="de-DE"/>
         </w:rPr>
-        <w:t xml:space="preserve"> and DOMIBUS gateway for the </w:t>
-      </w:r>
-      <w:proofErr w:type="spellStart"/>
-      <w:r>
-        <w:rPr>
-          <w:lang w:eastAsia="de-DE"/>
-        </w:rPr>
-        <w:t>domibus</w:t>
-      </w:r>
-      <w:proofErr w:type="spellEnd"/>
-      <w:r>
-        <w:rPr>
-          <w:lang w:eastAsia="de-DE"/>
-        </w:rPr>
-        <w:t>-connector-plugin a few properties are required to be set.</w:t>
-      </w:r>
-    </w:p>
-    <w:p>
-      <w:pPr>
-        <w:rPr>
-          <w:lang w:eastAsia="de-DE"/>
-        </w:rPr>
-      </w:pPr>
-      <w:r>
-        <w:rPr>
-          <w:lang w:eastAsia="de-DE"/>
-        </w:rPr>
-        <w:t xml:space="preserve">Those properties with explanations as comments can be found in the package in the </w:t>
-      </w:r>
-      <w:proofErr w:type="spellStart"/>
-      <w:r>
-        <w:rPr>
-          <w:lang w:eastAsia="de-DE"/>
-        </w:rPr>
-        <w:t>domibus</w:t>
-      </w:r>
-      <w:proofErr w:type="spellEnd"/>
-      <w:r>
-        <w:rPr>
-          <w:lang w:eastAsia="de-DE"/>
-        </w:rPr>
-        <w:t>-connector-</w:t>
-      </w:r>
-      <w:proofErr w:type="spellStart"/>
-      <w:r>
-        <w:rPr>
-          <w:lang w:eastAsia="de-DE"/>
-        </w:rPr>
-        <w:t>plugin.properties</w:t>
-      </w:r>
-      <w:proofErr w:type="spellEnd"/>
-      <w:r>
-        <w:rPr>
-          <w:lang w:eastAsia="de-DE"/>
-        </w:rPr>
         <w:t>.</w:t>
       </w:r>
     </w:p>
@@ -5578,7 +5494,7 @@
       <w:r>
         <w:rPr>
           <w:noProof/>
-          <w:lang w:val="de-AT" w:eastAsia="de-AT"/>
+          <w:lang w:eastAsia="en-GB"/>
         </w:rPr>
         <w:lastRenderedPageBreak/>
         <w:drawing>
@@ -5586,6 +5502,187 @@
             <wp:extent cx="5759450" cy="2211688"/>
             <wp:effectExtent l="0" t="0" r="0" b="0"/>
             <wp:docPr id="14" name="Grafik 14"/>
+            <wp:cNvGraphicFramePr>
+              <a:graphicFrameLocks xmlns:a="http://schemas.openxmlformats.org/drawingml/2006/main" noChangeAspect="1"/>
+            </wp:cNvGraphicFramePr>
+            <a:graphic xmlns:a="http://schemas.openxmlformats.org/drawingml/2006/main">
+              <a:graphicData uri="http://schemas.openxmlformats.org/drawingml/2006/picture">
+                <pic:pic xmlns:pic="http://schemas.openxmlformats.org/drawingml/2006/picture">
+                  <pic:nvPicPr>
+                    <pic:cNvPr id="0" name=""/>
+                    <pic:cNvPicPr/>
+                  </pic:nvPicPr>
+                  <pic:blipFill>
+                    <a:blip r:embed="rId16"/>
+                    <a:stretch>
+                      <a:fillRect/>
+                    </a:stretch>
+                  </pic:blipFill>
+                  <pic:spPr>
+                    <a:xfrm>
+                      <a:off x="0" y="0"/>
+                      <a:ext cx="5759450" cy="2211688"/>
+                    </a:xfrm>
+                    <a:prstGeom prst="rect">
+                      <a:avLst/>
+                    </a:prstGeom>
+                  </pic:spPr>
+                </pic:pic>
+              </a:graphicData>
+            </a:graphic>
+          </wp:inline>
+        </w:drawing>
+      </w:r>
+    </w:p>
+    <w:p>
+      <w:pPr>
+        <w:pStyle w:val="Beschriftung"/>
+        <w:rPr>
+          <w:lang w:eastAsia="de-DE"/>
+        </w:rPr>
+      </w:pPr>
+      <w:bookmarkStart w:id="56" w:name="_Toc528664212"/>
+      <w:r>
+        <w:t xml:space="preserve">Figure </w:t>
+      </w:r>
+      <w:r>
+        <w:fldChar w:fldCharType="begin"/>
+      </w:r>
+      <w:r>
+        <w:instrText xml:space="preserve"> SEQ Figure \* ARABIC </w:instrText>
+      </w:r>
+      <w:r>
+        <w:fldChar w:fldCharType="separate"/>
+      </w:r>
+      <w:r>
+        <w:rPr>
+          <w:noProof/>
+        </w:rPr>
+        <w:t>4</w:t>
+      </w:r>
+      <w:r>
+        <w:fldChar w:fldCharType="end"/>
+      </w:r>
+      <w:r>
+        <w:t>-domibus-connector-plugin.properties</w:t>
+      </w:r>
+      <w:bookmarkEnd w:id="56"/>
+    </w:p>
+    <w:p>
+      <w:pPr>
+        <w:rPr>
+          <w:lang w:eastAsia="de-DE"/>
+        </w:rPr>
+      </w:pPr>
+      <w:r>
+        <w:rPr>
+          <w:lang w:eastAsia="de-DE"/>
+        </w:rPr>
+        <w:t>Those properties need to be adapted and copied into the “</w:t>
+      </w:r>
+      <w:proofErr w:type="spellStart"/>
+      <w:r>
+        <w:rPr>
+          <w:lang w:eastAsia="de-DE"/>
+        </w:rPr>
+        <w:t>domibus.properties</w:t>
+      </w:r>
+      <w:proofErr w:type="spellEnd"/>
+      <w:r>
+        <w:rPr>
+          <w:lang w:eastAsia="de-DE"/>
+        </w:rPr>
+        <w:t>” at ${</w:t>
+      </w:r>
+      <w:proofErr w:type="spellStart"/>
+      <w:r>
+        <w:rPr>
+          <w:lang w:eastAsia="de-DE"/>
+        </w:rPr>
+        <w:t>domibus.config.location</w:t>
+      </w:r>
+      <w:proofErr w:type="spellEnd"/>
+      <w:r>
+        <w:rPr>
+          <w:lang w:eastAsia="de-DE"/>
+        </w:rPr>
+        <w:t>}.</w:t>
+      </w:r>
+    </w:p>
+    <w:p>
+      <w:pPr>
+        <w:pStyle w:val="berschrift1"/>
+        <w:rPr>
+          <w:lang w:eastAsia="de-DE"/>
+        </w:rPr>
+      </w:pPr>
+      <w:bookmarkStart w:id="57" w:name="_Toc528664336"/>
+      <w:r>
+        <w:rPr>
+          <w:lang w:eastAsia="de-DE"/>
+        </w:rPr>
+        <w:lastRenderedPageBreak/>
+        <w:t>Check after installation</w:t>
+      </w:r>
+      <w:bookmarkEnd w:id="57"/>
+    </w:p>
+    <w:p>
+      <w:pPr>
+        <w:rPr>
+          <w:lang w:eastAsia="de-DE"/>
+        </w:rPr>
+      </w:pPr>
+      <w:r>
+        <w:rPr>
+          <w:lang w:eastAsia="de-DE"/>
+        </w:rPr>
+        <w:t xml:space="preserve">To check if the </w:t>
+      </w:r>
+      <w:proofErr w:type="spellStart"/>
+      <w:r>
+        <w:rPr>
+          <w:lang w:eastAsia="de-DE"/>
+        </w:rPr>
+        <w:t>domibus</w:t>
+      </w:r>
+      <w:proofErr w:type="spellEnd"/>
+      <w:r>
+        <w:rPr>
+          <w:lang w:eastAsia="de-DE"/>
+        </w:rPr>
+        <w:t xml:space="preserve">-connector-plugin is properly installed, the services web interface of the DOMIBUS gateway when started can be called at </w:t>
+      </w:r>
+      <w:hyperlink w:history="1">
+        <w:r>
+          <w:rPr>
+            <w:rStyle w:val="Hyperlink"/>
+            <w:sz w:val="22"/>
+            <w:lang w:eastAsia="de-DE"/>
+          </w:rPr>
+          <w:t>http://&lt;yourGatewayAddress&gt;/domibus/services</w:t>
+        </w:r>
+      </w:hyperlink>
+      <w:r>
+        <w:rPr>
+          <w:lang w:eastAsia="de-DE"/>
+        </w:rPr>
+        <w:t>.</w:t>
+      </w:r>
+    </w:p>
+    <w:p>
+      <w:pPr>
+        <w:keepNext/>
+      </w:pPr>
+      <w:r>
+        <w:rPr>
+          <w:noProof/>
+          <w:lang w:eastAsia="en-GB"/>
+        </w:rPr>
+        <w:drawing>
+          <wp:inline distT="0" distB="0" distL="0" distR="0" wp14:anchorId="49FA5C09" wp14:editId="24A9A734">
+            <wp:extent cx="5759450" cy="831526"/>
+            <wp:effectExtent l="0" t="0" r="0" b="6985"/>
+            <wp:docPr id="15" name="Grafik 15"/>
             <wp:cNvGraphicFramePr>
               <a:graphicFrameLocks xmlns:a="http://schemas.openxmlformats.org/drawingml/2006/main" noChangeAspect="1"/>
             </wp:cNvGraphicFramePr>
@@ -5605,200 +5702,6 @@
                   <pic:spPr>
                     <a:xfrm>
                       <a:off x="0" y="0"/>
-                      <a:ext cx="5759450" cy="2211688"/>
-                    </a:xfrm>
-                    <a:prstGeom prst="rect">
-                      <a:avLst/>
-                    </a:prstGeom>
-                  </pic:spPr>
-                </pic:pic>
-              </a:graphicData>
-            </a:graphic>
-          </wp:inline>
-        </w:drawing>
-      </w:r>
-    </w:p>
-    <w:p>
-      <w:pPr>
-        <w:pStyle w:val="Beschriftung"/>
-        <w:rPr>
-          <w:lang w:eastAsia="de-DE"/>
-        </w:rPr>
-      </w:pPr>
-      <w:bookmarkStart w:id="56" w:name="_Toc528664212"/>
-      <w:r>
-        <w:t xml:space="preserve">Figure </w:t>
-      </w:r>
-      <w:r>
-        <w:fldChar w:fldCharType="begin"/>
-      </w:r>
-      <w:r>
-        <w:instrText xml:space="preserve"> SEQ Figure \* ARABIC </w:instrText>
-      </w:r>
-      <w:r>
-        <w:fldChar w:fldCharType="separate"/>
-      </w:r>
-      <w:r>
-        <w:rPr>
-          <w:noProof/>
-        </w:rPr>
-        <w:t>4</w:t>
-      </w:r>
-      <w:r>
-        <w:fldChar w:fldCharType="end"/>
-      </w:r>
-      <w:r>
-        <w:t>-</w:t>
-      </w:r>
-      <w:proofErr w:type="spellStart"/>
-      <w:r>
-        <w:t>domibus</w:t>
-      </w:r>
-      <w:proofErr w:type="spellEnd"/>
-      <w:r>
-        <w:t>-connector-</w:t>
-      </w:r>
-      <w:proofErr w:type="spellStart"/>
-      <w:r>
-        <w:t>plugin.properties</w:t>
-      </w:r>
-      <w:bookmarkEnd w:id="56"/>
-      <w:proofErr w:type="spellEnd"/>
-    </w:p>
-    <w:p>
-      <w:pPr>
-        <w:rPr>
-          <w:lang w:eastAsia="de-DE"/>
-        </w:rPr>
-      </w:pPr>
-      <w:r>
-        <w:rPr>
-          <w:lang w:eastAsia="de-DE"/>
-        </w:rPr>
-        <w:t>Those properties need to be adapted and copied into the “</w:t>
-      </w:r>
-      <w:proofErr w:type="spellStart"/>
-      <w:r>
-        <w:rPr>
-          <w:lang w:eastAsia="de-DE"/>
-        </w:rPr>
-        <w:t>domibus.properties</w:t>
-      </w:r>
-      <w:proofErr w:type="spellEnd"/>
-      <w:r>
-        <w:rPr>
-          <w:lang w:eastAsia="de-DE"/>
-        </w:rPr>
-        <w:t>” at ${</w:t>
-      </w:r>
-      <w:proofErr w:type="spellStart"/>
-      <w:r>
-        <w:rPr>
-          <w:lang w:eastAsia="de-DE"/>
-        </w:rPr>
-        <w:t>domibus.config.location</w:t>
-      </w:r>
-      <w:proofErr w:type="spellEnd"/>
-      <w:r>
-        <w:rPr>
-          <w:lang w:eastAsia="de-DE"/>
-        </w:rPr>
-        <w:t>}.</w:t>
-      </w:r>
-    </w:p>
-    <w:p>
-      <w:pPr>
-        <w:pStyle w:val="berschrift1"/>
-        <w:rPr>
-          <w:lang w:eastAsia="de-DE"/>
-        </w:rPr>
-      </w:pPr>
-      <w:bookmarkStart w:id="57" w:name="_Toc528664336"/>
-      <w:r>
-        <w:rPr>
-          <w:lang w:eastAsia="de-DE"/>
-        </w:rPr>
-        <w:lastRenderedPageBreak/>
-        <w:t>Check after installation</w:t>
-      </w:r>
-      <w:bookmarkEnd w:id="57"/>
-    </w:p>
-    <w:p>
-      <w:pPr>
-        <w:rPr>
-          <w:lang w:eastAsia="de-DE"/>
-        </w:rPr>
-      </w:pPr>
-      <w:r>
-        <w:rPr>
-          <w:lang w:eastAsia="de-DE"/>
-        </w:rPr>
-        <w:t xml:space="preserve">To check if the </w:t>
-      </w:r>
-      <w:proofErr w:type="spellStart"/>
-      <w:r>
-        <w:rPr>
-          <w:lang w:eastAsia="de-DE"/>
-        </w:rPr>
-        <w:t>domibus</w:t>
-      </w:r>
-      <w:proofErr w:type="spellEnd"/>
-      <w:r>
-        <w:rPr>
-          <w:lang w:eastAsia="de-DE"/>
-        </w:rPr>
-        <w:t xml:space="preserve">-connector-plugin is properly installed, the services web interface of the DOMIBUS gateway when started can be called at </w:t>
-      </w:r>
-      <w:hyperlink w:history="1">
-        <w:r>
-          <w:rPr>
-            <w:rStyle w:val="Hyperlink"/>
-            <w:sz w:val="22"/>
-            <w:lang w:eastAsia="de-DE"/>
-          </w:rPr>
-          <w:t>http://&lt;yourGatewayAddress&gt;/domibus/services</w:t>
-        </w:r>
-      </w:hyperlink>
-      <w:r>
-        <w:rPr>
-          <w:lang w:eastAsia="de-DE"/>
-        </w:rPr>
-        <w:t>.</w:t>
-      </w:r>
-    </w:p>
-    <w:p>
-      <w:pPr>
-        <w:keepNext/>
-      </w:pPr>
-      <w:r>
-        <w:rPr>
-          <w:noProof/>
-          <w:lang w:val="de-AT" w:eastAsia="de-AT"/>
-        </w:rPr>
-        <w:drawing>
-          <wp:inline distT="0" distB="0" distL="0" distR="0" wp14:anchorId="49FA5C09" wp14:editId="24A9A734">
-            <wp:extent cx="5759450" cy="831526"/>
-            <wp:effectExtent l="0" t="0" r="0" b="6985"/>
-            <wp:docPr id="15" name="Grafik 15"/>
-            <wp:cNvGraphicFramePr>
-              <a:graphicFrameLocks xmlns:a="http://schemas.openxmlformats.org/drawingml/2006/main" noChangeAspect="1"/>
-            </wp:cNvGraphicFramePr>
-            <a:graphic xmlns:a="http://schemas.openxmlformats.org/drawingml/2006/main">
-              <a:graphicData uri="http://schemas.openxmlformats.org/drawingml/2006/picture">
-                <pic:pic xmlns:pic="http://schemas.openxmlformats.org/drawingml/2006/picture">
-                  <pic:nvPicPr>
-                    <pic:cNvPr id="0" name=""/>
-                    <pic:cNvPicPr/>
-                  </pic:nvPicPr>
-                  <pic:blipFill>
-                    <a:blip r:embed="rId18"/>
-                    <a:stretch>
-                      <a:fillRect/>
-                    </a:stretch>
-                  </pic:blipFill>
-                  <pic:spPr>
-                    <a:xfrm>
-                      <a:off x="0" y="0"/>
                       <a:ext cx="5759450" cy="831526"/>
                     </a:xfrm>
                     <a:prstGeom prst="rect">
@@ -5874,12 +5777,12 @@
       </w:r>
     </w:p>
     <w:sectPr>
-      <w:headerReference w:type="even" r:id="rId19"/>
-      <w:headerReference w:type="default" r:id="rId20"/>
-      <w:footerReference w:type="even" r:id="rId21"/>
-      <w:footerReference w:type="default" r:id="rId22"/>
-      <w:headerReference w:type="first" r:id="rId23"/>
-      <w:footerReference w:type="first" r:id="rId24"/>
+      <w:headerReference w:type="even" r:id="rId18"/>
+      <w:headerReference w:type="default" r:id="rId19"/>
+      <w:footerReference w:type="even" r:id="rId20"/>
+      <w:footerReference w:type="default" r:id="rId21"/>
+      <w:headerReference w:type="first" r:id="rId22"/>
+      <w:footerReference w:type="first" r:id="rId23"/>
       <w:pgSz w:w="11906" w:h="16838"/>
       <w:pgMar w:top="1418" w:right="1418" w:bottom="1134" w:left="1418" w:header="709" w:footer="709" w:gutter="0"/>
       <w:cols w:space="708"/>
@@ -5891,7 +5794,7 @@
 </file>
 
 <file path=word/endnotes.xml><?xml version="1.0" encoding="utf-8"?>
-<w:endnotes xmlns:wpc="http://schemas.microsoft.com/office/word/2010/wordprocessingCanvas" xmlns:mc="http://schemas.openxmlformats.org/markup-compatibility/2006" xmlns:o="urn:schemas-microsoft-com:office:office" xmlns:r="http://schemas.openxmlformats.org/officeDocument/2006/relationships" xmlns:m="http://schemas.openxmlformats.org/officeDocument/2006/math" xmlns:v="urn:schemas-microsoft-com:vml" xmlns:wp14="http://schemas.microsoft.com/office/word/2010/wordprocessingDrawing" xmlns:wp="http://schemas.openxmlformats.org/drawingml/2006/wordprocessingDrawing" xmlns:w10="urn:schemas-microsoft-com:office:word" xmlns:w="http://schemas.openxmlformats.org/wordprocessingml/2006/main" xmlns:w14="http://schemas.microsoft.com/office/word/2010/wordml" xmlns:wpg="http://schemas.microsoft.com/office/word/2010/wordprocessingGroup" xmlns:wpi="http://schemas.microsoft.com/office/word/2010/wordprocessingInk" xmlns:wne="http://schemas.microsoft.com/office/word/2006/wordml" xmlns:wps="http://schemas.microsoft.com/office/word/2010/wordprocessingShape" mc:Ignorable="w14 wp14">
+<w:endnotes xmlns:wpc="http://schemas.microsoft.com/office/word/2010/wordprocessingCanvas" xmlns:cx="http://schemas.microsoft.com/office/drawing/2014/chartex" xmlns:cx1="http://schemas.microsoft.com/office/drawing/2015/9/8/chartex" xmlns:mc="http://schemas.openxmlformats.org/markup-compatibility/2006" xmlns:o="urn:schemas-microsoft-com:office:office" xmlns:r="http://schemas.openxmlformats.org/officeDocument/2006/relationships" xmlns:m="http://schemas.openxmlformats.org/officeDocument/2006/math" xmlns:v="urn:schemas-microsoft-com:vml" xmlns:wp14="http://schemas.microsoft.com/office/word/2010/wordprocessingDrawing" xmlns:wp="http://schemas.openxmlformats.org/drawingml/2006/wordprocessingDrawing" xmlns:w10="urn:schemas-microsoft-com:office:word" xmlns:w="http://schemas.openxmlformats.org/wordprocessingml/2006/main" xmlns:w14="http://schemas.microsoft.com/office/word/2010/wordml" xmlns:w15="http://schemas.microsoft.com/office/word/2012/wordml" xmlns:w16se="http://schemas.microsoft.com/office/word/2015/wordml/symex" xmlns:wpg="http://schemas.microsoft.com/office/word/2010/wordprocessingGroup" xmlns:wpi="http://schemas.microsoft.com/office/word/2010/wordprocessingInk" xmlns:wne="http://schemas.microsoft.com/office/word/2006/wordml" xmlns:wps="http://schemas.microsoft.com/office/word/2010/wordprocessingShape" mc:Ignorable="w14 w15 w16se wp14">
   <w:endnote w:type="separator" w:id="-1">
     <w:p>
       <w:r>
@@ -5910,7 +5813,7 @@
 </file>
 
 <file path=word/footer1.xml><?xml version="1.0" encoding="utf-8"?>
-<w:ftr xmlns:wpc="http://schemas.microsoft.com/office/word/2010/wordprocessingCanvas" xmlns:mc="http://schemas.openxmlformats.org/markup-compatibility/2006" xmlns:o="urn:schemas-microsoft-com:office:office" xmlns:r="http://schemas.openxmlformats.org/officeDocument/2006/relationships" xmlns:m="http://schemas.openxmlformats.org/officeDocument/2006/math" xmlns:v="urn:schemas-microsoft-com:vml" xmlns:wp14="http://schemas.microsoft.com/office/word/2010/wordprocessingDrawing" xmlns:wp="http://schemas.openxmlformats.org/drawingml/2006/wordprocessingDrawing" xmlns:w10="urn:schemas-microsoft-com:office:word" xmlns:w="http://schemas.openxmlformats.org/wordprocessingml/2006/main" xmlns:w14="http://schemas.microsoft.com/office/word/2010/wordml" xmlns:wpg="http://schemas.microsoft.com/office/word/2010/wordprocessingGroup" xmlns:wpi="http://schemas.microsoft.com/office/word/2010/wordprocessingInk" xmlns:wne="http://schemas.microsoft.com/office/word/2006/wordml" xmlns:wps="http://schemas.microsoft.com/office/word/2010/wordprocessingShape" mc:Ignorable="w14 wp14">
+<w:ftr xmlns:wpc="http://schemas.microsoft.com/office/word/2010/wordprocessingCanvas" xmlns:cx="http://schemas.microsoft.com/office/drawing/2014/chartex" xmlns:cx1="http://schemas.microsoft.com/office/drawing/2015/9/8/chartex" xmlns:mc="http://schemas.openxmlformats.org/markup-compatibility/2006" xmlns:o="urn:schemas-microsoft-com:office:office" xmlns:r="http://schemas.openxmlformats.org/officeDocument/2006/relationships" xmlns:m="http://schemas.openxmlformats.org/officeDocument/2006/math" xmlns:v="urn:schemas-microsoft-com:vml" xmlns:wp14="http://schemas.microsoft.com/office/word/2010/wordprocessingDrawing" xmlns:wp="http://schemas.openxmlformats.org/drawingml/2006/wordprocessingDrawing" xmlns:w10="urn:schemas-microsoft-com:office:word" xmlns:w="http://schemas.openxmlformats.org/wordprocessingml/2006/main" xmlns:w14="http://schemas.microsoft.com/office/word/2010/wordml" xmlns:w15="http://schemas.microsoft.com/office/word/2012/wordml" xmlns:w16se="http://schemas.microsoft.com/office/word/2015/wordml/symex" xmlns:wpg="http://schemas.microsoft.com/office/word/2010/wordprocessingGroup" xmlns:wpi="http://schemas.microsoft.com/office/word/2010/wordprocessingInk" xmlns:wne="http://schemas.microsoft.com/office/word/2006/wordml" xmlns:wps="http://schemas.microsoft.com/office/word/2010/wordprocessingShape" mc:Ignorable="w14 w15 w16se wp14">
   <w:p>
     <w:pPr>
       <w:pStyle w:val="Fuzeile"/>
@@ -5952,7 +5855,7 @@
         <w:sz w:val="20"/>
         <w:szCs w:val="20"/>
       </w:rPr>
-      <w:t>2</w:t>
+      <w:t>12</w:t>
     </w:r>
     <w:r>
       <w:rPr>
@@ -5967,7 +5870,7 @@
 </file>
 
 <file path=word/footer2.xml><?xml version="1.0" encoding="utf-8"?>
-<w:ftr xmlns:wpc="http://schemas.microsoft.com/office/word/2010/wordprocessingCanvas" xmlns:mc="http://schemas.openxmlformats.org/markup-compatibility/2006" xmlns:o="urn:schemas-microsoft-com:office:office" xmlns:r="http://schemas.openxmlformats.org/officeDocument/2006/relationships" xmlns:m="http://schemas.openxmlformats.org/officeDocument/2006/math" xmlns:v="urn:schemas-microsoft-com:vml" xmlns:wp14="http://schemas.microsoft.com/office/word/2010/wordprocessingDrawing" xmlns:wp="http://schemas.openxmlformats.org/drawingml/2006/wordprocessingDrawing" xmlns:w10="urn:schemas-microsoft-com:office:word" xmlns:w="http://schemas.openxmlformats.org/wordprocessingml/2006/main" xmlns:w14="http://schemas.microsoft.com/office/word/2010/wordml" xmlns:wpg="http://schemas.microsoft.com/office/word/2010/wordprocessingGroup" xmlns:wpi="http://schemas.microsoft.com/office/word/2010/wordprocessingInk" xmlns:wne="http://schemas.microsoft.com/office/word/2006/wordml" xmlns:wps="http://schemas.microsoft.com/office/word/2010/wordprocessingShape" mc:Ignorable="w14 wp14">
+<w:ftr xmlns:wpc="http://schemas.microsoft.com/office/word/2010/wordprocessingCanvas" xmlns:cx="http://schemas.microsoft.com/office/drawing/2014/chartex" xmlns:cx1="http://schemas.microsoft.com/office/drawing/2015/9/8/chartex" xmlns:mc="http://schemas.openxmlformats.org/markup-compatibility/2006" xmlns:o="urn:schemas-microsoft-com:office:office" xmlns:r="http://schemas.openxmlformats.org/officeDocument/2006/relationships" xmlns:m="http://schemas.openxmlformats.org/officeDocument/2006/math" xmlns:v="urn:schemas-microsoft-com:vml" xmlns:wp14="http://schemas.microsoft.com/office/word/2010/wordprocessingDrawing" xmlns:wp="http://schemas.openxmlformats.org/drawingml/2006/wordprocessingDrawing" xmlns:w10="urn:schemas-microsoft-com:office:word" xmlns:w="http://schemas.openxmlformats.org/wordprocessingml/2006/main" xmlns:w14="http://schemas.microsoft.com/office/word/2010/wordml" xmlns:w15="http://schemas.microsoft.com/office/word/2012/wordml" xmlns:w16se="http://schemas.microsoft.com/office/word/2015/wordml/symex" xmlns:wpg="http://schemas.microsoft.com/office/word/2010/wordprocessingGroup" xmlns:wpi="http://schemas.microsoft.com/office/word/2010/wordprocessingInk" xmlns:wne="http://schemas.microsoft.com/office/word/2006/wordml" xmlns:wps="http://schemas.microsoft.com/office/word/2010/wordprocessingShape" mc:Ignorable="w14 w15 w16se wp14">
   <w:p>
     <w:pPr>
       <w:pStyle w:val="Fuzeile"/>
@@ -6009,7 +5912,7 @@
         <w:sz w:val="20"/>
         <w:szCs w:val="20"/>
       </w:rPr>
-      <w:t>3</w:t>
+      <w:t>11</w:t>
     </w:r>
     <w:r>
       <w:rPr>
@@ -6029,7 +5932,7 @@
 </file>
 
 <file path=word/footer3.xml><?xml version="1.0" encoding="utf-8"?>
-<w:ftr xmlns:wpc="http://schemas.microsoft.com/office/word/2010/wordprocessingCanvas" xmlns:mc="http://schemas.openxmlformats.org/markup-compatibility/2006" xmlns:o="urn:schemas-microsoft-com:office:office" xmlns:r="http://schemas.openxmlformats.org/officeDocument/2006/relationships" xmlns:m="http://schemas.openxmlformats.org/officeDocument/2006/math" xmlns:v="urn:schemas-microsoft-com:vml" xmlns:wp14="http://schemas.microsoft.com/office/word/2010/wordprocessingDrawing" xmlns:wp="http://schemas.openxmlformats.org/drawingml/2006/wordprocessingDrawing" xmlns:w10="urn:schemas-microsoft-com:office:word" xmlns:w="http://schemas.openxmlformats.org/wordprocessingml/2006/main" xmlns:w14="http://schemas.microsoft.com/office/word/2010/wordml" xmlns:wpg="http://schemas.microsoft.com/office/word/2010/wordprocessingGroup" xmlns:wpi="http://schemas.microsoft.com/office/word/2010/wordprocessingInk" xmlns:wne="http://schemas.microsoft.com/office/word/2006/wordml" xmlns:wps="http://schemas.microsoft.com/office/word/2010/wordprocessingShape" mc:Ignorable="w14 wp14">
+<w:ftr xmlns:wpc="http://schemas.microsoft.com/office/word/2010/wordprocessingCanvas" xmlns:cx="http://schemas.microsoft.com/office/drawing/2014/chartex" xmlns:cx1="http://schemas.microsoft.com/office/drawing/2015/9/8/chartex" xmlns:mc="http://schemas.openxmlformats.org/markup-compatibility/2006" xmlns:o="urn:schemas-microsoft-com:office:office" xmlns:r="http://schemas.openxmlformats.org/officeDocument/2006/relationships" xmlns:m="http://schemas.openxmlformats.org/officeDocument/2006/math" xmlns:v="urn:schemas-microsoft-com:vml" xmlns:wp14="http://schemas.microsoft.com/office/word/2010/wordprocessingDrawing" xmlns:wp="http://schemas.openxmlformats.org/drawingml/2006/wordprocessingDrawing" xmlns:w10="urn:schemas-microsoft-com:office:word" xmlns:w="http://schemas.openxmlformats.org/wordprocessingml/2006/main" xmlns:w14="http://schemas.microsoft.com/office/word/2010/wordml" xmlns:w15="http://schemas.microsoft.com/office/word/2012/wordml" xmlns:w16se="http://schemas.microsoft.com/office/word/2015/wordml/symex" xmlns:wpg="http://schemas.microsoft.com/office/word/2010/wordprocessingGroup" xmlns:wpi="http://schemas.microsoft.com/office/word/2010/wordprocessingInk" xmlns:wne="http://schemas.microsoft.com/office/word/2006/wordml" xmlns:wps="http://schemas.microsoft.com/office/word/2010/wordprocessingShape" mc:Ignorable="w14 w15 w16se wp14">
   <w:p>
     <w:pPr>
       <w:pStyle w:val="Fuzeile"/>
@@ -6039,7 +5942,7 @@
 </file>
 
 <file path=word/footnotes.xml><?xml version="1.0" encoding="utf-8"?>
-<w:footnotes xmlns:wpc="http://schemas.microsoft.com/office/word/2010/wordprocessingCanvas" xmlns:mc="http://schemas.openxmlformats.org/markup-compatibility/2006" xmlns:o="urn:schemas-microsoft-com:office:office" xmlns:r="http://schemas.openxmlformats.org/officeDocument/2006/relationships" xmlns:m="http://schemas.openxmlformats.org/officeDocument/2006/math" xmlns:v="urn:schemas-microsoft-com:vml" xmlns:wp14="http://schemas.microsoft.com/office/word/2010/wordprocessingDrawing" xmlns:wp="http://schemas.openxmlformats.org/drawingml/2006/wordprocessingDrawing" xmlns:w10="urn:schemas-microsoft-com:office:word" xmlns:w="http://schemas.openxmlformats.org/wordprocessingml/2006/main" xmlns:w14="http://schemas.microsoft.com/office/word/2010/wordml" xmlns:wpg="http://schemas.microsoft.com/office/word/2010/wordprocessingGroup" xmlns:wpi="http://schemas.microsoft.com/office/word/2010/wordprocessingInk" xmlns:wne="http://schemas.microsoft.com/office/word/2006/wordml" xmlns:wps="http://schemas.microsoft.com/office/word/2010/wordprocessingShape" mc:Ignorable="w14 wp14">
+<w:footnotes xmlns:wpc="http://schemas.microsoft.com/office/word/2010/wordprocessingCanvas" xmlns:cx="http://schemas.microsoft.com/office/drawing/2014/chartex" xmlns:cx1="http://schemas.microsoft.com/office/drawing/2015/9/8/chartex" xmlns:mc="http://schemas.openxmlformats.org/markup-compatibility/2006" xmlns:o="urn:schemas-microsoft-com:office:office" xmlns:r="http://schemas.openxmlformats.org/officeDocument/2006/relationships" xmlns:m="http://schemas.openxmlformats.org/officeDocument/2006/math" xmlns:v="urn:schemas-microsoft-com:vml" xmlns:wp14="http://schemas.microsoft.com/office/word/2010/wordprocessingDrawing" xmlns:wp="http://schemas.openxmlformats.org/drawingml/2006/wordprocessingDrawing" xmlns:w10="urn:schemas-microsoft-com:office:word" xmlns:w="http://schemas.openxmlformats.org/wordprocessingml/2006/main" xmlns:w14="http://schemas.microsoft.com/office/word/2010/wordml" xmlns:w15="http://schemas.microsoft.com/office/word/2012/wordml" xmlns:w16se="http://schemas.microsoft.com/office/word/2015/wordml/symex" xmlns:wpg="http://schemas.microsoft.com/office/word/2010/wordprocessingGroup" xmlns:wpi="http://schemas.microsoft.com/office/word/2010/wordprocessingInk" xmlns:wne="http://schemas.microsoft.com/office/word/2006/wordml" xmlns:wps="http://schemas.microsoft.com/office/word/2010/wordprocessingShape" mc:Ignorable="w14 w15 w16se wp14">
   <w:footnote w:type="separator" w:id="-1">
     <w:p>
       <w:r>
@@ -6058,7 +5961,7 @@
 </file>
 
 <file path=word/header1.xml><?xml version="1.0" encoding="utf-8"?>
-<w:hdr xmlns:wpc="http://schemas.microsoft.com/office/word/2010/wordprocessingCanvas" xmlns:mc="http://schemas.openxmlformats.org/markup-compatibility/2006" xmlns:o="urn:schemas-microsoft-com:office:office" xmlns:r="http://schemas.openxmlformats.org/officeDocument/2006/relationships" xmlns:m="http://schemas.openxmlformats.org/officeDocument/2006/math" xmlns:v="urn:schemas-microsoft-com:vml" xmlns:wp14="http://schemas.microsoft.com/office/word/2010/wordprocessingDrawing" xmlns:wp="http://schemas.openxmlformats.org/drawingml/2006/wordprocessingDrawing" xmlns:w10="urn:schemas-microsoft-com:office:word" xmlns:w="http://schemas.openxmlformats.org/wordprocessingml/2006/main" xmlns:w14="http://schemas.microsoft.com/office/word/2010/wordml" xmlns:wpg="http://schemas.microsoft.com/office/word/2010/wordprocessingGroup" xmlns:wpi="http://schemas.microsoft.com/office/word/2010/wordprocessingInk" xmlns:wne="http://schemas.microsoft.com/office/word/2006/wordml" xmlns:wps="http://schemas.microsoft.com/office/word/2010/wordprocessingShape" mc:Ignorable="w14 wp14">
+<w:hdr xmlns:wpc="http://schemas.microsoft.com/office/word/2010/wordprocessingCanvas" xmlns:cx="http://schemas.microsoft.com/office/drawing/2014/chartex" xmlns:cx1="http://schemas.microsoft.com/office/drawing/2015/9/8/chartex" xmlns:mc="http://schemas.openxmlformats.org/markup-compatibility/2006" xmlns:o="urn:schemas-microsoft-com:office:office" xmlns:r="http://schemas.openxmlformats.org/officeDocument/2006/relationships" xmlns:m="http://schemas.openxmlformats.org/officeDocument/2006/math" xmlns:v="urn:schemas-microsoft-com:vml" xmlns:wp14="http://schemas.microsoft.com/office/word/2010/wordprocessingDrawing" xmlns:wp="http://schemas.openxmlformats.org/drawingml/2006/wordprocessingDrawing" xmlns:w10="urn:schemas-microsoft-com:office:word" xmlns:w="http://schemas.openxmlformats.org/wordprocessingml/2006/main" xmlns:w14="http://schemas.microsoft.com/office/word/2010/wordml" xmlns:w15="http://schemas.microsoft.com/office/word/2012/wordml" xmlns:w16se="http://schemas.microsoft.com/office/word/2015/wordml/symex" xmlns:wpg="http://schemas.microsoft.com/office/word/2010/wordprocessingGroup" xmlns:wpi="http://schemas.microsoft.com/office/word/2010/wordprocessingInk" xmlns:wne="http://schemas.microsoft.com/office/word/2006/wordml" xmlns:wps="http://schemas.microsoft.com/office/word/2010/wordprocessingShape" mc:Ignorable="w14 w15 w16se wp14">
   <w:p>
     <w:pPr>
       <w:pStyle w:val="Kopfzeile"/>
@@ -6066,7 +5969,7 @@
     <w:r>
       <w:rPr>
         <w:noProof/>
-        <w:lang w:val="de-AT" w:eastAsia="de-AT"/>
+        <w:lang w:eastAsia="en-GB"/>
       </w:rPr>
       <w:drawing>
         <wp:inline distT="0" distB="0" distL="0" distR="0" wp14:anchorId="18C4A66D" wp14:editId="4B31629D">
@@ -6127,7 +6030,7 @@
       <w:rPr>
         <w:rFonts w:cs="Arial"/>
         <w:noProof/>
-        <w:lang w:val="de-AT" w:eastAsia="de-AT"/>
+        <w:lang w:eastAsia="en-GB"/>
       </w:rPr>
       <w:drawing>
         <wp:inline distT="0" distB="0" distL="0" distR="0" wp14:anchorId="40A0F1A9" wp14:editId="7963A4F3">
@@ -6183,7 +6086,7 @@
 </file>
 
 <file path=word/header2.xml><?xml version="1.0" encoding="utf-8"?>
-<w:hdr xmlns:wpc="http://schemas.microsoft.com/office/word/2010/wordprocessingCanvas" xmlns:mc="http://schemas.openxmlformats.org/markup-compatibility/2006" xmlns:o="urn:schemas-microsoft-com:office:office" xmlns:r="http://schemas.openxmlformats.org/officeDocument/2006/relationships" xmlns:m="http://schemas.openxmlformats.org/officeDocument/2006/math" xmlns:v="urn:schemas-microsoft-com:vml" xmlns:wp14="http://schemas.microsoft.com/office/word/2010/wordprocessingDrawing" xmlns:wp="http://schemas.openxmlformats.org/drawingml/2006/wordprocessingDrawing" xmlns:w10="urn:schemas-microsoft-com:office:word" xmlns:w="http://schemas.openxmlformats.org/wordprocessingml/2006/main" xmlns:w14="http://schemas.microsoft.com/office/word/2010/wordml" xmlns:wpg="http://schemas.microsoft.com/office/word/2010/wordprocessingGroup" xmlns:wpi="http://schemas.microsoft.com/office/word/2010/wordprocessingInk" xmlns:wne="http://schemas.microsoft.com/office/word/2006/wordml" xmlns:wps="http://schemas.microsoft.com/office/word/2010/wordprocessingShape" mc:Ignorable="w14 wp14">
+<w:hdr xmlns:wpc="http://schemas.microsoft.com/office/word/2010/wordprocessingCanvas" xmlns:cx="http://schemas.microsoft.com/office/drawing/2014/chartex" xmlns:cx1="http://schemas.microsoft.com/office/drawing/2015/9/8/chartex" xmlns:mc="http://schemas.openxmlformats.org/markup-compatibility/2006" xmlns:o="urn:schemas-microsoft-com:office:office" xmlns:r="http://schemas.openxmlformats.org/officeDocument/2006/relationships" xmlns:m="http://schemas.openxmlformats.org/officeDocument/2006/math" xmlns:v="urn:schemas-microsoft-com:vml" xmlns:wp14="http://schemas.microsoft.com/office/word/2010/wordprocessingDrawing" xmlns:wp="http://schemas.openxmlformats.org/drawingml/2006/wordprocessingDrawing" xmlns:w10="urn:schemas-microsoft-com:office:word" xmlns:w="http://schemas.openxmlformats.org/wordprocessingml/2006/main" xmlns:w14="http://schemas.microsoft.com/office/word/2010/wordml" xmlns:w15="http://schemas.microsoft.com/office/word/2012/wordml" xmlns:w16se="http://schemas.microsoft.com/office/word/2015/wordml/symex" xmlns:wpg="http://schemas.microsoft.com/office/word/2010/wordprocessingGroup" xmlns:wpi="http://schemas.microsoft.com/office/word/2010/wordprocessingInk" xmlns:wne="http://schemas.microsoft.com/office/word/2006/wordml" xmlns:wps="http://schemas.microsoft.com/office/word/2010/wordprocessingShape" mc:Ignorable="w14 w15 w16se wp14">
   <w:p>
     <w:pPr>
       <w:pStyle w:val="Kopfzeile"/>
@@ -6195,7 +6098,7 @@
     <w:r>
       <w:rPr>
         <w:noProof/>
-        <w:lang w:val="de-AT" w:eastAsia="de-AT"/>
+        <w:lang w:eastAsia="en-GB"/>
       </w:rPr>
       <w:drawing>
         <wp:inline distT="0" distB="0" distL="0" distR="0" wp14:anchorId="7EBC0632" wp14:editId="0E46990A">
@@ -6256,7 +6159,7 @@
       <w:rPr>
         <w:rFonts w:cs="Arial"/>
         <w:noProof/>
-        <w:lang w:val="de-AT" w:eastAsia="de-AT"/>
+        <w:lang w:eastAsia="en-GB"/>
       </w:rPr>
       <w:drawing>
         <wp:inline distT="0" distB="0" distL="0" distR="0" wp14:anchorId="4569C543" wp14:editId="05C170C3">
@@ -6312,7 +6215,7 @@
 </file>
 
 <file path=word/header3.xml><?xml version="1.0" encoding="utf-8"?>
-<w:hdr xmlns:wpc="http://schemas.microsoft.com/office/word/2010/wordprocessingCanvas" xmlns:mc="http://schemas.openxmlformats.org/markup-compatibility/2006" xmlns:o="urn:schemas-microsoft-com:office:office" xmlns:r="http://schemas.openxmlformats.org/officeDocument/2006/relationships" xmlns:m="http://schemas.openxmlformats.org/officeDocument/2006/math" xmlns:v="urn:schemas-microsoft-com:vml" xmlns:wp14="http://schemas.microsoft.com/office/word/2010/wordprocessingDrawing" xmlns:wp="http://schemas.openxmlformats.org/drawingml/2006/wordprocessingDrawing" xmlns:w10="urn:schemas-microsoft-com:office:word" xmlns:w="http://schemas.openxmlformats.org/wordprocessingml/2006/main" xmlns:w14="http://schemas.microsoft.com/office/word/2010/wordml" xmlns:wpg="http://schemas.microsoft.com/office/word/2010/wordprocessingGroup" xmlns:wpi="http://schemas.microsoft.com/office/word/2010/wordprocessingInk" xmlns:wne="http://schemas.microsoft.com/office/word/2006/wordml" xmlns:wps="http://schemas.microsoft.com/office/word/2010/wordprocessingShape" mc:Ignorable="w14 wp14">
+<w:hdr xmlns:wpc="http://schemas.microsoft.com/office/word/2010/wordprocessingCanvas" xmlns:cx="http://schemas.microsoft.com/office/drawing/2014/chartex" xmlns:cx1="http://schemas.microsoft.com/office/drawing/2015/9/8/chartex" xmlns:mc="http://schemas.openxmlformats.org/markup-compatibility/2006" xmlns:o="urn:schemas-microsoft-com:office:office" xmlns:r="http://schemas.openxmlformats.org/officeDocument/2006/relationships" xmlns:m="http://schemas.openxmlformats.org/officeDocument/2006/math" xmlns:v="urn:schemas-microsoft-com:vml" xmlns:wp14="http://schemas.microsoft.com/office/word/2010/wordprocessingDrawing" xmlns:wp="http://schemas.openxmlformats.org/drawingml/2006/wordprocessingDrawing" xmlns:w10="urn:schemas-microsoft-com:office:word" xmlns:w="http://schemas.openxmlformats.org/wordprocessingml/2006/main" xmlns:w14="http://schemas.microsoft.com/office/word/2010/wordml" xmlns:w15="http://schemas.microsoft.com/office/word/2012/wordml" xmlns:w16se="http://schemas.microsoft.com/office/word/2015/wordml/symex" xmlns:wpg="http://schemas.microsoft.com/office/word/2010/wordprocessingGroup" xmlns:wpi="http://schemas.microsoft.com/office/word/2010/wordprocessingInk" xmlns:wne="http://schemas.microsoft.com/office/word/2006/wordml" xmlns:wps="http://schemas.microsoft.com/office/word/2010/wordprocessingShape" mc:Ignorable="w14 w15 w16se wp14">
   <w:p>
     <w:pPr>
       <w:pStyle w:val="Kopfzeile"/>
@@ -6325,7 +6228,7 @@
     <w:r>
       <w:rPr>
         <w:noProof/>
-        <w:lang w:val="de-AT" w:eastAsia="de-AT"/>
+        <w:lang w:eastAsia="en-GB"/>
       </w:rPr>
       <w:drawing>
         <wp:inline distT="0" distB="0" distL="0" distR="0" wp14:anchorId="690F9F03" wp14:editId="17541C72">
@@ -6386,7 +6289,7 @@
       <w:rPr>
         <w:rFonts w:cs="Arial"/>
         <w:noProof/>
-        <w:lang w:val="de-AT" w:eastAsia="de-AT"/>
+        <w:lang w:eastAsia="en-GB"/>
       </w:rPr>
       <w:drawing>
         <wp:inline distT="0" distB="0" distL="0" distR="0" wp14:anchorId="10D3F98A" wp14:editId="2F18D87C">
@@ -6442,8 +6345,8 @@
 </file>
 
 <file path=word/numbering.xml><?xml version="1.0" encoding="utf-8"?>
-<w:numbering xmlns:wpc="http://schemas.microsoft.com/office/word/2010/wordprocessingCanvas" xmlns:mc="http://schemas.openxmlformats.org/markup-compatibility/2006" xmlns:o="urn:schemas-microsoft-com:office:office" xmlns:r="http://schemas.openxmlformats.org/officeDocument/2006/relationships" xmlns:m="http://schemas.openxmlformats.org/officeDocument/2006/math" xmlns:v="urn:schemas-microsoft-com:vml" xmlns:wp14="http://schemas.microsoft.com/office/word/2010/wordprocessingDrawing" xmlns:wp="http://schemas.openxmlformats.org/drawingml/2006/wordprocessingDrawing" xmlns:w10="urn:schemas-microsoft-com:office:word" xmlns:w="http://schemas.openxmlformats.org/wordprocessingml/2006/main" xmlns:w14="http://schemas.microsoft.com/office/word/2010/wordml" xmlns:wpg="http://schemas.microsoft.com/office/word/2010/wordprocessingGroup" xmlns:wpi="http://schemas.microsoft.com/office/word/2010/wordprocessingInk" xmlns:wne="http://schemas.microsoft.com/office/word/2006/wordml" xmlns:wps="http://schemas.microsoft.com/office/word/2010/wordprocessingShape" mc:Ignorable="w14 wp14">
-  <w:abstractNum w:abstractNumId="0">
+<w:numbering xmlns:wpc="http://schemas.microsoft.com/office/word/2010/wordprocessingCanvas" xmlns:cx="http://schemas.microsoft.com/office/drawing/2014/chartex" xmlns:cx1="http://schemas.microsoft.com/office/drawing/2015/9/8/chartex" xmlns:mc="http://schemas.openxmlformats.org/markup-compatibility/2006" xmlns:o="urn:schemas-microsoft-com:office:office" xmlns:r="http://schemas.openxmlformats.org/officeDocument/2006/relationships" xmlns:m="http://schemas.openxmlformats.org/officeDocument/2006/math" xmlns:v="urn:schemas-microsoft-com:vml" xmlns:wp14="http://schemas.microsoft.com/office/word/2010/wordprocessingDrawing" xmlns:wp="http://schemas.openxmlformats.org/drawingml/2006/wordprocessingDrawing" xmlns:w10="urn:schemas-microsoft-com:office:word" xmlns:w="http://schemas.openxmlformats.org/wordprocessingml/2006/main" xmlns:w14="http://schemas.microsoft.com/office/word/2010/wordml" xmlns:w15="http://schemas.microsoft.com/office/word/2012/wordml" xmlns:w16se="http://schemas.microsoft.com/office/word/2015/wordml/symex" xmlns:wpg="http://schemas.microsoft.com/office/word/2010/wordprocessingGroup" xmlns:wpi="http://schemas.microsoft.com/office/word/2010/wordprocessingInk" xmlns:wne="http://schemas.microsoft.com/office/word/2006/wordml" xmlns:wps="http://schemas.microsoft.com/office/word/2010/wordprocessingShape" mc:Ignorable="w14 w15 w16se wp14">
+  <w:abstractNum w:abstractNumId="0" w15:restartNumberingAfterBreak="0">
     <w:nsid w:val="04171970"/>
     <w:multiLevelType w:val="multilevel"/>
     <w:tmpl w:val="7E4A6A7C"/>
@@ -6533,7 +6436,7 @@
       </w:pPr>
     </w:lvl>
   </w:abstractNum>
-  <w:abstractNum w:abstractNumId="1">
+  <w:abstractNum w:abstractNumId="1" w15:restartNumberingAfterBreak="0">
     <w:nsid w:val="0B9C1A53"/>
     <w:multiLevelType w:val="hybridMultilevel"/>
     <w:tmpl w:val="2C4CCA84"/>
@@ -6646,7 +6549,7 @@
       </w:rPr>
     </w:lvl>
   </w:abstractNum>
-  <w:abstractNum w:abstractNumId="2">
+  <w:abstractNum w:abstractNumId="2" w15:restartNumberingAfterBreak="0">
     <w:nsid w:val="0E7971C8"/>
     <w:multiLevelType w:val="hybridMultilevel"/>
     <w:tmpl w:val="B680CC76"/>
@@ -6759,7 +6662,7 @@
       </w:rPr>
     </w:lvl>
   </w:abstractNum>
-  <w:abstractNum w:abstractNumId="3">
+  <w:abstractNum w:abstractNumId="3" w15:restartNumberingAfterBreak="0">
     <w:nsid w:val="0E9D501D"/>
     <w:multiLevelType w:val="multilevel"/>
     <w:tmpl w:val="F2EA8816"/>
@@ -6899,7 +6802,7 @@
       </w:rPr>
     </w:lvl>
   </w:abstractNum>
-  <w:abstractNum w:abstractNumId="4">
+  <w:abstractNum w:abstractNumId="4" w15:restartNumberingAfterBreak="0">
     <w:nsid w:val="0FA323C4"/>
     <w:multiLevelType w:val="multilevel"/>
     <w:tmpl w:val="418AA94A"/>
@@ -7039,7 +6942,7 @@
       </w:rPr>
     </w:lvl>
   </w:abstractNum>
-  <w:abstractNum w:abstractNumId="5">
+  <w:abstractNum w:abstractNumId="5" w15:restartNumberingAfterBreak="0">
     <w:nsid w:val="10471975"/>
     <w:multiLevelType w:val="hybridMultilevel"/>
     <w:tmpl w:val="AB86E798"/>
@@ -7151,7 +7054,7 @@
       </w:rPr>
     </w:lvl>
   </w:abstractNum>
-  <w:abstractNum w:abstractNumId="6">
+  <w:abstractNum w:abstractNumId="6" w15:restartNumberingAfterBreak="0">
     <w:nsid w:val="112C6E3A"/>
     <w:multiLevelType w:val="hybridMultilevel"/>
     <w:tmpl w:val="DFA0812E"/>
@@ -7264,7 +7167,7 @@
       </w:rPr>
     </w:lvl>
   </w:abstractNum>
-  <w:abstractNum w:abstractNumId="7">
+  <w:abstractNum w:abstractNumId="7" w15:restartNumberingAfterBreak="0">
     <w:nsid w:val="15116C4A"/>
     <w:multiLevelType w:val="hybridMultilevel"/>
     <w:tmpl w:val="3A4619F2"/>
@@ -7377,7 +7280,7 @@
       </w:rPr>
     </w:lvl>
   </w:abstractNum>
-  <w:abstractNum w:abstractNumId="8">
+  <w:abstractNum w:abstractNumId="8" w15:restartNumberingAfterBreak="0">
     <w:nsid w:val="1C0E09D3"/>
     <w:multiLevelType w:val="hybridMultilevel"/>
     <w:tmpl w:val="10387378"/>
@@ -7490,7 +7393,7 @@
       </w:rPr>
     </w:lvl>
   </w:abstractNum>
-  <w:abstractNum w:abstractNumId="9">
+  <w:abstractNum w:abstractNumId="9" w15:restartNumberingAfterBreak="0">
     <w:nsid w:val="1CC55554"/>
     <w:multiLevelType w:val="multilevel"/>
     <w:tmpl w:val="8EACDDC0"/>
@@ -7673,7 +7576,7 @@
       </w:rPr>
     </w:lvl>
   </w:abstractNum>
-  <w:abstractNum w:abstractNumId="10">
+  <w:abstractNum w:abstractNumId="10" w15:restartNumberingAfterBreak="0">
     <w:nsid w:val="1DA3222F"/>
     <w:multiLevelType w:val="hybridMultilevel"/>
     <w:tmpl w:val="25FCA284"/>
@@ -7786,7 +7689,7 @@
       </w:rPr>
     </w:lvl>
   </w:abstractNum>
-  <w:abstractNum w:abstractNumId="11">
+  <w:abstractNum w:abstractNumId="11" w15:restartNumberingAfterBreak="0">
     <w:nsid w:val="21A91788"/>
     <w:multiLevelType w:val="hybridMultilevel"/>
     <w:tmpl w:val="190AED2A"/>
@@ -7899,7 +7802,7 @@
       </w:rPr>
     </w:lvl>
   </w:abstractNum>
-  <w:abstractNum w:abstractNumId="12">
+  <w:abstractNum w:abstractNumId="12" w15:restartNumberingAfterBreak="0">
     <w:nsid w:val="245919F1"/>
     <w:multiLevelType w:val="multilevel"/>
     <w:tmpl w:val="8FEE3728"/>
@@ -8048,7 +7951,7 @@
       </w:rPr>
     </w:lvl>
   </w:abstractNum>
-  <w:abstractNum w:abstractNumId="13">
+  <w:abstractNum w:abstractNumId="13" w15:restartNumberingAfterBreak="0">
     <w:nsid w:val="31205BBB"/>
     <w:multiLevelType w:val="multilevel"/>
     <w:tmpl w:val="B344E17C"/>
@@ -8161,7 +8064,7 @@
       </w:rPr>
     </w:lvl>
   </w:abstractNum>
-  <w:abstractNum w:abstractNumId="14">
+  <w:abstractNum w:abstractNumId="14" w15:restartNumberingAfterBreak="0">
     <w:nsid w:val="32D96D28"/>
     <w:multiLevelType w:val="multilevel"/>
     <w:tmpl w:val="8A881CF6"/>
@@ -8301,7 +8204,7 @@
       </w:rPr>
     </w:lvl>
   </w:abstractNum>
-  <w:abstractNum w:abstractNumId="15">
+  <w:abstractNum w:abstractNumId="15" w15:restartNumberingAfterBreak="0">
     <w:nsid w:val="361C7E62"/>
     <w:multiLevelType w:val="hybridMultilevel"/>
     <w:tmpl w:val="0F266144"/>
@@ -8414,7 +8317,7 @@
       </w:rPr>
     </w:lvl>
   </w:abstractNum>
-  <w:abstractNum w:abstractNumId="16">
+  <w:abstractNum w:abstractNumId="16" w15:restartNumberingAfterBreak="0">
     <w:nsid w:val="37A90190"/>
     <w:multiLevelType w:val="hybridMultilevel"/>
     <w:tmpl w:val="3B48C8A8"/>
@@ -8527,7 +8430,7 @@
       </w:rPr>
     </w:lvl>
   </w:abstractNum>
-  <w:abstractNum w:abstractNumId="17">
+  <w:abstractNum w:abstractNumId="17" w15:restartNumberingAfterBreak="0">
     <w:nsid w:val="3E93610D"/>
     <w:multiLevelType w:val="hybridMultilevel"/>
     <w:tmpl w:val="0B9A8D04"/>
@@ -8639,7 +8542,7 @@
       </w:rPr>
     </w:lvl>
   </w:abstractNum>
-  <w:abstractNum w:abstractNumId="18">
+  <w:abstractNum w:abstractNumId="18" w15:restartNumberingAfterBreak="0">
     <w:nsid w:val="4BED057E"/>
     <w:multiLevelType w:val="multilevel"/>
     <w:tmpl w:val="DB94547A"/>
@@ -8779,7 +8682,7 @@
       </w:rPr>
     </w:lvl>
   </w:abstractNum>
-  <w:abstractNum w:abstractNumId="19">
+  <w:abstractNum w:abstractNumId="19" w15:restartNumberingAfterBreak="0">
     <w:nsid w:val="4C812F95"/>
     <w:multiLevelType w:val="multilevel"/>
     <w:tmpl w:val="83C6DFA4"/>
@@ -8919,7 +8822,7 @@
       </w:rPr>
     </w:lvl>
   </w:abstractNum>
-  <w:abstractNum w:abstractNumId="20">
+  <w:abstractNum w:abstractNumId="20" w15:restartNumberingAfterBreak="0">
     <w:nsid w:val="51F1526E"/>
     <w:multiLevelType w:val="hybridMultilevel"/>
     <w:tmpl w:val="DCD6B1DE"/>
@@ -9032,7 +8935,7 @@
       </w:rPr>
     </w:lvl>
   </w:abstractNum>
-  <w:abstractNum w:abstractNumId="21">
+  <w:abstractNum w:abstractNumId="21" w15:restartNumberingAfterBreak="0">
     <w:nsid w:val="54A51698"/>
     <w:multiLevelType w:val="multilevel"/>
     <w:tmpl w:val="8DF68306"/>
@@ -9172,7 +9075,7 @@
       </w:rPr>
     </w:lvl>
   </w:abstractNum>
-  <w:abstractNum w:abstractNumId="22">
+  <w:abstractNum w:abstractNumId="22" w15:restartNumberingAfterBreak="0">
     <w:nsid w:val="58AE5013"/>
     <w:multiLevelType w:val="hybridMultilevel"/>
     <w:tmpl w:val="387AF39A"/>
@@ -9284,7 +9187,7 @@
       </w:rPr>
     </w:lvl>
   </w:abstractNum>
-  <w:abstractNum w:abstractNumId="23">
+  <w:abstractNum w:abstractNumId="23" w15:restartNumberingAfterBreak="0">
     <w:nsid w:val="67533AB5"/>
     <w:multiLevelType w:val="hybridMultilevel"/>
     <w:tmpl w:val="AE4AC55E"/>
@@ -9397,7 +9300,7 @@
       </w:rPr>
     </w:lvl>
   </w:abstractNum>
-  <w:abstractNum w:abstractNumId="24">
+  <w:abstractNum w:abstractNumId="24" w15:restartNumberingAfterBreak="0">
     <w:nsid w:val="6D0C350C"/>
     <w:multiLevelType w:val="hybridMultilevel"/>
     <w:tmpl w:val="2DCE971E"/>
@@ -9509,7 +9412,7 @@
       </w:rPr>
     </w:lvl>
   </w:abstractNum>
-  <w:abstractNum w:abstractNumId="25">
+  <w:abstractNum w:abstractNumId="25" w15:restartNumberingAfterBreak="0">
     <w:nsid w:val="6D325614"/>
     <w:multiLevelType w:val="multilevel"/>
     <w:tmpl w:val="040C8B68"/>
@@ -9649,7 +9552,7 @@
       </w:rPr>
     </w:lvl>
   </w:abstractNum>
-  <w:abstractNum w:abstractNumId="26">
+  <w:abstractNum w:abstractNumId="26" w15:restartNumberingAfterBreak="0">
     <w:nsid w:val="774C7918"/>
     <w:multiLevelType w:val="hybridMultilevel"/>
     <w:tmpl w:val="14CC1F46"/>
@@ -9761,7 +9664,7 @@
       </w:rPr>
     </w:lvl>
   </w:abstractNum>
-  <w:abstractNum w:abstractNumId="27">
+  <w:abstractNum w:abstractNumId="27" w15:restartNumberingAfterBreak="0">
     <w:nsid w:val="785C44C4"/>
     <w:multiLevelType w:val="hybridMultilevel"/>
     <w:tmpl w:val="63CE4862"/>
@@ -9873,7 +9776,7 @@
       </w:rPr>
     </w:lvl>
   </w:abstractNum>
-  <w:abstractNum w:abstractNumId="28">
+  <w:abstractNum w:abstractNumId="28" w15:restartNumberingAfterBreak="0">
     <w:nsid w:val="7C9B173B"/>
     <w:multiLevelType w:val="hybridMultilevel"/>
     <w:tmpl w:val="37DC62D2"/>
@@ -9986,7 +9889,7 @@
       </w:rPr>
     </w:lvl>
   </w:abstractNum>
-  <w:abstractNum w:abstractNumId="29">
+  <w:abstractNum w:abstractNumId="29" w15:restartNumberingAfterBreak="0">
     <w:nsid w:val="7CBB5830"/>
     <w:multiLevelType w:val="hybridMultilevel"/>
     <w:tmpl w:val="0122F0A4"/>
@@ -10099,7 +10002,7 @@
       </w:rPr>
     </w:lvl>
   </w:abstractNum>
-  <w:abstractNum w:abstractNumId="30">
+  <w:abstractNum w:abstractNumId="30" w15:restartNumberingAfterBreak="0">
     <w:nsid w:val="7EEA1A76"/>
     <w:multiLevelType w:val="hybridMultilevel"/>
     <w:tmpl w:val="B8B6B5EE"/>
@@ -10332,16 +10235,8 @@
 </w:numbering>
 </file>
 
-<file path=word/people.xml><?xml version="1.0" encoding="utf-8"?>
-<w15:people xmlns:wpc="http://schemas.microsoft.com/office/word/2010/wordprocessingCanvas" xmlns:mc="http://schemas.openxmlformats.org/markup-compatibility/2006" xmlns:o="urn:schemas-microsoft-com:office:office" xmlns:r="http://schemas.openxmlformats.org/officeDocument/2006/relationships" xmlns:m="http://schemas.openxmlformats.org/officeDocument/2006/math" xmlns:v="urn:schemas-microsoft-com:vml" xmlns:wp14="http://schemas.microsoft.com/office/word/2010/wordprocessingDrawing" xmlns:wp="http://schemas.openxmlformats.org/drawingml/2006/wordprocessingDrawing" xmlns:w10="urn:schemas-microsoft-com:office:word" xmlns:w="http://schemas.openxmlformats.org/wordprocessingml/2006/main" xmlns:w14="http://schemas.microsoft.com/office/word/2010/wordml" xmlns:w15="http://schemas.microsoft.com/office/word/2012/wordml" xmlns:wpg="http://schemas.microsoft.com/office/word/2010/wordprocessingGroup" xmlns:wpi="http://schemas.microsoft.com/office/word/2010/wordprocessingInk" xmlns:wne="http://schemas.microsoft.com/office/word/2006/wordml" xmlns:wps="http://schemas.microsoft.com/office/word/2010/wordprocessingShape" mc:Ignorable="w14 w15 wp14">
-  <w15:person w15:author="Nickel, Natalie">
-    <w15:presenceInfo w15:providerId="AD" w15:userId="S-1-5-21-246771956-1393898233-624655392-5139"/>
-  </w15:person>
-</w15:people>
-</file>
-
 <file path=word/styles.xml><?xml version="1.0" encoding="utf-8"?>
-<w:styles xmlns:mc="http://schemas.openxmlformats.org/markup-compatibility/2006" xmlns:r="http://schemas.openxmlformats.org/officeDocument/2006/relationships" xmlns:w="http://schemas.openxmlformats.org/wordprocessingml/2006/main" xmlns:w14="http://schemas.microsoft.com/office/word/2010/wordml" mc:Ignorable="w14">
+<w:styles xmlns:mc="http://schemas.openxmlformats.org/markup-compatibility/2006" xmlns:r="http://schemas.openxmlformats.org/officeDocument/2006/relationships" xmlns:w="http://schemas.openxmlformats.org/wordprocessingml/2006/main" xmlns:w14="http://schemas.microsoft.com/office/word/2010/wordml" xmlns:w15="http://schemas.microsoft.com/office/word/2012/wordml" xmlns:w16se="http://schemas.microsoft.com/office/word/2015/wordml/symex" mc:Ignorable="w14 w15 w16se">
   <w:docDefaults>
     <w:rPrDefault>
       <w:rPr>
@@ -10351,147 +10246,371 @@
     </w:rPrDefault>
     <w:pPrDefault/>
   </w:docDefaults>
-  <w:latentStyles w:defLockedState="0" w:defUIPriority="0" w:defSemiHidden="1" w:defUnhideWhenUsed="1" w:defQFormat="0" w:count="267">
-    <w:lsdException w:name="Normal" w:semiHidden="0" w:unhideWhenUsed="0" w:qFormat="1"/>
-    <w:lsdException w:name="heading 1" w:semiHidden="0" w:unhideWhenUsed="0" w:qFormat="1"/>
-    <w:lsdException w:name="heading 2" w:semiHidden="0" w:unhideWhenUsed="0" w:qFormat="1"/>
-    <w:lsdException w:name="heading 3" w:semiHidden="0" w:unhideWhenUsed="0" w:qFormat="1"/>
-    <w:lsdException w:name="heading 4" w:semiHidden="0" w:unhideWhenUsed="0" w:qFormat="1"/>
-    <w:lsdException w:name="heading 5" w:semiHidden="0" w:unhideWhenUsed="0" w:qFormat="1"/>
-    <w:lsdException w:name="heading 6" w:semiHidden="0" w:unhideWhenUsed="0" w:qFormat="1"/>
-    <w:lsdException w:name="heading 7" w:qFormat="1"/>
-    <w:lsdException w:name="heading 8" w:qFormat="1"/>
-    <w:lsdException w:name="heading 9" w:qFormat="1"/>
-    <w:lsdException w:name="toc 1" w:uiPriority="39"/>
-    <w:lsdException w:name="toc 2" w:uiPriority="39"/>
-    <w:lsdException w:name="toc 3" w:uiPriority="39"/>
-    <w:lsdException w:name="footnote text" w:uiPriority="99"/>
-    <w:lsdException w:name="caption" w:uiPriority="35" w:qFormat="1"/>
-    <w:lsdException w:name="table of figures" w:uiPriority="99"/>
-    <w:lsdException w:name="footnote reference" w:uiPriority="99"/>
-    <w:lsdException w:name="List Number" w:semiHidden="0" w:unhideWhenUsed="0"/>
-    <w:lsdException w:name="List 4" w:semiHidden="0" w:unhideWhenUsed="0"/>
-    <w:lsdException w:name="List 5" w:semiHidden="0" w:unhideWhenUsed="0"/>
-    <w:lsdException w:name="Title" w:semiHidden="0" w:unhideWhenUsed="0" w:qFormat="1"/>
-    <w:lsdException w:name="Subtitle" w:semiHidden="0" w:unhideWhenUsed="0" w:qFormat="1"/>
-    <w:lsdException w:name="Salutation" w:semiHidden="0" w:unhideWhenUsed="0"/>
-    <w:lsdException w:name="Date" w:semiHidden="0" w:unhideWhenUsed="0"/>
-    <w:lsdException w:name="Body Text First Indent" w:semiHidden="0" w:unhideWhenUsed="0"/>
-    <w:lsdException w:name="Hyperlink" w:uiPriority="99"/>
-    <w:lsdException w:name="Strong" w:semiHidden="0" w:uiPriority="22" w:unhideWhenUsed="0" w:qFormat="1"/>
-    <w:lsdException w:name="Emphasis" w:semiHidden="0" w:unhideWhenUsed="0" w:qFormat="1"/>
-    <w:lsdException w:name="Table Grid" w:semiHidden="0" w:unhideWhenUsed="0"/>
-    <w:lsdException w:name="Placeholder Text" w:uiPriority="99" w:unhideWhenUsed="0"/>
-    <w:lsdException w:name="No Spacing" w:semiHidden="0" w:uiPriority="1" w:unhideWhenUsed="0" w:qFormat="1"/>
-    <w:lsdException w:name="Light Shading" w:semiHidden="0" w:uiPriority="60" w:unhideWhenUsed="0"/>
-    <w:lsdException w:name="Light List" w:semiHidden="0" w:uiPriority="61" w:unhideWhenUsed="0"/>
-    <w:lsdException w:name="Light Grid" w:semiHidden="0" w:uiPriority="62" w:unhideWhenUsed="0"/>
-    <w:lsdException w:name="Medium Shading 1" w:semiHidden="0" w:uiPriority="63" w:unhideWhenUsed="0"/>
-    <w:lsdException w:name="Medium Shading 2" w:semiHidden="0" w:uiPriority="64" w:unhideWhenUsed="0"/>
-    <w:lsdException w:name="Medium List 1" w:semiHidden="0" w:uiPriority="65" w:unhideWhenUsed="0"/>
-    <w:lsdException w:name="Medium List 2" w:semiHidden="0" w:uiPriority="66" w:unhideWhenUsed="0"/>
-    <w:lsdException w:name="Medium Grid 1" w:semiHidden="0" w:uiPriority="67" w:unhideWhenUsed="0"/>
-    <w:lsdException w:name="Medium Grid 2" w:semiHidden="0" w:uiPriority="68" w:unhideWhenUsed="0"/>
-    <w:lsdException w:name="Medium Grid 3" w:semiHidden="0" w:uiPriority="69" w:unhideWhenUsed="0"/>
-    <w:lsdException w:name="Dark List" w:semiHidden="0" w:uiPriority="70" w:unhideWhenUsed="0"/>
-    <w:lsdException w:name="Colorful Shading" w:semiHidden="0" w:uiPriority="71" w:unhideWhenUsed="0"/>
-    <w:lsdException w:name="Colorful List" w:semiHidden="0" w:uiPriority="72" w:unhideWhenUsed="0"/>
-    <w:lsdException w:name="Colorful Grid" w:semiHidden="0" w:uiPriority="73" w:unhideWhenUsed="0"/>
-    <w:lsdException w:name="Light Shading Accent 1" w:semiHidden="0" w:uiPriority="60" w:unhideWhenUsed="0"/>
-    <w:lsdException w:name="Light List Accent 1" w:semiHidden="0" w:uiPriority="61" w:unhideWhenUsed="0"/>
-    <w:lsdException w:name="Light Grid Accent 1" w:semiHidden="0" w:uiPriority="62" w:unhideWhenUsed="0"/>
-    <w:lsdException w:name="Medium Shading 1 Accent 1" w:semiHidden="0" w:uiPriority="63" w:unhideWhenUsed="0"/>
-    <w:lsdException w:name="Medium Shading 2 Accent 1" w:semiHidden="0" w:uiPriority="64" w:unhideWhenUsed="0"/>
-    <w:lsdException w:name="Medium List 1 Accent 1" w:semiHidden="0" w:uiPriority="65" w:unhideWhenUsed="0"/>
-    <w:lsdException w:name="Revision" w:uiPriority="99" w:unhideWhenUsed="0"/>
-    <w:lsdException w:name="List Paragraph" w:semiHidden="0" w:uiPriority="34" w:unhideWhenUsed="0" w:qFormat="1"/>
-    <w:lsdException w:name="Quote" w:semiHidden="0" w:uiPriority="29" w:unhideWhenUsed="0" w:qFormat="1"/>
-    <w:lsdException w:name="Intense Quote" w:semiHidden="0" w:uiPriority="30" w:unhideWhenUsed="0" w:qFormat="1"/>
-    <w:lsdException w:name="Medium List 2 Accent 1" w:semiHidden="0" w:uiPriority="66" w:unhideWhenUsed="0"/>
-    <w:lsdException w:name="Medium Grid 1 Accent 1" w:semiHidden="0" w:uiPriority="67" w:unhideWhenUsed="0"/>
-    <w:lsdException w:name="Medium Grid 2 Accent 1" w:semiHidden="0" w:uiPriority="68" w:unhideWhenUsed="0"/>
-    <w:lsdException w:name="Medium Grid 3 Accent 1" w:semiHidden="0" w:uiPriority="69" w:unhideWhenUsed="0"/>
-    <w:lsdException w:name="Dark List Accent 1" w:semiHidden="0" w:uiPriority="70" w:unhideWhenUsed="0"/>
-    <w:lsdException w:name="Colorful Shading Accent 1" w:semiHidden="0" w:uiPriority="71" w:unhideWhenUsed="0"/>
-    <w:lsdException w:name="Colorful List Accent 1" w:semiHidden="0" w:uiPriority="72" w:unhideWhenUsed="0"/>
-    <w:lsdException w:name="Colorful Grid Accent 1" w:semiHidden="0" w:uiPriority="73" w:unhideWhenUsed="0"/>
-    <w:lsdException w:name="Light Shading Accent 2" w:semiHidden="0" w:uiPriority="60" w:unhideWhenUsed="0"/>
-    <w:lsdException w:name="Light List Accent 2" w:semiHidden="0" w:uiPriority="61" w:unhideWhenUsed="0"/>
-    <w:lsdException w:name="Light Grid Accent 2" w:semiHidden="0" w:uiPriority="62" w:unhideWhenUsed="0"/>
-    <w:lsdException w:name="Medium Shading 1 Accent 2" w:semiHidden="0" w:uiPriority="63" w:unhideWhenUsed="0"/>
-    <w:lsdException w:name="Medium Shading 2 Accent 2" w:semiHidden="0" w:uiPriority="64" w:unhideWhenUsed="0"/>
-    <w:lsdException w:name="Medium List 1 Accent 2" w:semiHidden="0" w:uiPriority="65" w:unhideWhenUsed="0"/>
-    <w:lsdException w:name="Medium List 2 Accent 2" w:semiHidden="0" w:uiPriority="66" w:unhideWhenUsed="0"/>
-    <w:lsdException w:name="Medium Grid 1 Accent 2" w:semiHidden="0" w:uiPriority="67" w:unhideWhenUsed="0"/>
-    <w:lsdException w:name="Medium Grid 2 Accent 2" w:semiHidden="0" w:uiPriority="68" w:unhideWhenUsed="0"/>
-    <w:lsdException w:name="Medium Grid 3 Accent 2" w:semiHidden="0" w:uiPriority="69" w:unhideWhenUsed="0"/>
-    <w:lsdException w:name="Dark List Accent 2" w:semiHidden="0" w:uiPriority="70" w:unhideWhenUsed="0"/>
-    <w:lsdException w:name="Colorful Shading Accent 2" w:semiHidden="0" w:uiPriority="71" w:unhideWhenUsed="0"/>
-    <w:lsdException w:name="Colorful List Accent 2" w:semiHidden="0" w:uiPriority="72" w:unhideWhenUsed="0"/>
-    <w:lsdException w:name="Colorful Grid Accent 2" w:semiHidden="0" w:uiPriority="73" w:unhideWhenUsed="0"/>
-    <w:lsdException w:name="Light Shading Accent 3" w:semiHidden="0" w:uiPriority="60" w:unhideWhenUsed="0"/>
-    <w:lsdException w:name="Light List Accent 3" w:semiHidden="0" w:uiPriority="61" w:unhideWhenUsed="0"/>
-    <w:lsdException w:name="Light Grid Accent 3" w:semiHidden="0" w:uiPriority="62" w:unhideWhenUsed="0"/>
-    <w:lsdException w:name="Medium Shading 1 Accent 3" w:semiHidden="0" w:uiPriority="63" w:unhideWhenUsed="0"/>
-    <w:lsdException w:name="Medium Shading 2 Accent 3" w:semiHidden="0" w:uiPriority="64" w:unhideWhenUsed="0"/>
-    <w:lsdException w:name="Medium List 1 Accent 3" w:semiHidden="0" w:uiPriority="65" w:unhideWhenUsed="0"/>
-    <w:lsdException w:name="Medium List 2 Accent 3" w:semiHidden="0" w:uiPriority="66" w:unhideWhenUsed="0"/>
-    <w:lsdException w:name="Medium Grid 1 Accent 3" w:semiHidden="0" w:uiPriority="67" w:unhideWhenUsed="0"/>
-    <w:lsdException w:name="Medium Grid 2 Accent 3" w:semiHidden="0" w:uiPriority="68" w:unhideWhenUsed="0"/>
-    <w:lsdException w:name="Medium Grid 3 Accent 3" w:semiHidden="0" w:uiPriority="69" w:unhideWhenUsed="0"/>
-    <w:lsdException w:name="Dark List Accent 3" w:semiHidden="0" w:uiPriority="70" w:unhideWhenUsed="0"/>
-    <w:lsdException w:name="Colorful Shading Accent 3" w:semiHidden="0" w:uiPriority="71" w:unhideWhenUsed="0"/>
-    <w:lsdException w:name="Colorful List Accent 3" w:semiHidden="0" w:uiPriority="72" w:unhideWhenUsed="0"/>
-    <w:lsdException w:name="Colorful Grid Accent 3" w:semiHidden="0" w:uiPriority="73" w:unhideWhenUsed="0"/>
-    <w:lsdException w:name="Light Shading Accent 4" w:semiHidden="0" w:uiPriority="60" w:unhideWhenUsed="0"/>
-    <w:lsdException w:name="Light List Accent 4" w:semiHidden="0" w:uiPriority="61" w:unhideWhenUsed="0"/>
-    <w:lsdException w:name="Light Grid Accent 4" w:semiHidden="0" w:uiPriority="62" w:unhideWhenUsed="0"/>
-    <w:lsdException w:name="Medium Shading 1 Accent 4" w:semiHidden="0" w:uiPriority="63" w:unhideWhenUsed="0"/>
-    <w:lsdException w:name="Medium Shading 2 Accent 4" w:semiHidden="0" w:uiPriority="64" w:unhideWhenUsed="0"/>
-    <w:lsdException w:name="Medium List 1 Accent 4" w:semiHidden="0" w:uiPriority="65" w:unhideWhenUsed="0"/>
-    <w:lsdException w:name="Medium List 2 Accent 4" w:semiHidden="0" w:uiPriority="66" w:unhideWhenUsed="0"/>
-    <w:lsdException w:name="Medium Grid 1 Accent 4" w:semiHidden="0" w:uiPriority="67" w:unhideWhenUsed="0"/>
-    <w:lsdException w:name="Medium Grid 2 Accent 4" w:semiHidden="0" w:uiPriority="68" w:unhideWhenUsed="0"/>
-    <w:lsdException w:name="Medium Grid 3 Accent 4" w:semiHidden="0" w:uiPriority="69" w:unhideWhenUsed="0"/>
-    <w:lsdException w:name="Dark List Accent 4" w:semiHidden="0" w:uiPriority="70" w:unhideWhenUsed="0"/>
-    <w:lsdException w:name="Colorful Shading Accent 4" w:semiHidden="0" w:uiPriority="71" w:unhideWhenUsed="0"/>
-    <w:lsdException w:name="Colorful List Accent 4" w:semiHidden="0" w:uiPriority="72" w:unhideWhenUsed="0"/>
-    <w:lsdException w:name="Colorful Grid Accent 4" w:semiHidden="0" w:uiPriority="73" w:unhideWhenUsed="0"/>
-    <w:lsdException w:name="Light Shading Accent 5" w:semiHidden="0" w:uiPriority="60" w:unhideWhenUsed="0"/>
-    <w:lsdException w:name="Light List Accent 5" w:semiHidden="0" w:uiPriority="61" w:unhideWhenUsed="0"/>
-    <w:lsdException w:name="Light Grid Accent 5" w:semiHidden="0" w:uiPriority="62" w:unhideWhenUsed="0"/>
-    <w:lsdException w:name="Medium Shading 1 Accent 5" w:semiHidden="0" w:uiPriority="63" w:unhideWhenUsed="0"/>
-    <w:lsdException w:name="Medium Shading 2 Accent 5" w:semiHidden="0" w:uiPriority="64" w:unhideWhenUsed="0"/>
-    <w:lsdException w:name="Medium List 1 Accent 5" w:semiHidden="0" w:uiPriority="65" w:unhideWhenUsed="0"/>
-    <w:lsdException w:name="Medium List 2 Accent 5" w:semiHidden="0" w:uiPriority="66" w:unhideWhenUsed="0"/>
-    <w:lsdException w:name="Medium Grid 1 Accent 5" w:semiHidden="0" w:uiPriority="67" w:unhideWhenUsed="0"/>
-    <w:lsdException w:name="Medium Grid 2 Accent 5" w:semiHidden="0" w:uiPriority="68" w:unhideWhenUsed="0"/>
-    <w:lsdException w:name="Medium Grid 3 Accent 5" w:semiHidden="0" w:uiPriority="69" w:unhideWhenUsed="0"/>
-    <w:lsdException w:name="Dark List Accent 5" w:semiHidden="0" w:uiPriority="70" w:unhideWhenUsed="0"/>
-    <w:lsdException w:name="Colorful Shading Accent 5" w:semiHidden="0" w:uiPriority="71" w:unhideWhenUsed="0"/>
-    <w:lsdException w:name="Colorful List Accent 5" w:semiHidden="0" w:uiPriority="72" w:unhideWhenUsed="0"/>
-    <w:lsdException w:name="Colorful Grid Accent 5" w:semiHidden="0" w:uiPriority="73" w:unhideWhenUsed="0"/>
-    <w:lsdException w:name="Light Shading Accent 6" w:semiHidden="0" w:uiPriority="60" w:unhideWhenUsed="0"/>
-    <w:lsdException w:name="Light List Accent 6" w:semiHidden="0" w:uiPriority="61" w:unhideWhenUsed="0"/>
-    <w:lsdException w:name="Light Grid Accent 6" w:semiHidden="0" w:uiPriority="62" w:unhideWhenUsed="0"/>
-    <w:lsdException w:name="Medium Shading 1 Accent 6" w:semiHidden="0" w:uiPriority="63" w:unhideWhenUsed="0"/>
-    <w:lsdException w:name="Medium Shading 2 Accent 6" w:semiHidden="0" w:uiPriority="64" w:unhideWhenUsed="0"/>
-    <w:lsdException w:name="Medium List 1 Accent 6" w:semiHidden="0" w:uiPriority="65" w:unhideWhenUsed="0"/>
-    <w:lsdException w:name="Medium List 2 Accent 6" w:semiHidden="0" w:uiPriority="66" w:unhideWhenUsed="0"/>
-    <w:lsdException w:name="Medium Grid 1 Accent 6" w:semiHidden="0" w:uiPriority="67" w:unhideWhenUsed="0"/>
-    <w:lsdException w:name="Medium Grid 2 Accent 6" w:semiHidden="0" w:uiPriority="68" w:unhideWhenUsed="0"/>
-    <w:lsdException w:name="Medium Grid 3 Accent 6" w:semiHidden="0" w:uiPriority="69" w:unhideWhenUsed="0"/>
-    <w:lsdException w:name="Dark List Accent 6" w:semiHidden="0" w:uiPriority="70" w:unhideWhenUsed="0"/>
-    <w:lsdException w:name="Colorful Shading Accent 6" w:semiHidden="0" w:uiPriority="71" w:unhideWhenUsed="0"/>
-    <w:lsdException w:name="Colorful List Accent 6" w:semiHidden="0" w:uiPriority="72" w:unhideWhenUsed="0"/>
-    <w:lsdException w:name="Colorful Grid Accent 6" w:semiHidden="0" w:uiPriority="73" w:unhideWhenUsed="0"/>
-    <w:lsdException w:name="Subtle Emphasis" w:semiHidden="0" w:uiPriority="19" w:unhideWhenUsed="0" w:qFormat="1"/>
-    <w:lsdException w:name="Intense Emphasis" w:semiHidden="0" w:uiPriority="21" w:unhideWhenUsed="0" w:qFormat="1"/>
-    <w:lsdException w:name="Subtle Reference" w:semiHidden="0" w:uiPriority="31" w:unhideWhenUsed="0" w:qFormat="1"/>
-    <w:lsdException w:name="Intense Reference" w:semiHidden="0" w:uiPriority="32" w:unhideWhenUsed="0" w:qFormat="1"/>
-    <w:lsdException w:name="Book Title" w:semiHidden="0" w:uiPriority="33" w:unhideWhenUsed="0" w:qFormat="1"/>
-    <w:lsdException w:name="Bibliography" w:uiPriority="37"/>
-    <w:lsdException w:name="TOC Heading" w:uiPriority="39" w:qFormat="1"/>
+  <w:latentStyles w:defLockedState="0" w:defUIPriority="0" w:defSemiHidden="0" w:defUnhideWhenUsed="0" w:defQFormat="0" w:count="371">
+    <w:lsdException w:name="Normal" w:qFormat="1"/>
+    <w:lsdException w:name="heading 1" w:qFormat="1"/>
+    <w:lsdException w:name="heading 2" w:qFormat="1"/>
+    <w:lsdException w:name="heading 3" w:qFormat="1"/>
+    <w:lsdException w:name="heading 4" w:qFormat="1"/>
+    <w:lsdException w:name="heading 5" w:qFormat="1"/>
+    <w:lsdException w:name="heading 6" w:qFormat="1"/>
+    <w:lsdException w:name="heading 7" w:semiHidden="1" w:unhideWhenUsed="1" w:qFormat="1"/>
+    <w:lsdException w:name="heading 8" w:semiHidden="1" w:unhideWhenUsed="1" w:qFormat="1"/>
+    <w:lsdException w:name="heading 9" w:semiHidden="1" w:unhideWhenUsed="1" w:qFormat="1"/>
+    <w:lsdException w:name="index 1" w:semiHidden="1" w:unhideWhenUsed="1"/>
+    <w:lsdException w:name="index 2" w:semiHidden="1" w:unhideWhenUsed="1"/>
+    <w:lsdException w:name="index 3" w:semiHidden="1" w:unhideWhenUsed="1"/>
+    <w:lsdException w:name="index 4" w:semiHidden="1" w:unhideWhenUsed="1"/>
+    <w:lsdException w:name="index 5" w:semiHidden="1" w:unhideWhenUsed="1"/>
+    <w:lsdException w:name="index 6" w:semiHidden="1" w:unhideWhenUsed="1"/>
+    <w:lsdException w:name="index 7" w:semiHidden="1" w:unhideWhenUsed="1"/>
+    <w:lsdException w:name="index 8" w:semiHidden="1" w:unhideWhenUsed="1"/>
+    <w:lsdException w:name="index 9" w:semiHidden="1" w:unhideWhenUsed="1"/>
+    <w:lsdException w:name="toc 1" w:semiHidden="1" w:uiPriority="39" w:unhideWhenUsed="1"/>
+    <w:lsdException w:name="toc 2" w:semiHidden="1" w:uiPriority="39" w:unhideWhenUsed="1"/>
+    <w:lsdException w:name="toc 3" w:semiHidden="1" w:uiPriority="39" w:unhideWhenUsed="1"/>
+    <w:lsdException w:name="toc 4" w:semiHidden="1" w:unhideWhenUsed="1"/>
+    <w:lsdException w:name="toc 5" w:semiHidden="1" w:unhideWhenUsed="1"/>
+    <w:lsdException w:name="toc 6" w:semiHidden="1" w:unhideWhenUsed="1"/>
+    <w:lsdException w:name="toc 7" w:semiHidden="1" w:unhideWhenUsed="1"/>
+    <w:lsdException w:name="toc 8" w:semiHidden="1" w:unhideWhenUsed="1"/>
+    <w:lsdException w:name="toc 9" w:semiHidden="1" w:unhideWhenUsed="1"/>
+    <w:lsdException w:name="Normal Indent" w:semiHidden="1" w:unhideWhenUsed="1"/>
+    <w:lsdException w:name="footnote text" w:semiHidden="1" w:uiPriority="99" w:unhideWhenUsed="1"/>
+    <w:lsdException w:name="annotation text" w:semiHidden="1" w:unhideWhenUsed="1"/>
+    <w:lsdException w:name="header" w:semiHidden="1" w:unhideWhenUsed="1"/>
+    <w:lsdException w:name="footer" w:semiHidden="1" w:unhideWhenUsed="1"/>
+    <w:lsdException w:name="index heading" w:semiHidden="1" w:unhideWhenUsed="1"/>
+    <w:lsdException w:name="caption" w:semiHidden="1" w:uiPriority="35" w:unhideWhenUsed="1" w:qFormat="1"/>
+    <w:lsdException w:name="table of figures" w:semiHidden="1" w:uiPriority="99" w:unhideWhenUsed="1"/>
+    <w:lsdException w:name="envelope address" w:semiHidden="1" w:unhideWhenUsed="1"/>
+    <w:lsdException w:name="envelope return" w:semiHidden="1" w:unhideWhenUsed="1"/>
+    <w:lsdException w:name="footnote reference" w:semiHidden="1" w:uiPriority="99" w:unhideWhenUsed="1"/>
+    <w:lsdException w:name="annotation reference" w:semiHidden="1" w:unhideWhenUsed="1"/>
+    <w:lsdException w:name="line number" w:semiHidden="1" w:unhideWhenUsed="1"/>
+    <w:lsdException w:name="page number" w:semiHidden="1" w:unhideWhenUsed="1"/>
+    <w:lsdException w:name="endnote reference" w:semiHidden="1" w:unhideWhenUsed="1"/>
+    <w:lsdException w:name="endnote text" w:semiHidden="1" w:unhideWhenUsed="1"/>
+    <w:lsdException w:name="table of authorities" w:semiHidden="1" w:unhideWhenUsed="1"/>
+    <w:lsdException w:name="macro" w:semiHidden="1" w:unhideWhenUsed="1"/>
+    <w:lsdException w:name="toa heading" w:semiHidden="1" w:unhideWhenUsed="1"/>
+    <w:lsdException w:name="List" w:semiHidden="1" w:unhideWhenUsed="1"/>
+    <w:lsdException w:name="List Bullet" w:semiHidden="1" w:unhideWhenUsed="1"/>
+    <w:lsdException w:name="List 2" w:semiHidden="1" w:unhideWhenUsed="1"/>
+    <w:lsdException w:name="List 3" w:semiHidden="1" w:unhideWhenUsed="1"/>
+    <w:lsdException w:name="List Bullet 2" w:semiHidden="1" w:unhideWhenUsed="1"/>
+    <w:lsdException w:name="List Bullet 3" w:semiHidden="1" w:unhideWhenUsed="1"/>
+    <w:lsdException w:name="List Bullet 4" w:semiHidden="1" w:unhideWhenUsed="1"/>
+    <w:lsdException w:name="List Bullet 5" w:semiHidden="1" w:unhideWhenUsed="1"/>
+    <w:lsdException w:name="List Number 2" w:semiHidden="1" w:unhideWhenUsed="1"/>
+    <w:lsdException w:name="List Number 3" w:semiHidden="1" w:unhideWhenUsed="1"/>
+    <w:lsdException w:name="List Number 4" w:semiHidden="1" w:unhideWhenUsed="1"/>
+    <w:lsdException w:name="List Number 5" w:semiHidden="1" w:unhideWhenUsed="1"/>
+    <w:lsdException w:name="Title" w:qFormat="1"/>
+    <w:lsdException w:name="Closing" w:semiHidden="1" w:unhideWhenUsed="1"/>
+    <w:lsdException w:name="Signature" w:semiHidden="1" w:unhideWhenUsed="1"/>
+    <w:lsdException w:name="Default Paragraph Font" w:semiHidden="1" w:unhideWhenUsed="1"/>
+    <w:lsdException w:name="Body Text" w:semiHidden="1" w:unhideWhenUsed="1"/>
+    <w:lsdException w:name="Body Text Indent" w:semiHidden="1" w:unhideWhenUsed="1"/>
+    <w:lsdException w:name="List Continue" w:semiHidden="1" w:unhideWhenUsed="1"/>
+    <w:lsdException w:name="List Continue 2" w:semiHidden="1" w:unhideWhenUsed="1"/>
+    <w:lsdException w:name="List Continue 3" w:semiHidden="1" w:unhideWhenUsed="1"/>
+    <w:lsdException w:name="List Continue 4" w:semiHidden="1" w:unhideWhenUsed="1"/>
+    <w:lsdException w:name="List Continue 5" w:semiHidden="1" w:unhideWhenUsed="1"/>
+    <w:lsdException w:name="Message Header" w:semiHidden="1" w:unhideWhenUsed="1"/>
+    <w:lsdException w:name="Subtitle" w:qFormat="1"/>
+    <w:lsdException w:name="Body Text First Indent 2" w:semiHidden="1" w:unhideWhenUsed="1"/>
+    <w:lsdException w:name="Note Heading" w:semiHidden="1" w:unhideWhenUsed="1"/>
+    <w:lsdException w:name="Body Text 2" w:semiHidden="1" w:unhideWhenUsed="1"/>
+    <w:lsdException w:name="Body Text 3" w:semiHidden="1" w:unhideWhenUsed="1"/>
+    <w:lsdException w:name="Body Text Indent 2" w:semiHidden="1" w:unhideWhenUsed="1"/>
+    <w:lsdException w:name="Body Text Indent 3" w:semiHidden="1" w:unhideWhenUsed="1"/>
+    <w:lsdException w:name="Block Text" w:semiHidden="1" w:unhideWhenUsed="1"/>
+    <w:lsdException w:name="Hyperlink" w:semiHidden="1" w:uiPriority="99" w:unhideWhenUsed="1"/>
+    <w:lsdException w:name="FollowedHyperlink" w:semiHidden="1" w:unhideWhenUsed="1"/>
+    <w:lsdException w:name="Strong" w:uiPriority="22" w:qFormat="1"/>
+    <w:lsdException w:name="Emphasis" w:qFormat="1"/>
+    <w:lsdException w:name="Document Map" w:semiHidden="1" w:unhideWhenUsed="1"/>
+    <w:lsdException w:name="Plain Text" w:semiHidden="1" w:unhideWhenUsed="1"/>
+    <w:lsdException w:name="E-mail Signature" w:semiHidden="1" w:unhideWhenUsed="1"/>
+    <w:lsdException w:name="HTML Top of Form" w:semiHidden="1" w:unhideWhenUsed="1"/>
+    <w:lsdException w:name="HTML Bottom of Form" w:semiHidden="1" w:unhideWhenUsed="1"/>
+    <w:lsdException w:name="Normal (Web)" w:semiHidden="1" w:unhideWhenUsed="1"/>
+    <w:lsdException w:name="HTML Acronym" w:semiHidden="1" w:unhideWhenUsed="1"/>
+    <w:lsdException w:name="HTML Address" w:semiHidden="1" w:unhideWhenUsed="1"/>
+    <w:lsdException w:name="HTML Cite" w:semiHidden="1" w:unhideWhenUsed="1"/>
+    <w:lsdException w:name="HTML Code" w:semiHidden="1" w:unhideWhenUsed="1"/>
+    <w:lsdException w:name="HTML Definition" w:semiHidden="1" w:unhideWhenUsed="1"/>
+    <w:lsdException w:name="HTML Keyboard" w:semiHidden="1" w:unhideWhenUsed="1"/>
+    <w:lsdException w:name="HTML Preformatted" w:semiHidden="1" w:unhideWhenUsed="1"/>
+    <w:lsdException w:name="HTML Sample" w:semiHidden="1" w:unhideWhenUsed="1"/>
+    <w:lsdException w:name="HTML Typewriter" w:semiHidden="1" w:unhideWhenUsed="1"/>
+    <w:lsdException w:name="HTML Variable" w:semiHidden="1" w:unhideWhenUsed="1"/>
+    <w:lsdException w:name="Normal Table" w:semiHidden="1" w:unhideWhenUsed="1"/>
+    <w:lsdException w:name="annotation subject" w:semiHidden="1" w:unhideWhenUsed="1"/>
+    <w:lsdException w:name="No List" w:semiHidden="1" w:unhideWhenUsed="1"/>
+    <w:lsdException w:name="Outline List 1" w:semiHidden="1" w:unhideWhenUsed="1"/>
+    <w:lsdException w:name="Outline List 2" w:semiHidden="1" w:unhideWhenUsed="1"/>
+    <w:lsdException w:name="Outline List 3" w:semiHidden="1" w:unhideWhenUsed="1"/>
+    <w:lsdException w:name="Table Simple 1" w:semiHidden="1" w:unhideWhenUsed="1"/>
+    <w:lsdException w:name="Table Simple 2" w:semiHidden="1" w:unhideWhenUsed="1"/>
+    <w:lsdException w:name="Table Simple 3" w:semiHidden="1" w:unhideWhenUsed="1"/>
+    <w:lsdException w:name="Table Classic 1" w:semiHidden="1" w:unhideWhenUsed="1"/>
+    <w:lsdException w:name="Table Classic 2" w:semiHidden="1" w:unhideWhenUsed="1"/>
+    <w:lsdException w:name="Table Classic 3" w:semiHidden="1" w:unhideWhenUsed="1"/>
+    <w:lsdException w:name="Table Classic 4" w:semiHidden="1" w:unhideWhenUsed="1"/>
+    <w:lsdException w:name="Table Colorful 1" w:semiHidden="1" w:unhideWhenUsed="1"/>
+    <w:lsdException w:name="Table Colorful 2" w:semiHidden="1" w:unhideWhenUsed="1"/>
+    <w:lsdException w:name="Table Colorful 3" w:semiHidden="1" w:unhideWhenUsed="1"/>
+    <w:lsdException w:name="Table Columns 1" w:semiHidden="1" w:unhideWhenUsed="1"/>
+    <w:lsdException w:name="Table Columns 2" w:semiHidden="1" w:unhideWhenUsed="1"/>
+    <w:lsdException w:name="Table Columns 3" w:semiHidden="1" w:unhideWhenUsed="1"/>
+    <w:lsdException w:name="Table Columns 4" w:semiHidden="1" w:unhideWhenUsed="1"/>
+    <w:lsdException w:name="Table Columns 5" w:semiHidden="1" w:unhideWhenUsed="1"/>
+    <w:lsdException w:name="Table Grid 1" w:semiHidden="1" w:unhideWhenUsed="1"/>
+    <w:lsdException w:name="Table Grid 2" w:semiHidden="1" w:unhideWhenUsed="1"/>
+    <w:lsdException w:name="Table Grid 3" w:semiHidden="1" w:unhideWhenUsed="1"/>
+    <w:lsdException w:name="Table Grid 4" w:semiHidden="1" w:unhideWhenUsed="1"/>
+    <w:lsdException w:name="Table Grid 5" w:semiHidden="1" w:unhideWhenUsed="1"/>
+    <w:lsdException w:name="Table Grid 6" w:semiHidden="1" w:unhideWhenUsed="1"/>
+    <w:lsdException w:name="Table Grid 7" w:semiHidden="1" w:unhideWhenUsed="1"/>
+    <w:lsdException w:name="Table Grid 8" w:semiHidden="1" w:unhideWhenUsed="1"/>
+    <w:lsdException w:name="Table List 1" w:semiHidden="1" w:unhideWhenUsed="1"/>
+    <w:lsdException w:name="Table List 2" w:semiHidden="1" w:unhideWhenUsed="1"/>
+    <w:lsdException w:name="Table List 3" w:semiHidden="1" w:unhideWhenUsed="1"/>
+    <w:lsdException w:name="Table List 4" w:semiHidden="1" w:unhideWhenUsed="1"/>
+    <w:lsdException w:name="Table List 5" w:semiHidden="1" w:unhideWhenUsed="1"/>
+    <w:lsdException w:name="Table List 6" w:semiHidden="1" w:unhideWhenUsed="1"/>
+    <w:lsdException w:name="Table List 7" w:semiHidden="1" w:unhideWhenUsed="1"/>
+    <w:lsdException w:name="Table List 8" w:semiHidden="1" w:unhideWhenUsed="1"/>
+    <w:lsdException w:name="Table 3D effects 1" w:semiHidden="1" w:unhideWhenUsed="1"/>
+    <w:lsdException w:name="Table 3D effects 2" w:semiHidden="1" w:unhideWhenUsed="1"/>
+    <w:lsdException w:name="Table 3D effects 3" w:semiHidden="1" w:unhideWhenUsed="1"/>
+    <w:lsdException w:name="Table Contemporary" w:semiHidden="1" w:unhideWhenUsed="1"/>
+    <w:lsdException w:name="Table Elegant" w:semiHidden="1" w:unhideWhenUsed="1"/>
+    <w:lsdException w:name="Table Professional" w:semiHidden="1" w:unhideWhenUsed="1"/>
+    <w:lsdException w:name="Table Subtle 1" w:semiHidden="1" w:unhideWhenUsed="1"/>
+    <w:lsdException w:name="Table Subtle 2" w:semiHidden="1" w:unhideWhenUsed="1"/>
+    <w:lsdException w:name="Table Web 1" w:semiHidden="1" w:unhideWhenUsed="1"/>
+    <w:lsdException w:name="Table Web 2" w:semiHidden="1" w:unhideWhenUsed="1"/>
+    <w:lsdException w:name="Table Web 3" w:semiHidden="1" w:unhideWhenUsed="1"/>
+    <w:lsdException w:name="Balloon Text" w:semiHidden="1" w:unhideWhenUsed="1"/>
+    <w:lsdException w:name="Table Theme" w:semiHidden="1" w:unhideWhenUsed="1"/>
+    <w:lsdException w:name="Placeholder Text" w:semiHidden="1" w:uiPriority="99"/>
+    <w:lsdException w:name="No Spacing" w:uiPriority="1" w:qFormat="1"/>
+    <w:lsdException w:name="Light Shading" w:uiPriority="60"/>
+    <w:lsdException w:name="Light List" w:uiPriority="61"/>
+    <w:lsdException w:name="Light Grid" w:uiPriority="62"/>
+    <w:lsdException w:name="Medium Shading 1" w:uiPriority="63"/>
+    <w:lsdException w:name="Medium Shading 2" w:uiPriority="64"/>
+    <w:lsdException w:name="Medium List 1" w:uiPriority="65"/>
+    <w:lsdException w:name="Medium List 2" w:uiPriority="66"/>
+    <w:lsdException w:name="Medium Grid 1" w:uiPriority="67"/>
+    <w:lsdException w:name="Medium Grid 2" w:uiPriority="68"/>
+    <w:lsdException w:name="Medium Grid 3" w:uiPriority="69"/>
+    <w:lsdException w:name="Dark List" w:uiPriority="70"/>
+    <w:lsdException w:name="Colorful Shading" w:uiPriority="71"/>
+    <w:lsdException w:name="Colorful List" w:uiPriority="72"/>
+    <w:lsdException w:name="Colorful Grid" w:uiPriority="73"/>
+    <w:lsdException w:name="Light Shading Accent 1" w:uiPriority="60"/>
+    <w:lsdException w:name="Light List Accent 1" w:uiPriority="61"/>
+    <w:lsdException w:name="Light Grid Accent 1" w:uiPriority="62"/>
+    <w:lsdException w:name="Medium Shading 1 Accent 1" w:uiPriority="63"/>
+    <w:lsdException w:name="Medium Shading 2 Accent 1" w:uiPriority="64"/>
+    <w:lsdException w:name="Medium List 1 Accent 1" w:uiPriority="65"/>
+    <w:lsdException w:name="Revision" w:semiHidden="1" w:uiPriority="99"/>
+    <w:lsdException w:name="List Paragraph" w:uiPriority="34" w:qFormat="1"/>
+    <w:lsdException w:name="Quote" w:uiPriority="29" w:qFormat="1"/>
+    <w:lsdException w:name="Intense Quote" w:uiPriority="30" w:qFormat="1"/>
+    <w:lsdException w:name="Medium List 2 Accent 1" w:uiPriority="66"/>
+    <w:lsdException w:name="Medium Grid 1 Accent 1" w:uiPriority="67"/>
+    <w:lsdException w:name="Medium Grid 2 Accent 1" w:uiPriority="68"/>
+    <w:lsdException w:name="Medium Grid 3 Accent 1" w:uiPriority="69"/>
+    <w:lsdException w:name="Dark List Accent 1" w:uiPriority="70"/>
+    <w:lsdException w:name="Colorful Shading Accent 1" w:uiPriority="71"/>
+    <w:lsdException w:name="Colorful List Accent 1" w:uiPriority="72"/>
+    <w:lsdException w:name="Colorful Grid Accent 1" w:uiPriority="73"/>
+    <w:lsdException w:name="Light Shading Accent 2" w:uiPriority="60"/>
+    <w:lsdException w:name="Light List Accent 2" w:uiPriority="61"/>
+    <w:lsdException w:name="Light Grid Accent 2" w:uiPriority="62"/>
+    <w:lsdException w:name="Medium Shading 1 Accent 2" w:uiPriority="63"/>
+    <w:lsdException w:name="Medium Shading 2 Accent 2" w:uiPriority="64"/>
+    <w:lsdException w:name="Medium List 1 Accent 2" w:uiPriority="65"/>
+    <w:lsdException w:name="Medium List 2 Accent 2" w:uiPriority="66"/>
+    <w:lsdException w:name="Medium Grid 1 Accent 2" w:uiPriority="67"/>
+    <w:lsdException w:name="Medium Grid 2 Accent 2" w:uiPriority="68"/>
+    <w:lsdException w:name="Medium Grid 3 Accent 2" w:uiPriority="69"/>
+    <w:lsdException w:name="Dark List Accent 2" w:uiPriority="70"/>
+    <w:lsdException w:name="Colorful Shading Accent 2" w:uiPriority="71"/>
+    <w:lsdException w:name="Colorful List Accent 2" w:uiPriority="72"/>
+    <w:lsdException w:name="Colorful Grid Accent 2" w:uiPriority="73"/>
+    <w:lsdException w:name="Light Shading Accent 3" w:uiPriority="60"/>
+    <w:lsdException w:name="Light List Accent 3" w:uiPriority="61"/>
+    <w:lsdException w:name="Light Grid Accent 3" w:uiPriority="62"/>
+    <w:lsdException w:name="Medium Shading 1 Accent 3" w:uiPriority="63"/>
+    <w:lsdException w:name="Medium Shading 2 Accent 3" w:uiPriority="64"/>
+    <w:lsdException w:name="Medium List 1 Accent 3" w:uiPriority="65"/>
+    <w:lsdException w:name="Medium List 2 Accent 3" w:uiPriority="66"/>
+    <w:lsdException w:name="Medium Grid 1 Accent 3" w:uiPriority="67"/>
+    <w:lsdException w:name="Medium Grid 2 Accent 3" w:uiPriority="68"/>
+    <w:lsdException w:name="Medium Grid 3 Accent 3" w:uiPriority="69"/>
+    <w:lsdException w:name="Dark List Accent 3" w:uiPriority="70"/>
+    <w:lsdException w:name="Colorful Shading Accent 3" w:uiPriority="71"/>
+    <w:lsdException w:name="Colorful List Accent 3" w:uiPriority="72"/>
+    <w:lsdException w:name="Colorful Grid Accent 3" w:uiPriority="73"/>
+    <w:lsdException w:name="Light Shading Accent 4" w:uiPriority="60"/>
+    <w:lsdException w:name="Light List Accent 4" w:uiPriority="61"/>
+    <w:lsdException w:name="Light Grid Accent 4" w:uiPriority="62"/>
+    <w:lsdException w:name="Medium Shading 1 Accent 4" w:uiPriority="63"/>
+    <w:lsdException w:name="Medium Shading 2 Accent 4" w:uiPriority="64"/>
+    <w:lsdException w:name="Medium List 1 Accent 4" w:uiPriority="65"/>
+    <w:lsdException w:name="Medium List 2 Accent 4" w:uiPriority="66"/>
+    <w:lsdException w:name="Medium Grid 1 Accent 4" w:uiPriority="67"/>
+    <w:lsdException w:name="Medium Grid 2 Accent 4" w:uiPriority="68"/>
+    <w:lsdException w:name="Medium Grid 3 Accent 4" w:uiPriority="69"/>
+    <w:lsdException w:name="Dark List Accent 4" w:uiPriority="70"/>
+    <w:lsdException w:name="Colorful Shading Accent 4" w:uiPriority="71"/>
+    <w:lsdException w:name="Colorful List Accent 4" w:uiPriority="72"/>
+    <w:lsdException w:name="Colorful Grid Accent 4" w:uiPriority="73"/>
+    <w:lsdException w:name="Light Shading Accent 5" w:uiPriority="60"/>
+    <w:lsdException w:name="Light List Accent 5" w:uiPriority="61"/>
+    <w:lsdException w:name="Light Grid Accent 5" w:uiPriority="62"/>
+    <w:lsdException w:name="Medium Shading 1 Accent 5" w:uiPriority="63"/>
+    <w:lsdException w:name="Medium Shading 2 Accent 5" w:uiPriority="64"/>
+    <w:lsdException w:name="Medium List 1 Accent 5" w:uiPriority="65"/>
+    <w:lsdException w:name="Medium List 2 Accent 5" w:uiPriority="66"/>
+    <w:lsdException w:name="Medium Grid 1 Accent 5" w:uiPriority="67"/>
+    <w:lsdException w:name="Medium Grid 2 Accent 5" w:uiPriority="68"/>
+    <w:lsdException w:name="Medium Grid 3 Accent 5" w:uiPriority="69"/>
+    <w:lsdException w:name="Dark List Accent 5" w:uiPriority="70"/>
+    <w:lsdException w:name="Colorful Shading Accent 5" w:uiPriority="71"/>
+    <w:lsdException w:name="Colorful List Accent 5" w:uiPriority="72"/>
+    <w:lsdException w:name="Colorful Grid Accent 5" w:uiPriority="73"/>
+    <w:lsdException w:name="Light Shading Accent 6" w:uiPriority="60"/>
+    <w:lsdException w:name="Light List Accent 6" w:uiPriority="61"/>
+    <w:lsdException w:name="Light Grid Accent 6" w:uiPriority="62"/>
+    <w:lsdException w:name="Medium Shading 1 Accent 6" w:uiPriority="63"/>
+    <w:lsdException w:name="Medium Shading 2 Accent 6" w:uiPriority="64"/>
+    <w:lsdException w:name="Medium List 1 Accent 6" w:uiPriority="65"/>
+    <w:lsdException w:name="Medium List 2 Accent 6" w:uiPriority="66"/>
+    <w:lsdException w:name="Medium Grid 1 Accent 6" w:uiPriority="67"/>
+    <w:lsdException w:name="Medium Grid 2 Accent 6" w:uiPriority="68"/>
+    <w:lsdException w:name="Medium Grid 3 Accent 6" w:uiPriority="69"/>
+    <w:lsdException w:name="Dark List Accent 6" w:uiPriority="70"/>
+    <w:lsdException w:name="Colorful Shading Accent 6" w:uiPriority="71"/>
+    <w:lsdException w:name="Colorful List Accent 6" w:uiPriority="72"/>
+    <w:lsdException w:name="Colorful Grid Accent 6" w:uiPriority="73"/>
+    <w:lsdException w:name="Subtle Emphasis" w:uiPriority="19" w:qFormat="1"/>
+    <w:lsdException w:name="Intense Emphasis" w:uiPriority="21" w:qFormat="1"/>
+    <w:lsdException w:name="Subtle Reference" w:uiPriority="31" w:qFormat="1"/>
+    <w:lsdException w:name="Intense Reference" w:uiPriority="32" w:qFormat="1"/>
+    <w:lsdException w:name="Book Title" w:uiPriority="33" w:qFormat="1"/>
+    <w:lsdException w:name="Bibliography" w:semiHidden="1" w:uiPriority="37" w:unhideWhenUsed="1"/>
+    <w:lsdException w:name="TOC Heading" w:semiHidden="1" w:uiPriority="39" w:unhideWhenUsed="1" w:qFormat="1"/>
+    <w:lsdException w:name="Plain Table 1" w:uiPriority="41"/>
+    <w:lsdException w:name="Plain Table 2" w:uiPriority="42"/>
+    <w:lsdException w:name="Plain Table 3" w:uiPriority="43"/>
+    <w:lsdException w:name="Plain Table 4" w:uiPriority="44"/>
+    <w:lsdException w:name="Plain Table 5" w:uiPriority="45"/>
+    <w:lsdException w:name="Grid Table Light" w:uiPriority="40"/>
+    <w:lsdException w:name="Grid Table 1 Light" w:uiPriority="46"/>
+    <w:lsdException w:name="Grid Table 2" w:uiPriority="47"/>
+    <w:lsdException w:name="Grid Table 3" w:uiPriority="48"/>
+    <w:lsdException w:name="Grid Table 4" w:uiPriority="49"/>
+    <w:lsdException w:name="Grid Table 5 Dark" w:uiPriority="50"/>
+    <w:lsdException w:name="Grid Table 6 Colorful" w:uiPriority="51"/>
+    <w:lsdException w:name="Grid Table 7 Colorful" w:uiPriority="52"/>
+    <w:lsdException w:name="Grid Table 1 Light Accent 1" w:uiPriority="46"/>
+    <w:lsdException w:name="Grid Table 2 Accent 1" w:uiPriority="47"/>
+    <w:lsdException w:name="Grid Table 3 Accent 1" w:uiPriority="48"/>
+    <w:lsdException w:name="Grid Table 4 Accent 1" w:uiPriority="49"/>
+    <w:lsdException w:name="Grid Table 5 Dark Accent 1" w:uiPriority="50"/>
+    <w:lsdException w:name="Grid Table 6 Colorful Accent 1" w:uiPriority="51"/>
+    <w:lsdException w:name="Grid Table 7 Colorful Accent 1" w:uiPriority="52"/>
+    <w:lsdException w:name="Grid Table 1 Light Accent 2" w:uiPriority="46"/>
+    <w:lsdException w:name="Grid Table 2 Accent 2" w:uiPriority="47"/>
+    <w:lsdException w:name="Grid Table 3 Accent 2" w:uiPriority="48"/>
+    <w:lsdException w:name="Grid Table 4 Accent 2" w:uiPriority="49"/>
+    <w:lsdException w:name="Grid Table 5 Dark Accent 2" w:uiPriority="50"/>
+    <w:lsdException w:name="Grid Table 6 Colorful Accent 2" w:uiPriority="51"/>
+    <w:lsdException w:name="Grid Table 7 Colorful Accent 2" w:uiPriority="52"/>
+    <w:lsdException w:name="Grid Table 1 Light Accent 3" w:uiPriority="46"/>
+    <w:lsdException w:name="Grid Table 2 Accent 3" w:uiPriority="47"/>
+    <w:lsdException w:name="Grid Table 3 Accent 3" w:uiPriority="48"/>
+    <w:lsdException w:name="Grid Table 4 Accent 3" w:uiPriority="49"/>
+    <w:lsdException w:name="Grid Table 5 Dark Accent 3" w:uiPriority="50"/>
+    <w:lsdException w:name="Grid Table 6 Colorful Accent 3" w:uiPriority="51"/>
+    <w:lsdException w:name="Grid Table 7 Colorful Accent 3" w:uiPriority="52"/>
+    <w:lsdException w:name="Grid Table 1 Light Accent 4" w:uiPriority="46"/>
+    <w:lsdException w:name="Grid Table 2 Accent 4" w:uiPriority="47"/>
+    <w:lsdException w:name="Grid Table 3 Accent 4" w:uiPriority="48"/>
+    <w:lsdException w:name="Grid Table 4 Accent 4" w:uiPriority="49"/>
+    <w:lsdException w:name="Grid Table 5 Dark Accent 4" w:uiPriority="50"/>
+    <w:lsdException w:name="Grid Table 6 Colorful Accent 4" w:uiPriority="51"/>
+    <w:lsdException w:name="Grid Table 7 Colorful Accent 4" w:uiPriority="52"/>
+    <w:lsdException w:name="Grid Table 1 Light Accent 5" w:uiPriority="46"/>
+    <w:lsdException w:name="Grid Table 2 Accent 5" w:uiPriority="47"/>
+    <w:lsdException w:name="Grid Table 3 Accent 5" w:uiPriority="48"/>
+    <w:lsdException w:name="Grid Table 4 Accent 5" w:uiPriority="49"/>
+    <w:lsdException w:name="Grid Table 5 Dark Accent 5" w:uiPriority="50"/>
+    <w:lsdException w:name="Grid Table 6 Colorful Accent 5" w:uiPriority="51"/>
+    <w:lsdException w:name="Grid Table 7 Colorful Accent 5" w:uiPriority="52"/>
+    <w:lsdException w:name="Grid Table 1 Light Accent 6" w:uiPriority="46"/>
+    <w:lsdException w:name="Grid Table 2 Accent 6" w:uiPriority="47"/>
+    <w:lsdException w:name="Grid Table 3 Accent 6" w:uiPriority="48"/>
+    <w:lsdException w:name="Grid Table 4 Accent 6" w:uiPriority="49"/>
+    <w:lsdException w:name="Grid Table 5 Dark Accent 6" w:uiPriority="50"/>
+    <w:lsdException w:name="Grid Table 6 Colorful Accent 6" w:uiPriority="51"/>
+    <w:lsdException w:name="Grid Table 7 Colorful Accent 6" w:uiPriority="52"/>
+    <w:lsdException w:name="List Table 1 Light" w:uiPriority="46"/>
+    <w:lsdException w:name="List Table 2" w:uiPriority="47"/>
+    <w:lsdException w:name="List Table 3" w:uiPriority="48"/>
+    <w:lsdException w:name="List Table 4" w:uiPriority="49"/>
+    <w:lsdException w:name="List Table 5 Dark" w:uiPriority="50"/>
+    <w:lsdException w:name="List Table 6 Colorful" w:uiPriority="51"/>
+    <w:lsdException w:name="List Table 7 Colorful" w:uiPriority="52"/>
+    <w:lsdException w:name="List Table 1 Light Accent 1" w:uiPriority="46"/>
+    <w:lsdException w:name="List Table 2 Accent 1" w:uiPriority="47"/>
+    <w:lsdException w:name="List Table 3 Accent 1" w:uiPriority="48"/>
+    <w:lsdException w:name="List Table 4 Accent 1" w:uiPriority="49"/>
+    <w:lsdException w:name="List Table 5 Dark Accent 1" w:uiPriority="50"/>
+    <w:lsdException w:name="List Table 6 Colorful Accent 1" w:uiPriority="51"/>
+    <w:lsdException w:name="List Table 7 Colorful Accent 1" w:uiPriority="52"/>
+    <w:lsdException w:name="List Table 1 Light Accent 2" w:uiPriority="46"/>
+    <w:lsdException w:name="List Table 2 Accent 2" w:uiPriority="47"/>
+    <w:lsdException w:name="List Table 3 Accent 2" w:uiPriority="48"/>
+    <w:lsdException w:name="List Table 4 Accent 2" w:uiPriority="49"/>
+    <w:lsdException w:name="List Table 5 Dark Accent 2" w:uiPriority="50"/>
+    <w:lsdException w:name="List Table 6 Colorful Accent 2" w:uiPriority="51"/>
+    <w:lsdException w:name="List Table 7 Colorful Accent 2" w:uiPriority="52"/>
+    <w:lsdException w:name="List Table 1 Light Accent 3" w:uiPriority="46"/>
+    <w:lsdException w:name="List Table 2 Accent 3" w:uiPriority="47"/>
+    <w:lsdException w:name="List Table 3 Accent 3" w:uiPriority="48"/>
+    <w:lsdException w:name="List Table 4 Accent 3" w:uiPriority="49"/>
+    <w:lsdException w:name="List Table 5 Dark Accent 3" w:uiPriority="50"/>
+    <w:lsdException w:name="List Table 6 Colorful Accent 3" w:uiPriority="51"/>
+    <w:lsdException w:name="List Table 7 Colorful Accent 3" w:uiPriority="52"/>
+    <w:lsdException w:name="List Table 1 Light Accent 4" w:uiPriority="46"/>
+    <w:lsdException w:name="List Table 2 Accent 4" w:uiPriority="47"/>
+    <w:lsdException w:name="List Table 3 Accent 4" w:uiPriority="48"/>
+    <w:lsdException w:name="List Table 4 Accent 4" w:uiPriority="49"/>
+    <w:lsdException w:name="List Table 5 Dark Accent 4" w:uiPriority="50"/>
+    <w:lsdException w:name="List Table 6 Colorful Accent 4" w:uiPriority="51"/>
+    <w:lsdException w:name="List Table 7 Colorful Accent 4" w:uiPriority="52"/>
+    <w:lsdException w:name="List Table 1 Light Accent 5" w:uiPriority="46"/>
+    <w:lsdException w:name="List Table 2 Accent 5" w:uiPriority="47"/>
+    <w:lsdException w:name="List Table 3 Accent 5" w:uiPriority="48"/>
+    <w:lsdException w:name="List Table 4 Accent 5" w:uiPriority="49"/>
+    <w:lsdException w:name="List Table 5 Dark Accent 5" w:uiPriority="50"/>
+    <w:lsdException w:name="List Table 6 Colorful Accent 5" w:uiPriority="51"/>
+    <w:lsdException w:name="List Table 7 Colorful Accent 5" w:uiPriority="52"/>
+    <w:lsdException w:name="List Table 1 Light Accent 6" w:uiPriority="46"/>
+    <w:lsdException w:name="List Table 2 Accent 6" w:uiPriority="47"/>
+    <w:lsdException w:name="List Table 3 Accent 6" w:uiPriority="48"/>
+    <w:lsdException w:name="List Table 4 Accent 6" w:uiPriority="49"/>
+    <w:lsdException w:name="List Table 5 Dark Accent 6" w:uiPriority="50"/>
+    <w:lsdException w:name="List Table 6 Colorful Accent 6" w:uiPriority="51"/>
+    <w:lsdException w:name="List Table 7 Colorful Accent 6" w:uiPriority="52"/>
   </w:latentStyles>
   <w:style w:type="paragraph" w:default="1" w:styleId="Standard">
     <w:name w:val="Normal"/>
@@ -11184,865 +11303,7 @@
       <w:bCs/>
     </w:rPr>
   </w:style>
-  <w:style w:type="character" w:styleId="BesuchterHyperlink">
-    <w:name w:val="FollowedHyperlink"/>
-    <w:basedOn w:val="Absatz-Standardschriftart"/>
-    <w:semiHidden/>
-    <w:unhideWhenUsed/>
-    <w:rsid w:val="001436C4"/>
-    <w:rPr>
-      <w:color w:val="954F72" w:themeColor="followedHyperlink"/>
-      <w:u w:val="single"/>
-    </w:rPr>
-  </w:style>
-</w:styles>
-</file>
-
-<file path=word/stylesWithEffects.xml><?xml version="1.0" encoding="utf-8"?>
-<w:styles xmlns:wpc="http://schemas.microsoft.com/office/word/2010/wordprocessingCanvas" xmlns:mc="http://schemas.openxmlformats.org/markup-compatibility/2006" xmlns:o="urn:schemas-microsoft-com:office:office" xmlns:r="http://schemas.openxmlformats.org/officeDocument/2006/relationships" xmlns:m="http://schemas.openxmlformats.org/officeDocument/2006/math" xmlns:v="urn:schemas-microsoft-com:vml" xmlns:wp14="http://schemas.microsoft.com/office/word/2010/wordprocessingDrawing" xmlns:wp="http://schemas.openxmlformats.org/drawingml/2006/wordprocessingDrawing" xmlns:w10="urn:schemas-microsoft-com:office:word" xmlns:w="http://schemas.openxmlformats.org/wordprocessingml/2006/main" xmlns:w14="http://schemas.microsoft.com/office/word/2010/wordml" xmlns:wpg="http://schemas.microsoft.com/office/word/2010/wordprocessingGroup" xmlns:wpi="http://schemas.microsoft.com/office/word/2010/wordprocessingInk" xmlns:wne="http://schemas.microsoft.com/office/word/2006/wordml" xmlns:wps="http://schemas.microsoft.com/office/word/2010/wordprocessingShape" mc:Ignorable="w14 wp14">
-  <w:docDefaults>
-    <w:rPrDefault>
-      <w:rPr>
-        <w:rFonts w:ascii="Times New Roman" w:eastAsia="Times New Roman" w:hAnsi="Times New Roman" w:cs="Times New Roman"/>
-        <w:lang w:val="de-DE" w:eastAsia="de-DE" w:bidi="ar-SA"/>
-      </w:rPr>
-    </w:rPrDefault>
-    <w:pPrDefault/>
-  </w:docDefaults>
-  <w:latentStyles w:defLockedState="0" w:defUIPriority="0" w:defSemiHidden="1" w:defUnhideWhenUsed="1" w:defQFormat="0" w:count="267">
-    <w:lsdException w:name="Normal" w:semiHidden="0" w:unhideWhenUsed="0" w:qFormat="1"/>
-    <w:lsdException w:name="heading 1" w:semiHidden="0" w:unhideWhenUsed="0" w:qFormat="1"/>
-    <w:lsdException w:name="heading 2" w:semiHidden="0" w:unhideWhenUsed="0" w:qFormat="1"/>
-    <w:lsdException w:name="heading 3" w:semiHidden="0" w:unhideWhenUsed="0" w:qFormat="1"/>
-    <w:lsdException w:name="heading 4" w:semiHidden="0" w:unhideWhenUsed="0" w:qFormat="1"/>
-    <w:lsdException w:name="heading 5" w:semiHidden="0" w:unhideWhenUsed="0" w:qFormat="1"/>
-    <w:lsdException w:name="heading 6" w:semiHidden="0" w:unhideWhenUsed="0" w:qFormat="1"/>
-    <w:lsdException w:name="heading 7" w:qFormat="1"/>
-    <w:lsdException w:name="heading 8" w:qFormat="1"/>
-    <w:lsdException w:name="heading 9" w:qFormat="1"/>
-    <w:lsdException w:name="toc 1" w:uiPriority="39"/>
-    <w:lsdException w:name="toc 2" w:uiPriority="39"/>
-    <w:lsdException w:name="toc 3" w:uiPriority="39"/>
-    <w:lsdException w:name="footnote text" w:uiPriority="99"/>
-    <w:lsdException w:name="caption" w:uiPriority="35" w:qFormat="1"/>
-    <w:lsdException w:name="table of figures" w:uiPriority="99"/>
-    <w:lsdException w:name="footnote reference" w:uiPriority="99"/>
-    <w:lsdException w:name="List Number" w:semiHidden="0" w:unhideWhenUsed="0"/>
-    <w:lsdException w:name="List 4" w:semiHidden="0" w:unhideWhenUsed="0"/>
-    <w:lsdException w:name="List 5" w:semiHidden="0" w:unhideWhenUsed="0"/>
-    <w:lsdException w:name="Title" w:semiHidden="0" w:unhideWhenUsed="0" w:qFormat="1"/>
-    <w:lsdException w:name="Subtitle" w:semiHidden="0" w:unhideWhenUsed="0" w:qFormat="1"/>
-    <w:lsdException w:name="Salutation" w:semiHidden="0" w:unhideWhenUsed="0"/>
-    <w:lsdException w:name="Date" w:semiHidden="0" w:unhideWhenUsed="0"/>
-    <w:lsdException w:name="Body Text First Indent" w:semiHidden="0" w:unhideWhenUsed="0"/>
-    <w:lsdException w:name="Hyperlink" w:uiPriority="99"/>
-    <w:lsdException w:name="Strong" w:semiHidden="0" w:uiPriority="22" w:unhideWhenUsed="0" w:qFormat="1"/>
-    <w:lsdException w:name="Emphasis" w:semiHidden="0" w:unhideWhenUsed="0" w:qFormat="1"/>
-    <w:lsdException w:name="Table Grid" w:semiHidden="0" w:unhideWhenUsed="0"/>
-    <w:lsdException w:name="Placeholder Text" w:uiPriority="99" w:unhideWhenUsed="0"/>
-    <w:lsdException w:name="No Spacing" w:semiHidden="0" w:uiPriority="1" w:unhideWhenUsed="0" w:qFormat="1"/>
-    <w:lsdException w:name="Light Shading" w:semiHidden="0" w:uiPriority="60" w:unhideWhenUsed="0"/>
-    <w:lsdException w:name="Light List" w:semiHidden="0" w:uiPriority="61" w:unhideWhenUsed="0"/>
-    <w:lsdException w:name="Light Grid" w:semiHidden="0" w:uiPriority="62" w:unhideWhenUsed="0"/>
-    <w:lsdException w:name="Medium Shading 1" w:semiHidden="0" w:uiPriority="63" w:unhideWhenUsed="0"/>
-    <w:lsdException w:name="Medium Shading 2" w:semiHidden="0" w:uiPriority="64" w:unhideWhenUsed="0"/>
-    <w:lsdException w:name="Medium List 1" w:semiHidden="0" w:uiPriority="65" w:unhideWhenUsed="0"/>
-    <w:lsdException w:name="Medium List 2" w:semiHidden="0" w:uiPriority="66" w:unhideWhenUsed="0"/>
-    <w:lsdException w:name="Medium Grid 1" w:semiHidden="0" w:uiPriority="67" w:unhideWhenUsed="0"/>
-    <w:lsdException w:name="Medium Grid 2" w:semiHidden="0" w:uiPriority="68" w:unhideWhenUsed="0"/>
-    <w:lsdException w:name="Medium Grid 3" w:semiHidden="0" w:uiPriority="69" w:unhideWhenUsed="0"/>
-    <w:lsdException w:name="Dark List" w:semiHidden="0" w:uiPriority="70" w:unhideWhenUsed="0"/>
-    <w:lsdException w:name="Colorful Shading" w:semiHidden="0" w:uiPriority="71" w:unhideWhenUsed="0"/>
-    <w:lsdException w:name="Colorful List" w:semiHidden="0" w:uiPriority="72" w:unhideWhenUsed="0"/>
-    <w:lsdException w:name="Colorful Grid" w:semiHidden="0" w:uiPriority="73" w:unhideWhenUsed="0"/>
-    <w:lsdException w:name="Light Shading Accent 1" w:semiHidden="0" w:uiPriority="60" w:unhideWhenUsed="0"/>
-    <w:lsdException w:name="Light List Accent 1" w:semiHidden="0" w:uiPriority="61" w:unhideWhenUsed="0"/>
-    <w:lsdException w:name="Light Grid Accent 1" w:semiHidden="0" w:uiPriority="62" w:unhideWhenUsed="0"/>
-    <w:lsdException w:name="Medium Shading 1 Accent 1" w:semiHidden="0" w:uiPriority="63" w:unhideWhenUsed="0"/>
-    <w:lsdException w:name="Medium Shading 2 Accent 1" w:semiHidden="0" w:uiPriority="64" w:unhideWhenUsed="0"/>
-    <w:lsdException w:name="Medium List 1 Accent 1" w:semiHidden="0" w:uiPriority="65" w:unhideWhenUsed="0"/>
-    <w:lsdException w:name="Revision" w:uiPriority="99" w:unhideWhenUsed="0"/>
-    <w:lsdException w:name="List Paragraph" w:semiHidden="0" w:uiPriority="34" w:unhideWhenUsed="0" w:qFormat="1"/>
-    <w:lsdException w:name="Quote" w:semiHidden="0" w:uiPriority="29" w:unhideWhenUsed="0" w:qFormat="1"/>
-    <w:lsdException w:name="Intense Quote" w:semiHidden="0" w:uiPriority="30" w:unhideWhenUsed="0" w:qFormat="1"/>
-    <w:lsdException w:name="Medium List 2 Accent 1" w:semiHidden="0" w:uiPriority="66" w:unhideWhenUsed="0"/>
-    <w:lsdException w:name="Medium Grid 1 Accent 1" w:semiHidden="0" w:uiPriority="67" w:unhideWhenUsed="0"/>
-    <w:lsdException w:name="Medium Grid 2 Accent 1" w:semiHidden="0" w:uiPriority="68" w:unhideWhenUsed="0"/>
-    <w:lsdException w:name="Medium Grid 3 Accent 1" w:semiHidden="0" w:uiPriority="69" w:unhideWhenUsed="0"/>
-    <w:lsdException w:name="Dark List Accent 1" w:semiHidden="0" w:uiPriority="70" w:unhideWhenUsed="0"/>
-    <w:lsdException w:name="Colorful Shading Accent 1" w:semiHidden="0" w:uiPriority="71" w:unhideWhenUsed="0"/>
-    <w:lsdException w:name="Colorful List Accent 1" w:semiHidden="0" w:uiPriority="72" w:unhideWhenUsed="0"/>
-    <w:lsdException w:name="Colorful Grid Accent 1" w:semiHidden="0" w:uiPriority="73" w:unhideWhenUsed="0"/>
-    <w:lsdException w:name="Light Shading Accent 2" w:semiHidden="0" w:uiPriority="60" w:unhideWhenUsed="0"/>
-    <w:lsdException w:name="Light List Accent 2" w:semiHidden="0" w:uiPriority="61" w:unhideWhenUsed="0"/>
-    <w:lsdException w:name="Light Grid Accent 2" w:semiHidden="0" w:uiPriority="62" w:unhideWhenUsed="0"/>
-    <w:lsdException w:name="Medium Shading 1 Accent 2" w:semiHidden="0" w:uiPriority="63" w:unhideWhenUsed="0"/>
-    <w:lsdException w:name="Medium Shading 2 Accent 2" w:semiHidden="0" w:uiPriority="64" w:unhideWhenUsed="0"/>
-    <w:lsdException w:name="Medium List 1 Accent 2" w:semiHidden="0" w:uiPriority="65" w:unhideWhenUsed="0"/>
-    <w:lsdException w:name="Medium List 2 Accent 2" w:semiHidden="0" w:uiPriority="66" w:unhideWhenUsed="0"/>
-    <w:lsdException w:name="Medium Grid 1 Accent 2" w:semiHidden="0" w:uiPriority="67" w:unhideWhenUsed="0"/>
-    <w:lsdException w:name="Medium Grid 2 Accent 2" w:semiHidden="0" w:uiPriority="68" w:unhideWhenUsed="0"/>
-    <w:lsdException w:name="Medium Grid 3 Accent 2" w:semiHidden="0" w:uiPriority="69" w:unhideWhenUsed="0"/>
-    <w:lsdException w:name="Dark List Accent 2" w:semiHidden="0" w:uiPriority="70" w:unhideWhenUsed="0"/>
-    <w:lsdException w:name="Colorful Shading Accent 2" w:semiHidden="0" w:uiPriority="71" w:unhideWhenUsed="0"/>
-    <w:lsdException w:name="Colorful List Accent 2" w:semiHidden="0" w:uiPriority="72" w:unhideWhenUsed="0"/>
-    <w:lsdException w:name="Colorful Grid Accent 2" w:semiHidden="0" w:uiPriority="73" w:unhideWhenUsed="0"/>
-    <w:lsdException w:name="Light Shading Accent 3" w:semiHidden="0" w:uiPriority="60" w:unhideWhenUsed="0"/>
-    <w:lsdException w:name="Light List Accent 3" w:semiHidden="0" w:uiPriority="61" w:unhideWhenUsed="0"/>
-    <w:lsdException w:name="Light Grid Accent 3" w:semiHidden="0" w:uiPriority="62" w:unhideWhenUsed="0"/>
-    <w:lsdException w:name="Medium Shading 1 Accent 3" w:semiHidden="0" w:uiPriority="63" w:unhideWhenUsed="0"/>
-    <w:lsdException w:name="Medium Shading 2 Accent 3" w:semiHidden="0" w:uiPriority="64" w:unhideWhenUsed="0"/>
-    <w:lsdException w:name="Medium List 1 Accent 3" w:semiHidden="0" w:uiPriority="65" w:unhideWhenUsed="0"/>
-    <w:lsdException w:name="Medium List 2 Accent 3" w:semiHidden="0" w:uiPriority="66" w:unhideWhenUsed="0"/>
-    <w:lsdException w:name="Medium Grid 1 Accent 3" w:semiHidden="0" w:uiPriority="67" w:unhideWhenUsed="0"/>
-    <w:lsdException w:name="Medium Grid 2 Accent 3" w:semiHidden="0" w:uiPriority="68" w:unhideWhenUsed="0"/>
-    <w:lsdException w:name="Medium Grid 3 Accent 3" w:semiHidden="0" w:uiPriority="69" w:unhideWhenUsed="0"/>
-    <w:lsdException w:name="Dark List Accent 3" w:semiHidden="0" w:uiPriority="70" w:unhideWhenUsed="0"/>
-    <w:lsdException w:name="Colorful Shading Accent 3" w:semiHidden="0" w:uiPriority="71" w:unhideWhenUsed="0"/>
-    <w:lsdException w:name="Colorful List Accent 3" w:semiHidden="0" w:uiPriority="72" w:unhideWhenUsed="0"/>
-    <w:lsdException w:name="Colorful Grid Accent 3" w:semiHidden="0" w:uiPriority="73" w:unhideWhenUsed="0"/>
-    <w:lsdException w:name="Light Shading Accent 4" w:semiHidden="0" w:uiPriority="60" w:unhideWhenUsed="0"/>
-    <w:lsdException w:name="Light List Accent 4" w:semiHidden="0" w:uiPriority="61" w:unhideWhenUsed="0"/>
-    <w:lsdException w:name="Light Grid Accent 4" w:semiHidden="0" w:uiPriority="62" w:unhideWhenUsed="0"/>
-    <w:lsdException w:name="Medium Shading 1 Accent 4" w:semiHidden="0" w:uiPriority="63" w:unhideWhenUsed="0"/>
-    <w:lsdException w:name="Medium Shading 2 Accent 4" w:semiHidden="0" w:uiPriority="64" w:unhideWhenUsed="0"/>
-    <w:lsdException w:name="Medium List 1 Accent 4" w:semiHidden="0" w:uiPriority="65" w:unhideWhenUsed="0"/>
-    <w:lsdException w:name="Medium List 2 Accent 4" w:semiHidden="0" w:uiPriority="66" w:unhideWhenUsed="0"/>
-    <w:lsdException w:name="Medium Grid 1 Accent 4" w:semiHidden="0" w:uiPriority="67" w:unhideWhenUsed="0"/>
-    <w:lsdException w:name="Medium Grid 2 Accent 4" w:semiHidden="0" w:uiPriority="68" w:unhideWhenUsed="0"/>
-    <w:lsdException w:name="Medium Grid 3 Accent 4" w:semiHidden="0" w:uiPriority="69" w:unhideWhenUsed="0"/>
-    <w:lsdException w:name="Dark List Accent 4" w:semiHidden="0" w:uiPriority="70" w:unhideWhenUsed="0"/>
-    <w:lsdException w:name="Colorful Shading Accent 4" w:semiHidden="0" w:uiPriority="71" w:unhideWhenUsed="0"/>
-    <w:lsdException w:name="Colorful List Accent 4" w:semiHidden="0" w:uiPriority="72" w:unhideWhenUsed="0"/>
-    <w:lsdException w:name="Colorful Grid Accent 4" w:semiHidden="0" w:uiPriority="73" w:unhideWhenUsed="0"/>
-    <w:lsdException w:name="Light Shading Accent 5" w:semiHidden="0" w:uiPriority="60" w:unhideWhenUsed="0"/>
-    <w:lsdException w:name="Light List Accent 5" w:semiHidden="0" w:uiPriority="61" w:unhideWhenUsed="0"/>
-    <w:lsdException w:name="Light Grid Accent 5" w:semiHidden="0" w:uiPriority="62" w:unhideWhenUsed="0"/>
-    <w:lsdException w:name="Medium Shading 1 Accent 5" w:semiHidden="0" w:uiPriority="63" w:unhideWhenUsed="0"/>
-    <w:lsdException w:name="Medium Shading 2 Accent 5" w:semiHidden="0" w:uiPriority="64" w:unhideWhenUsed="0"/>
-    <w:lsdException w:name="Medium List 1 Accent 5" w:semiHidden="0" w:uiPriority="65" w:unhideWhenUsed="0"/>
-    <w:lsdException w:name="Medium List 2 Accent 5" w:semiHidden="0" w:uiPriority="66" w:unhideWhenUsed="0"/>
-    <w:lsdException w:name="Medium Grid 1 Accent 5" w:semiHidden="0" w:uiPriority="67" w:unhideWhenUsed="0"/>
-    <w:lsdException w:name="Medium Grid 2 Accent 5" w:semiHidden="0" w:uiPriority="68" w:unhideWhenUsed="0"/>
-    <w:lsdException w:name="Medium Grid 3 Accent 5" w:semiHidden="0" w:uiPriority="69" w:unhideWhenUsed="0"/>
-    <w:lsdException w:name="Dark List Accent 5" w:semiHidden="0" w:uiPriority="70" w:unhideWhenUsed="0"/>
-    <w:lsdException w:name="Colorful Shading Accent 5" w:semiHidden="0" w:uiPriority="71" w:unhideWhenUsed="0"/>
-    <w:lsdException w:name="Colorful List Accent 5" w:semiHidden="0" w:uiPriority="72" w:unhideWhenUsed="0"/>
-    <w:lsdException w:name="Colorful Grid Accent 5" w:semiHidden="0" w:uiPriority="73" w:unhideWhenUsed="0"/>
-    <w:lsdException w:name="Light Shading Accent 6" w:semiHidden="0" w:uiPriority="60" w:unhideWhenUsed="0"/>
-    <w:lsdException w:name="Light List Accent 6" w:semiHidden="0" w:uiPriority="61" w:unhideWhenUsed="0"/>
-    <w:lsdException w:name="Light Grid Accent 6" w:semiHidden="0" w:uiPriority="62" w:unhideWhenUsed="0"/>
-    <w:lsdException w:name="Medium Shading 1 Accent 6" w:semiHidden="0" w:uiPriority="63" w:unhideWhenUsed="0"/>
-    <w:lsdException w:name="Medium Shading 2 Accent 6" w:semiHidden="0" w:uiPriority="64" w:unhideWhenUsed="0"/>
-    <w:lsdException w:name="Medium List 1 Accent 6" w:semiHidden="0" w:uiPriority="65" w:unhideWhenUsed="0"/>
-    <w:lsdException w:name="Medium List 2 Accent 6" w:semiHidden="0" w:uiPriority="66" w:unhideWhenUsed="0"/>
-    <w:lsdException w:name="Medium Grid 1 Accent 6" w:semiHidden="0" w:uiPriority="67" w:unhideWhenUsed="0"/>
-    <w:lsdException w:name="Medium Grid 2 Accent 6" w:semiHidden="0" w:uiPriority="68" w:unhideWhenUsed="0"/>
-    <w:lsdException w:name="Medium Grid 3 Accent 6" w:semiHidden="0" w:uiPriority="69" w:unhideWhenUsed="0"/>
-    <w:lsdException w:name="Dark List Accent 6" w:semiHidden="0" w:uiPriority="70" w:unhideWhenUsed="0"/>
-    <w:lsdException w:name="Colorful Shading Accent 6" w:semiHidden="0" w:uiPriority="71" w:unhideWhenUsed="0"/>
-    <w:lsdException w:name="Colorful List Accent 6" w:semiHidden="0" w:uiPriority="72" w:unhideWhenUsed="0"/>
-    <w:lsdException w:name="Colorful Grid Accent 6" w:semiHidden="0" w:uiPriority="73" w:unhideWhenUsed="0"/>
-    <w:lsdException w:name="Subtle Emphasis" w:semiHidden="0" w:uiPriority="19" w:unhideWhenUsed="0" w:qFormat="1"/>
-    <w:lsdException w:name="Intense Emphasis" w:semiHidden="0" w:uiPriority="21" w:unhideWhenUsed="0" w:qFormat="1"/>
-    <w:lsdException w:name="Subtle Reference" w:semiHidden="0" w:uiPriority="31" w:unhideWhenUsed="0" w:qFormat="1"/>
-    <w:lsdException w:name="Intense Reference" w:semiHidden="0" w:uiPriority="32" w:unhideWhenUsed="0" w:qFormat="1"/>
-    <w:lsdException w:name="Book Title" w:semiHidden="0" w:uiPriority="33" w:unhideWhenUsed="0" w:qFormat="1"/>
-    <w:lsdException w:name="Bibliography" w:uiPriority="37"/>
-    <w:lsdException w:name="TOC Heading" w:uiPriority="39" w:qFormat="1"/>
-  </w:latentStyles>
-  <w:style w:type="paragraph" w:default="1" w:styleId="Standard">
-    <w:name w:val="Normal"/>
-    <w:qFormat/>
-    <w:rsid w:val="00906339"/>
-    <w:pPr>
-      <w:spacing w:after="60"/>
-      <w:jc w:val="both"/>
-    </w:pPr>
-    <w:rPr>
-      <w:rFonts w:ascii="Calibri" w:hAnsi="Calibri"/>
-      <w:sz w:val="22"/>
-      <w:szCs w:val="24"/>
-      <w:lang w:val="en-GB" w:eastAsia="en-US"/>
-    </w:rPr>
-  </w:style>
-  <w:style w:type="paragraph" w:styleId="berschrift1">
-    <w:name w:val="heading 1"/>
-    <w:basedOn w:val="Standard"/>
-    <w:next w:val="Standard"/>
-    <w:link w:val="berschrift1Zchn"/>
-    <w:qFormat/>
-    <w:rsid w:val="00D031EF"/>
-    <w:pPr>
-      <w:keepNext/>
-      <w:keepLines/>
-      <w:pageBreakBefore/>
-      <w:numPr>
-        <w:numId w:val="11"/>
-      </w:numPr>
-      <w:spacing w:before="480" w:after="0"/>
-      <w:outlineLvl w:val="0"/>
-    </w:pPr>
-    <w:rPr>
-      <w:rFonts w:ascii="Arial" w:hAnsi="Arial"/>
-      <w:b/>
-      <w:bCs/>
-      <w:color w:val="0070C0"/>
-      <w:sz w:val="32"/>
-      <w:szCs w:val="28"/>
-    </w:rPr>
-  </w:style>
-  <w:style w:type="paragraph" w:styleId="berschrift2">
-    <w:name w:val="heading 2"/>
-    <w:basedOn w:val="Standard"/>
-    <w:next w:val="Standard"/>
-    <w:link w:val="berschrift2Zchn"/>
-    <w:autoRedefine/>
-    <w:qFormat/>
-    <w:rsid w:val="003B7770"/>
-    <w:pPr>
-      <w:keepNext/>
-      <w:numPr>
-        <w:ilvl w:val="1"/>
-        <w:numId w:val="11"/>
-      </w:numPr>
-      <w:tabs>
-        <w:tab w:val="clear" w:pos="1440"/>
-        <w:tab w:val="num" w:pos="900"/>
-      </w:tabs>
-      <w:spacing w:before="240"/>
-      <w:ind w:left="0" w:firstLine="0"/>
-      <w:jc w:val="left"/>
-      <w:outlineLvl w:val="1"/>
-    </w:pPr>
-    <w:rPr>
-      <w:rFonts w:ascii="Arial" w:hAnsi="Arial" w:cs="Arial"/>
-      <w:bCs/>
-      <w:iCs/>
-      <w:sz w:val="28"/>
-      <w:szCs w:val="28"/>
-      <w:lang w:eastAsia="de-DE"/>
-    </w:rPr>
-  </w:style>
-  <w:style w:type="paragraph" w:styleId="berschrift3">
-    <w:name w:val="heading 3"/>
-    <w:basedOn w:val="berschrift2"/>
-    <w:next w:val="Standard"/>
-    <w:link w:val="berschrift3Zchn"/>
-    <w:autoRedefine/>
-    <w:qFormat/>
-    <w:rsid w:val="00116DFC"/>
-    <w:pPr>
-      <w:numPr>
-        <w:ilvl w:val="2"/>
-      </w:numPr>
-      <w:tabs>
-        <w:tab w:val="clear" w:pos="1797"/>
-        <w:tab w:val="num" w:pos="900"/>
-      </w:tabs>
-      <w:ind w:left="0" w:firstLine="0"/>
-      <w:outlineLvl w:val="2"/>
-    </w:pPr>
-    <w:rPr>
-      <w:iCs w:val="0"/>
-      <w:szCs w:val="26"/>
-    </w:rPr>
-  </w:style>
-  <w:style w:type="paragraph" w:styleId="berschrift4">
-    <w:name w:val="heading 4"/>
-    <w:basedOn w:val="berschrift3"/>
-    <w:next w:val="Standard"/>
-    <w:qFormat/>
-    <w:rsid w:val="00116DFC"/>
-    <w:pPr>
-      <w:numPr>
-        <w:ilvl w:val="3"/>
-      </w:numPr>
-      <w:tabs>
-        <w:tab w:val="clear" w:pos="1588"/>
-        <w:tab w:val="num" w:pos="1080"/>
-      </w:tabs>
-      <w:ind w:left="0" w:firstLine="0"/>
-      <w:outlineLvl w:val="3"/>
-    </w:pPr>
-    <w:rPr>
-      <w:rFonts w:cs="Times New Roman"/>
-      <w:szCs w:val="28"/>
-      <w:lang w:val="de-DE"/>
-    </w:rPr>
-  </w:style>
-  <w:style w:type="paragraph" w:styleId="berschrift5">
-    <w:name w:val="heading 5"/>
-    <w:basedOn w:val="berschrift4"/>
-    <w:next w:val="Standard"/>
-    <w:autoRedefine/>
-    <w:qFormat/>
-    <w:rsid w:val="00116DFC"/>
-    <w:pPr>
-      <w:numPr>
-        <w:ilvl w:val="4"/>
-      </w:numPr>
-      <w:tabs>
-        <w:tab w:val="clear" w:pos="2795"/>
-        <w:tab w:val="num" w:pos="1260"/>
-      </w:tabs>
-      <w:ind w:left="0" w:firstLine="0"/>
-      <w:outlineLvl w:val="4"/>
-    </w:pPr>
-  </w:style>
-  <w:style w:type="paragraph" w:styleId="berschrift6">
-    <w:name w:val="heading 6"/>
-    <w:basedOn w:val="berschrift5"/>
-    <w:next w:val="Standard"/>
-    <w:autoRedefine/>
-    <w:qFormat/>
-    <w:rsid w:val="00EC1F0C"/>
-    <w:pPr>
-      <w:numPr>
-        <w:ilvl w:val="5"/>
-      </w:numPr>
-      <w:tabs>
-        <w:tab w:val="clear" w:pos="3436"/>
-        <w:tab w:val="num" w:pos="1620"/>
-      </w:tabs>
-      <w:ind w:left="0" w:firstLine="0"/>
-      <w:outlineLvl w:val="5"/>
-    </w:pPr>
-  </w:style>
-  <w:style w:type="paragraph" w:styleId="berschrift7">
-    <w:name w:val="heading 7"/>
-    <w:basedOn w:val="berschrift6"/>
-    <w:next w:val="Standard"/>
-    <w:autoRedefine/>
-    <w:qFormat/>
-    <w:rsid w:val="000F5247"/>
-    <w:pPr>
-      <w:keepNext w:val="0"/>
-      <w:numPr>
-        <w:ilvl w:val="6"/>
-      </w:numPr>
-      <w:tabs>
-        <w:tab w:val="clear" w:pos="3793"/>
-        <w:tab w:val="num" w:pos="1800"/>
-      </w:tabs>
-      <w:ind w:left="0" w:firstLine="0"/>
-      <w:outlineLvl w:val="6"/>
-    </w:pPr>
-  </w:style>
-  <w:style w:type="paragraph" w:styleId="berschrift8">
-    <w:name w:val="heading 8"/>
-    <w:basedOn w:val="berschrift7"/>
-    <w:next w:val="Standard"/>
-    <w:autoRedefine/>
-    <w:qFormat/>
-    <w:rsid w:val="000742BE"/>
-    <w:pPr>
-      <w:numPr>
-        <w:ilvl w:val="7"/>
-      </w:numPr>
-      <w:tabs>
-        <w:tab w:val="clear" w:pos="4434"/>
-        <w:tab w:val="num" w:pos="1980"/>
-      </w:tabs>
-      <w:ind w:left="0" w:firstLine="0"/>
-      <w:outlineLvl w:val="7"/>
-    </w:pPr>
-  </w:style>
-  <w:style w:type="paragraph" w:styleId="berschrift9">
-    <w:name w:val="heading 9"/>
-    <w:basedOn w:val="berschrift8"/>
-    <w:next w:val="Standard"/>
-    <w:qFormat/>
-    <w:rsid w:val="000742BE"/>
-    <w:pPr>
-      <w:numPr>
-        <w:ilvl w:val="8"/>
-      </w:numPr>
-      <w:tabs>
-        <w:tab w:val="left" w:pos="2160"/>
-      </w:tabs>
-      <w:ind w:left="0" w:firstLine="0"/>
-      <w:outlineLvl w:val="8"/>
-    </w:pPr>
-  </w:style>
-  <w:style w:type="character" w:default="1" w:styleId="Absatz-Standardschriftart">
-    <w:name w:val="Default Paragraph Font"/>
-    <w:uiPriority w:val="1"/>
-    <w:semiHidden/>
-    <w:unhideWhenUsed/>
-  </w:style>
-  <w:style w:type="table" w:default="1" w:styleId="NormaleTabelle">
-    <w:name w:val="Normal Table"/>
-    <w:uiPriority w:val="99"/>
-    <w:semiHidden/>
-    <w:unhideWhenUsed/>
-    <w:tblPr>
-      <w:tblInd w:w="0" w:type="dxa"/>
-      <w:tblCellMar>
-        <w:top w:w="0" w:type="dxa"/>
-        <w:left w:w="108" w:type="dxa"/>
-        <w:bottom w:w="0" w:type="dxa"/>
-        <w:right w:w="108" w:type="dxa"/>
-      </w:tblCellMar>
-    </w:tblPr>
-  </w:style>
-  <w:style w:type="numbering" w:default="1" w:styleId="KeineListe">
-    <w:name w:val="No List"/>
-    <w:uiPriority w:val="99"/>
-    <w:semiHidden/>
-    <w:unhideWhenUsed/>
-  </w:style>
-  <w:style w:type="paragraph" w:styleId="Kopfzeile">
-    <w:name w:val="header"/>
-    <w:basedOn w:val="Standard"/>
-    <w:link w:val="KopfzeileZchn"/>
-    <w:rsid w:val="009F7834"/>
-    <w:pPr>
-      <w:tabs>
-        <w:tab w:val="center" w:pos="4536"/>
-        <w:tab w:val="right" w:pos="9072"/>
-      </w:tabs>
-    </w:pPr>
-  </w:style>
-  <w:style w:type="paragraph" w:styleId="Fuzeile">
-    <w:name w:val="footer"/>
-    <w:basedOn w:val="Standard"/>
-    <w:link w:val="FuzeileZchn"/>
-    <w:rsid w:val="009F7834"/>
-    <w:pPr>
-      <w:tabs>
-        <w:tab w:val="center" w:pos="4536"/>
-        <w:tab w:val="right" w:pos="9072"/>
-      </w:tabs>
-    </w:pPr>
-  </w:style>
-  <w:style w:type="character" w:customStyle="1" w:styleId="FuzeileZchn">
-    <w:name w:val="Fußzeile Zchn"/>
-    <w:basedOn w:val="Absatz-Standardschriftart"/>
-    <w:link w:val="Fuzeile"/>
-    <w:rsid w:val="009F7834"/>
-    <w:rPr>
-      <w:rFonts w:ascii="Calibri" w:hAnsi="Calibri"/>
-      <w:sz w:val="22"/>
-      <w:szCs w:val="24"/>
-      <w:lang w:val="en-GB" w:eastAsia="en-US" w:bidi="ar-SA"/>
-    </w:rPr>
-  </w:style>
-  <w:style w:type="paragraph" w:customStyle="1" w:styleId="DocumentTitle">
-    <w:name w:val="Document Title"/>
-    <w:rsid w:val="00906339"/>
-    <w:pPr>
-      <w:keepNext/>
-      <w:keepLines/>
-      <w:pBdr>
-        <w:top w:val="single" w:sz="30" w:space="15" w:color="0000FF"/>
-        <w:bottom w:val="single" w:sz="30" w:space="15" w:color="0000FF"/>
-      </w:pBdr>
-      <w:spacing w:before="240"/>
-      <w:jc w:val="center"/>
-    </w:pPr>
-    <w:rPr>
-      <w:b/>
-      <w:sz w:val="40"/>
-      <w:lang w:val="en-GB" w:eastAsia="en-US"/>
-    </w:rPr>
-  </w:style>
-  <w:style w:type="paragraph" w:styleId="Verzeichnis1">
-    <w:name w:val="toc 1"/>
-    <w:basedOn w:val="Standard"/>
-    <w:next w:val="Standard"/>
-    <w:uiPriority w:val="39"/>
-    <w:rsid w:val="00630F6B"/>
-    <w:pPr>
-      <w:jc w:val="left"/>
-    </w:pPr>
-    <w:rPr>
-      <w:b/>
-      <w:bCs/>
-      <w:caps/>
-    </w:rPr>
-  </w:style>
-  <w:style w:type="paragraph" w:styleId="Verzeichnis2">
-    <w:name w:val="toc 2"/>
-    <w:basedOn w:val="Standard"/>
-    <w:next w:val="Standard"/>
-    <w:uiPriority w:val="39"/>
-    <w:rsid w:val="00630F6B"/>
-    <w:pPr>
-      <w:ind w:left="240"/>
-      <w:jc w:val="left"/>
-    </w:pPr>
-    <w:rPr>
-      <w:smallCaps/>
-    </w:rPr>
-  </w:style>
-  <w:style w:type="paragraph" w:styleId="Verzeichnis3">
-    <w:name w:val="toc 3"/>
-    <w:basedOn w:val="Standard"/>
-    <w:next w:val="Standard"/>
-    <w:uiPriority w:val="39"/>
-    <w:rsid w:val="00630F6B"/>
-    <w:pPr>
-      <w:ind w:left="480"/>
-      <w:jc w:val="left"/>
-    </w:pPr>
-    <w:rPr>
-      <w:iCs/>
-      <w:smallCaps/>
-    </w:rPr>
-  </w:style>
-  <w:style w:type="paragraph" w:styleId="Titel">
-    <w:name w:val="Title"/>
-    <w:basedOn w:val="Standard"/>
-    <w:link w:val="TitelZchn"/>
-    <w:qFormat/>
-    <w:rsid w:val="00906339"/>
-    <w:pPr>
-      <w:widowControl w:val="0"/>
-      <w:jc w:val="center"/>
-    </w:pPr>
-    <w:rPr>
-      <w:b/>
-      <w:bCs/>
-      <w:sz w:val="28"/>
-    </w:rPr>
-  </w:style>
-  <w:style w:type="character" w:customStyle="1" w:styleId="TitelZchn">
-    <w:name w:val="Titel Zchn"/>
-    <w:basedOn w:val="Absatz-Standardschriftart"/>
-    <w:link w:val="Titel"/>
-    <w:rsid w:val="00906339"/>
-    <w:rPr>
-      <w:rFonts w:ascii="Calibri" w:hAnsi="Calibri"/>
-      <w:b/>
-      <w:bCs/>
-      <w:sz w:val="28"/>
-      <w:szCs w:val="24"/>
-      <w:lang w:val="en-GB" w:eastAsia="en-US" w:bidi="ar-SA"/>
-    </w:rPr>
-  </w:style>
-  <w:style w:type="character" w:customStyle="1" w:styleId="KopfzeileZchn">
-    <w:name w:val="Kopfzeile Zchn"/>
-    <w:basedOn w:val="Absatz-Standardschriftart"/>
-    <w:link w:val="Kopfzeile"/>
-    <w:rsid w:val="00FD2193"/>
-    <w:rPr>
-      <w:rFonts w:ascii="Calibri" w:hAnsi="Calibri"/>
-      <w:sz w:val="22"/>
-      <w:szCs w:val="24"/>
-      <w:lang w:val="en-GB" w:eastAsia="en-US" w:bidi="ar-SA"/>
-    </w:rPr>
-  </w:style>
-  <w:style w:type="character" w:styleId="Hyperlink">
-    <w:name w:val="Hyperlink"/>
-    <w:basedOn w:val="Absatz-Standardschriftart"/>
-    <w:uiPriority w:val="99"/>
-    <w:rsid w:val="00906339"/>
-    <w:rPr>
-      <w:color w:val="0000FF"/>
-      <w:sz w:val="20"/>
-      <w:u w:val="single"/>
-    </w:rPr>
-  </w:style>
-  <w:style w:type="character" w:customStyle="1" w:styleId="berschrift1Zchn">
-    <w:name w:val="Überschrift 1 Zchn"/>
-    <w:basedOn w:val="Absatz-Standardschriftart"/>
-    <w:link w:val="berschrift1"/>
-    <w:rsid w:val="00D031EF"/>
-    <w:rPr>
-      <w:rFonts w:ascii="Arial" w:hAnsi="Arial"/>
-      <w:b/>
-      <w:bCs/>
-      <w:color w:val="0070C0"/>
-      <w:sz w:val="32"/>
-      <w:szCs w:val="28"/>
-      <w:lang w:val="en-GB" w:eastAsia="en-US" w:bidi="ar-SA"/>
-    </w:rPr>
-  </w:style>
-  <w:style w:type="character" w:customStyle="1" w:styleId="berschrift2Zchn">
-    <w:name w:val="Überschrift 2 Zchn"/>
-    <w:basedOn w:val="Absatz-Standardschriftart"/>
-    <w:link w:val="berschrift2"/>
-    <w:rsid w:val="003B7770"/>
-    <w:rPr>
-      <w:rFonts w:ascii="Arial" w:hAnsi="Arial" w:cs="Arial"/>
-      <w:bCs/>
-      <w:iCs/>
-      <w:sz w:val="28"/>
-      <w:szCs w:val="28"/>
-      <w:lang w:val="en-GB"/>
-    </w:rPr>
-  </w:style>
-  <w:style w:type="character" w:customStyle="1" w:styleId="berschrift3Zchn">
-    <w:name w:val="Überschrift 3 Zchn"/>
-    <w:basedOn w:val="Absatz-Standardschriftart"/>
-    <w:link w:val="berschrift3"/>
-    <w:rsid w:val="00116DFC"/>
-    <w:rPr>
-      <w:rFonts w:ascii="Arial" w:hAnsi="Arial" w:cs="Arial"/>
-      <w:bCs/>
-      <w:sz w:val="28"/>
-      <w:szCs w:val="26"/>
-      <w:lang w:val="en-GB" w:eastAsia="de-DE" w:bidi="ar-SA"/>
-    </w:rPr>
-  </w:style>
-  <w:style w:type="paragraph" w:customStyle="1" w:styleId="Heading1Unumbered">
-    <w:name w:val="Heading 1 Unumbered"/>
-    <w:basedOn w:val="berschrift1"/>
-    <w:next w:val="Standard"/>
-    <w:rsid w:val="005E1E1F"/>
-    <w:pPr>
-      <w:numPr>
-        <w:numId w:val="0"/>
-      </w:numPr>
-      <w:spacing w:after="280"/>
-    </w:pPr>
-  </w:style>
-  <w:style w:type="paragraph" w:styleId="Beschriftung">
-    <w:name w:val="caption"/>
-    <w:basedOn w:val="Standard"/>
-    <w:next w:val="Standard"/>
-    <w:link w:val="BeschriftungZchn"/>
-    <w:uiPriority w:val="35"/>
-    <w:qFormat/>
-    <w:rsid w:val="008F472F"/>
-    <w:pPr>
-      <w:spacing w:before="120"/>
-      <w:jc w:val="center"/>
-    </w:pPr>
-    <w:rPr>
-      <w:b/>
-      <w:bCs/>
-      <w:i/>
-      <w:sz w:val="18"/>
-      <w:szCs w:val="20"/>
-    </w:rPr>
-  </w:style>
-  <w:style w:type="paragraph" w:customStyle="1" w:styleId="Appendix">
-    <w:name w:val="Appendix"/>
-    <w:basedOn w:val="Standard"/>
-    <w:next w:val="Standard"/>
-    <w:rsid w:val="001D5927"/>
-    <w:pPr>
-      <w:keepNext/>
-      <w:keepLines/>
-      <w:pageBreakBefore/>
-      <w:numPr>
-        <w:numId w:val="1"/>
-      </w:numPr>
-      <w:spacing w:after="240"/>
-      <w:outlineLvl w:val="0"/>
-    </w:pPr>
-    <w:rPr>
-      <w:rFonts w:cs="Calibri"/>
-      <w:b/>
-      <w:bCs/>
-      <w:color w:val="0070C0"/>
-      <w:kern w:val="32"/>
-      <w:sz w:val="32"/>
-      <w:szCs w:val="20"/>
-    </w:rPr>
-  </w:style>
-  <w:style w:type="paragraph" w:styleId="Abbildungsverzeichnis">
-    <w:name w:val="table of figures"/>
-    <w:basedOn w:val="Standard"/>
-    <w:next w:val="Standard"/>
-    <w:uiPriority w:val="99"/>
-    <w:rsid w:val="00E22C7F"/>
-  </w:style>
-  <w:style w:type="paragraph" w:styleId="Sprechblasentext">
-    <w:name w:val="Balloon Text"/>
-    <w:basedOn w:val="Standard"/>
-    <w:link w:val="SprechblasentextZchn"/>
-    <w:rsid w:val="0040477B"/>
-    <w:pPr>
-      <w:spacing w:after="0"/>
-    </w:pPr>
-    <w:rPr>
-      <w:rFonts w:ascii="Tahoma" w:hAnsi="Tahoma" w:cs="Tahoma"/>
-      <w:sz w:val="16"/>
-      <w:szCs w:val="16"/>
-    </w:rPr>
-  </w:style>
-  <w:style w:type="character" w:customStyle="1" w:styleId="SprechblasentextZchn">
-    <w:name w:val="Sprechblasentext Zchn"/>
-    <w:basedOn w:val="Absatz-Standardschriftart"/>
-    <w:link w:val="Sprechblasentext"/>
-    <w:rsid w:val="0040477B"/>
-    <w:rPr>
-      <w:rFonts w:ascii="Tahoma" w:hAnsi="Tahoma" w:cs="Tahoma"/>
-      <w:sz w:val="16"/>
-      <w:szCs w:val="16"/>
-      <w:lang w:val="en-GB" w:eastAsia="en-US"/>
-    </w:rPr>
-  </w:style>
-  <w:style w:type="paragraph" w:styleId="Listenabsatz">
-    <w:name w:val="List Paragraph"/>
-    <w:basedOn w:val="Standard"/>
-    <w:uiPriority w:val="34"/>
-    <w:qFormat/>
-    <w:rsid w:val="0080719F"/>
-    <w:pPr>
-      <w:ind w:left="720"/>
-      <w:contextualSpacing/>
-    </w:pPr>
-  </w:style>
-  <w:style w:type="table" w:styleId="Tabellenraster">
-    <w:name w:val="Table Grid"/>
-    <w:basedOn w:val="NormaleTabelle"/>
-    <w:rsid w:val="0052302A"/>
-    <w:tblPr>
-      <w:tblBorders>
-        <w:top w:val="single" w:sz="4" w:space="0" w:color="auto"/>
-        <w:left w:val="single" w:sz="4" w:space="0" w:color="auto"/>
-        <w:bottom w:val="single" w:sz="4" w:space="0" w:color="auto"/>
-        <w:right w:val="single" w:sz="4" w:space="0" w:color="auto"/>
-        <w:insideH w:val="single" w:sz="4" w:space="0" w:color="auto"/>
-        <w:insideV w:val="single" w:sz="4" w:space="0" w:color="auto"/>
-      </w:tblBorders>
-    </w:tblPr>
-  </w:style>
-  <w:style w:type="character" w:customStyle="1" w:styleId="BeschriftungZchn">
-    <w:name w:val="Beschriftung Zchn"/>
-    <w:link w:val="Beschriftung"/>
-    <w:uiPriority w:val="35"/>
-    <w:locked/>
-    <w:rsid w:val="00012E96"/>
-    <w:rPr>
-      <w:rFonts w:ascii="Calibri" w:hAnsi="Calibri"/>
-      <w:b/>
-      <w:bCs/>
-      <w:i/>
-      <w:sz w:val="18"/>
-      <w:lang w:val="en-GB" w:eastAsia="en-US"/>
-    </w:rPr>
-  </w:style>
-  <w:style w:type="paragraph" w:styleId="Funotentext">
-    <w:name w:val="footnote text"/>
-    <w:aliases w:val="Schriftart: 9 pt,Schriftart: 10 pt,Schriftart: 8 pt,WB-Fußnotentext,fn,Footnotes,Footnote ak,Footnote,Footnote text"/>
-    <w:basedOn w:val="Standard"/>
-    <w:link w:val="FunotentextZchn"/>
-    <w:uiPriority w:val="99"/>
-    <w:rsid w:val="0025754A"/>
-    <w:rPr>
-      <w:rFonts w:ascii="Arial" w:hAnsi="Arial"/>
-      <w:sz w:val="20"/>
-      <w:szCs w:val="20"/>
-    </w:rPr>
-  </w:style>
-  <w:style w:type="character" w:customStyle="1" w:styleId="FunotentextZchn">
-    <w:name w:val="Fußnotentext Zchn"/>
-    <w:aliases w:val="Schriftart: 9 pt Zchn,Schriftart: 10 pt Zchn,Schriftart: 8 pt Zchn,WB-Fußnotentext Zchn,fn Zchn,Footnotes Zchn,Footnote ak Zchn,Footnote Zchn,Footnote text Zchn"/>
-    <w:basedOn w:val="Absatz-Standardschriftart"/>
-    <w:link w:val="Funotentext"/>
-    <w:uiPriority w:val="99"/>
-    <w:rsid w:val="0025754A"/>
-    <w:rPr>
-      <w:rFonts w:ascii="Arial" w:hAnsi="Arial"/>
-      <w:lang w:val="en-GB" w:eastAsia="en-US"/>
-    </w:rPr>
-  </w:style>
-  <w:style w:type="character" w:styleId="Funotenzeichen">
-    <w:name w:val="footnote reference"/>
-    <w:aliases w:val="Footnote symbol"/>
-    <w:uiPriority w:val="99"/>
-    <w:rsid w:val="0025754A"/>
-    <w:rPr>
-      <w:b/>
-      <w:position w:val="6"/>
-      <w:sz w:val="16"/>
-      <w:bdr w:val="none" w:sz="0" w:space="0" w:color="auto"/>
-    </w:rPr>
-  </w:style>
-  <w:style w:type="paragraph" w:customStyle="1" w:styleId="Default">
-    <w:name w:val="Default"/>
-    <w:rsid w:val="00E61D83"/>
-    <w:pPr>
-      <w:autoSpaceDE w:val="0"/>
-      <w:autoSpaceDN w:val="0"/>
-      <w:adjustRightInd w:val="0"/>
-    </w:pPr>
-    <w:rPr>
-      <w:rFonts w:ascii="Arial" w:hAnsi="Arial" w:cs="Arial"/>
-      <w:color w:val="000000"/>
-      <w:sz w:val="24"/>
-      <w:szCs w:val="24"/>
-      <w:lang w:val="de-AT"/>
-    </w:rPr>
-  </w:style>
-  <w:style w:type="character" w:customStyle="1" w:styleId="hps">
-    <w:name w:val="hps"/>
-    <w:basedOn w:val="Absatz-Standardschriftart"/>
-    <w:uiPriority w:val="99"/>
-    <w:rsid w:val="004D78A5"/>
-    <w:rPr>
-      <w:rFonts w:cs="Times New Roman"/>
-    </w:rPr>
-  </w:style>
-  <w:style w:type="character" w:styleId="Kommentarzeichen">
-    <w:name w:val="annotation reference"/>
-    <w:basedOn w:val="Absatz-Standardschriftart"/>
-    <w:rsid w:val="009D0410"/>
-    <w:rPr>
-      <w:sz w:val="16"/>
-      <w:szCs w:val="16"/>
-    </w:rPr>
-  </w:style>
-  <w:style w:type="paragraph" w:styleId="Kommentartext">
-    <w:name w:val="annotation text"/>
-    <w:basedOn w:val="Standard"/>
-    <w:link w:val="KommentartextZchn"/>
-    <w:rsid w:val="009D0410"/>
-    <w:rPr>
-      <w:sz w:val="20"/>
-      <w:szCs w:val="20"/>
-    </w:rPr>
-  </w:style>
-  <w:style w:type="character" w:customStyle="1" w:styleId="KommentartextZchn">
-    <w:name w:val="Kommentartext Zchn"/>
-    <w:basedOn w:val="Absatz-Standardschriftart"/>
-    <w:link w:val="Kommentartext"/>
-    <w:rsid w:val="009D0410"/>
-    <w:rPr>
-      <w:rFonts w:ascii="Calibri" w:hAnsi="Calibri"/>
-      <w:lang w:val="en-GB" w:eastAsia="en-US"/>
-    </w:rPr>
-  </w:style>
-  <w:style w:type="paragraph" w:styleId="Kommentarthema">
-    <w:name w:val="annotation subject"/>
-    <w:basedOn w:val="Kommentartext"/>
-    <w:next w:val="Kommentartext"/>
-    <w:link w:val="KommentarthemaZchn"/>
-    <w:rsid w:val="009D0410"/>
-    <w:rPr>
-      <w:b/>
-      <w:bCs/>
-    </w:rPr>
-  </w:style>
-  <w:style w:type="character" w:customStyle="1" w:styleId="KommentarthemaZchn">
-    <w:name w:val="Kommentarthema Zchn"/>
-    <w:basedOn w:val="KommentartextZchn"/>
-    <w:link w:val="Kommentarthema"/>
-    <w:rsid w:val="009D0410"/>
-    <w:rPr>
-      <w:rFonts w:ascii="Calibri" w:hAnsi="Calibri"/>
-      <w:b/>
-      <w:bCs/>
-      <w:lang w:val="en-GB" w:eastAsia="en-US"/>
-    </w:rPr>
-  </w:style>
-  <w:style w:type="character" w:styleId="Fett">
-    <w:name w:val="Strong"/>
-    <w:basedOn w:val="Absatz-Standardschriftart"/>
-    <w:uiPriority w:val="22"/>
-    <w:qFormat/>
-    <w:rsid w:val="00D46203"/>
-    <w:rPr>
-      <w:b/>
-      <w:bCs/>
-    </w:rPr>
-  </w:style>
-  <w:style w:type="character" w:styleId="BesuchterHyperlink">
+  <w:style w:type="character" w:styleId="BesuchterLink">
     <w:name w:val="FollowedHyperlink"/>
     <w:basedOn w:val="Absatz-Standardschriftart"/>
     <w:semiHidden/>
@@ -12311,7 +11572,7 @@
   <a:extraClrSchemeLst/>
   <a:extLst>
     <a:ext uri="{05A4C25C-085E-4340-85A3-A5531E510DB2}">
-      <thm15:themeFamily xmlns:thm15="http://schemas.microsoft.com/office/thememl/2012/main" xmlns="" name="Office Theme" id="{62F939B6-93AF-4DB8-9C6B-D6C7DFDC589F}" vid="{4A3C46E8-61CC-4603-A589-7422A47A8E4A}"/>
+      <thm15:themeFamily xmlns:thm15="http://schemas.microsoft.com/office/thememl/2012/main" name="Office Theme" id="{62F939B6-93AF-4DB8-9C6B-D6C7DFDC589F}" vid="{4A3C46E8-61CC-4603-A589-7422A47A8E4A}"/>
     </a:ext>
   </a:extLst>
 </a:theme>
@@ -12322,7 +11583,7 @@
 </file>
 
 <file path=customXml/itemProps1.xml><?xml version="1.0" encoding="utf-8"?>
-<ds:datastoreItem xmlns:ds="http://schemas.openxmlformats.org/officeDocument/2006/customXml" ds:itemID="{ADAC8A8A-5872-4EFC-A2E7-B3ED0952106B}">
+<ds:datastoreItem xmlns:ds="http://schemas.openxmlformats.org/officeDocument/2006/customXml" ds:itemID="{9FE1041D-7F85-49F2-BD83-916A72809DCC}">
   <ds:schemaRefs>
     <ds:schemaRef ds:uri="http://schemas.openxmlformats.org/officeDocument/2006/bibliography"/>
   </ds:schemaRefs>

</xml_diff>